<commit_message>
wow big big update.
fun colors added, added new graphics and images, reformed the layout of *all* pages. This is really starting to look nice. Need to still work on about me page. Spacing and also what to do about containers around the education and clash of clasn time tracker stuff
</commit_message>
<xml_diff>
--- a/Resume.docx
+++ b/Resume.docx
@@ -1,6 +1,6 @@
 
 <file path=word/document.xml><?xml version="1.0" encoding="utf-8"?>
-<w:document xmlns:wpc="http://schemas.microsoft.com/office/word/2010/wordprocessingCanvas" xmlns:cx="http://schemas.microsoft.com/office/drawing/2014/chartex" xmlns:cx1="http://schemas.microsoft.com/office/drawing/2015/9/8/chartex" xmlns:cx2="http://schemas.microsoft.com/office/drawing/2015/10/21/chartex" xmlns:cx3="http://schemas.microsoft.com/office/drawing/2016/5/9/chartex" xmlns:cx4="http://schemas.microsoft.com/office/drawing/2016/5/10/chartex" xmlns:cx5="http://schemas.microsoft.com/office/drawing/2016/5/11/chartex" xmlns:cx6="http://schemas.microsoft.com/office/drawing/2016/5/12/chartex" xmlns:cx7="http://schemas.microsoft.com/office/drawing/2016/5/13/chartex" xmlns:cx8="http://schemas.microsoft.com/office/drawing/2016/5/14/chartex" xmlns:mc="http://schemas.openxmlformats.org/markup-compatibility/2006" xmlns:aink="http://schemas.microsoft.com/office/drawing/2016/ink" xmlns:am3d="http://schemas.microsoft.com/office/drawing/2017/model3d" xmlns:o="urn:schemas-microsoft-com:office:office" xmlns:oel="http://schemas.microsoft.com/office/2019/extlst" xmlns:r="http://schemas.openxmlformats.org/officeDocument/2006/relationships" xmlns:m="http://schemas.openxmlformats.org/officeDocument/2006/math" xmlns:v="urn:schemas-microsoft-com:vml" xmlns:wp14="http://schemas.microsoft.com/office/word/2010/wordprocessingDrawing" xmlns:wp="http://schemas.openxmlformats.org/drawingml/2006/wordprocessingDrawing" xmlns:w10="urn:schemas-microsoft-com:office:word" xmlns:w="http://schemas.openxmlformats.org/wordprocessingml/2006/main" xmlns:w14="http://schemas.microsoft.com/office/word/2010/wordml" xmlns:w15="http://schemas.microsoft.com/office/word/2012/wordml" xmlns:w16cex="http://schemas.microsoft.com/office/word/2018/wordml/cex" xmlns:w16cid="http://schemas.microsoft.com/office/word/2016/wordml/cid" xmlns:w16="http://schemas.microsoft.com/office/word/2018/wordml" xmlns:w16du="http://schemas.microsoft.com/office/word/2023/wordml/word16du" xmlns:w16sdtdh="http://schemas.microsoft.com/office/word/2020/wordml/sdtdatahash" xmlns:w16se="http://schemas.microsoft.com/office/word/2015/wordml/symex" xmlns:wpg="http://schemas.microsoft.com/office/word/2010/wordprocessingGroup" xmlns:wpi="http://schemas.microsoft.com/office/word/2010/wordprocessingInk" xmlns:wne="http://schemas.microsoft.com/office/word/2006/wordml" xmlns:wps="http://schemas.microsoft.com/office/word/2010/wordprocessingShape" mc:Ignorable="w14 w15 w16se w16cid w16 w16cex w16sdtdh wp14">
+<w:document xmlns:wpc="http://schemas.microsoft.com/office/word/2010/wordprocessingCanvas" xmlns:cx="http://schemas.microsoft.com/office/drawing/2014/chartex" xmlns:cx1="http://schemas.microsoft.com/office/drawing/2015/9/8/chartex" xmlns:cx2="http://schemas.microsoft.com/office/drawing/2015/10/21/chartex" xmlns:cx3="http://schemas.microsoft.com/office/drawing/2016/5/9/chartex" xmlns:cx4="http://schemas.microsoft.com/office/drawing/2016/5/10/chartex" xmlns:cx5="http://schemas.microsoft.com/office/drawing/2016/5/11/chartex" xmlns:cx6="http://schemas.microsoft.com/office/drawing/2016/5/12/chartex" xmlns:cx7="http://schemas.microsoft.com/office/drawing/2016/5/13/chartex" xmlns:cx8="http://schemas.microsoft.com/office/drawing/2016/5/14/chartex" xmlns:mc="http://schemas.openxmlformats.org/markup-compatibility/2006" xmlns:aink="http://schemas.microsoft.com/office/drawing/2016/ink" xmlns:am3d="http://schemas.microsoft.com/office/drawing/2017/model3d" xmlns:o="urn:schemas-microsoft-com:office:office" xmlns:oel="http://schemas.microsoft.com/office/2019/extlst" xmlns:r="http://schemas.openxmlformats.org/officeDocument/2006/relationships" xmlns:m="http://schemas.openxmlformats.org/officeDocument/2006/math" xmlns:v="urn:schemas-microsoft-com:vml" xmlns:wp14="http://schemas.microsoft.com/office/word/2010/wordprocessingDrawing" xmlns:wp="http://schemas.openxmlformats.org/drawingml/2006/wordprocessingDrawing" xmlns:w10="urn:schemas-microsoft-com:office:word" xmlns:w="http://schemas.openxmlformats.org/wordprocessingml/2006/main" xmlns:w14="http://schemas.microsoft.com/office/word/2010/wordml" xmlns:w15="http://schemas.microsoft.com/office/word/2012/wordml" xmlns:w16cex="http://schemas.microsoft.com/office/word/2018/wordml/cex" xmlns:w16cid="http://schemas.microsoft.com/office/word/2016/wordml/cid" xmlns:w16="http://schemas.microsoft.com/office/word/2018/wordml" xmlns:w16sdtdh="http://schemas.microsoft.com/office/word/2020/wordml/sdtdatahash" xmlns:w16se="http://schemas.microsoft.com/office/word/2015/wordml/symex" xmlns:wpg="http://schemas.microsoft.com/office/word/2010/wordprocessingGroup" xmlns:wpi="http://schemas.microsoft.com/office/word/2010/wordprocessingInk" xmlns:wne="http://schemas.microsoft.com/office/word/2006/wordml" xmlns:wps="http://schemas.microsoft.com/office/word/2010/wordprocessingShape" mc:Ignorable="w14 w15 w16se w16cid w16 w16cex w16sdtdh wp14">
   <w:body>
     <w:p>
       <w:pPr>
@@ -771,23 +771,7 @@
           <w:color w:val="1A1A1A"/>
           <w:sz w:val="24"/>
         </w:rPr>
-        <w:t>Provided proactive deskside technical support to ensure uninterrupted operations and maximize</w:t>
-      </w:r>
-      <w:r>
-        <w:rPr>
-          <w:rFonts w:ascii="Garamond" w:eastAsia="Garamond" w:hAnsiTheme="minorHAnsi" w:cs="Garamond"/>
-          <w:color w:val="1A1A1A"/>
-          <w:sz w:val="24"/>
-        </w:rPr>
-        <w:t>d</w:t>
-      </w:r>
-      <w:r>
-        <w:rPr>
-          <w:rFonts w:ascii="Garamond" w:eastAsia="Garamond" w:hAnsiTheme="minorHAnsi" w:cs="Garamond"/>
-          <w:color w:val="1A1A1A"/>
-          <w:sz w:val="24"/>
-        </w:rPr>
-        <w:t xml:space="preserve"> productivity. Maintained and updated computer systems to </w:t>
+        <w:t xml:space="preserve">Provided proactive deskside technical support to ensure uninterrupted operations. Maintained and updated computer systems to </w:t>
       </w:r>
       <w:r>
         <w:rPr>
@@ -821,34 +805,14 @@
         </w:rPr>
         <w:t>with deskside IT teams to troubleshoot and implement effective solutions.</w:t>
       </w:r>
-    </w:p>
-    <w:p>
-      <w:pPr>
-        <w:tabs>
-          <w:tab w:val="left" w:pos="560"/>
-          <w:tab w:val="left" w:pos="1120"/>
-          <w:tab w:val="left" w:pos="1680"/>
-          <w:tab w:val="left" w:pos="2240"/>
-          <w:tab w:val="left" w:pos="2800"/>
-          <w:tab w:val="left" w:pos="3360"/>
-          <w:tab w:val="left" w:pos="3920"/>
-          <w:tab w:val="left" w:pos="4480"/>
-          <w:tab w:val="left" w:pos="5040"/>
-          <w:tab w:val="left" w:pos="5600"/>
-          <w:tab w:val="left" w:pos="6160"/>
-          <w:tab w:val="left" w:pos="6720"/>
-        </w:tabs>
-        <w:autoSpaceDE w:val="0"/>
-        <w:autoSpaceDN w:val="0"/>
-        <w:adjustRightInd w:val="0"/>
-        <w:spacing w:after="0" w:line="240" w:lineRule="auto"/>
-        <w:ind w:left="560"/>
-        <w:rPr>
-          <w:rFonts w:ascii="Garamond" w:eastAsia="Garamond" w:hAnsiTheme="minorHAnsi" w:cs="Garamond"/>
-          <w:color w:val="1A1A1A"/>
-          <w:sz w:val="24"/>
-        </w:rPr>
-      </w:pPr>
+      <w:r>
+        <w:rPr>
+          <w:rFonts w:ascii="Garamond" w:eastAsia="Garamond" w:hAnsiTheme="minorHAnsi" w:cs="Garamond"/>
+          <w:color w:val="1A1A1A"/>
+          <w:sz w:val="24"/>
+        </w:rPr>
+        <w:t xml:space="preserve"> </w:t>
+      </w:r>
     </w:p>
     <w:p>
       <w:pPr>
@@ -1176,7 +1140,23 @@
           <w:color w:val="1A1A1A"/>
           <w:sz w:val="24"/>
         </w:rPr>
-        <w:t xml:space="preserve"> using QuickBooks software, serv</w:t>
+        <w:t xml:space="preserve"> using QuickBooks software</w:t>
+      </w:r>
+      <w:r>
+        <w:rPr>
+          <w:rFonts w:ascii="Garamond" w:eastAsia="Garamond" w:hAnsiTheme="minorHAnsi" w:cs="Garamond"/>
+          <w:color w:val="1A1A1A"/>
+          <w:sz w:val="24"/>
+        </w:rPr>
+        <w:t xml:space="preserve"> and</w:t>
+      </w:r>
+      <w:r>
+        <w:rPr>
+          <w:rFonts w:ascii="Garamond" w:eastAsia="Garamond" w:hAnsiTheme="minorHAnsi" w:cs="Garamond"/>
+          <w:color w:val="1A1A1A"/>
+          <w:sz w:val="24"/>
+        </w:rPr>
+        <w:t xml:space="preserve"> serv</w:t>
       </w:r>
       <w:r>
         <w:rPr>
@@ -1192,13 +1172,76 @@
           <w:color w:val="1A1A1A"/>
           <w:sz w:val="24"/>
         </w:rPr>
-        <w:t xml:space="preserve"> as the sole accountant for the Spirit 2022 fireworks tent. Created accurate financial documents, analyzed reports for the finance director, and conducted inventory audits to improve accuracy and efficiency. Provided data driven recommendations for order quantity and pricing of tent products.</w:t>
+        <w:t xml:space="preserve"> as the sole accountant for the Spirit 2022 fireworks tent. </w:t>
+      </w:r>
+      <w:r>
+        <w:rPr>
+          <w:rFonts w:ascii="Garamond" w:eastAsia="Garamond" w:hAnsiTheme="minorHAnsi" w:cs="Garamond"/>
+          <w:color w:val="1A1A1A"/>
+          <w:sz w:val="24"/>
+        </w:rPr>
+        <w:t xml:space="preserve">Planned and ordered </w:t>
+      </w:r>
+      <w:r>
+        <w:rPr>
+          <w:rFonts w:ascii="Garamond" w:eastAsia="Garamond" w:hAnsiTheme="minorHAnsi" w:cs="Garamond"/>
+          <w:color w:val="1A1A1A"/>
+          <w:sz w:val="24"/>
+        </w:rPr>
+        <w:t xml:space="preserve">optimal inventory levels from careful, data-driven planning with the tent manager. </w:t>
+      </w:r>
+      <w:r>
+        <w:rPr>
+          <w:rFonts w:ascii="Garamond" w:eastAsia="Garamond" w:hAnsiTheme="minorHAnsi" w:cs="Garamond"/>
+          <w:color w:val="1A1A1A"/>
+          <w:sz w:val="24"/>
+        </w:rPr>
+        <w:t xml:space="preserve">Audited </w:t>
+      </w:r>
+      <w:r>
+        <w:rPr>
+          <w:rFonts w:ascii="Garamond" w:eastAsia="Garamond" w:hAnsiTheme="minorHAnsi" w:cs="Garamond"/>
+          <w:color w:val="1A1A1A"/>
+          <w:sz w:val="24"/>
+        </w:rPr>
+        <w:t>international, domestic, and customer freight invoices</w:t>
+      </w:r>
+      <w:r>
+        <w:rPr>
+          <w:rFonts w:ascii="Garamond" w:eastAsia="Garamond" w:hAnsiTheme="minorHAnsi" w:cs="Garamond"/>
+          <w:color w:val="1A1A1A"/>
+          <w:sz w:val="24"/>
+        </w:rPr>
+        <w:t xml:space="preserve">. </w:t>
+      </w:r>
+      <w:r>
+        <w:rPr>
+          <w:rFonts w:ascii="Garamond" w:eastAsia="Garamond" w:hAnsiTheme="minorHAnsi" w:cs="Garamond"/>
+          <w:color w:val="1A1A1A"/>
+          <w:sz w:val="24"/>
+        </w:rPr>
+        <w:t>I</w:t>
+      </w:r>
+      <w:r>
+        <w:rPr>
+          <w:rFonts w:ascii="Garamond" w:eastAsia="Garamond" w:hAnsiTheme="minorHAnsi" w:cs="Garamond"/>
+          <w:color w:val="1A1A1A"/>
+          <w:sz w:val="24"/>
+        </w:rPr>
+        <w:t>mplemented and trained employees on a new, proprietary ERP system.</w:t>
+      </w:r>
+      <w:r>
+        <w:rPr>
+          <w:rFonts w:ascii="Garamond" w:eastAsia="Garamond" w:hAnsiTheme="minorHAnsi" w:cs="Garamond"/>
+          <w:color w:val="1A1A1A"/>
+          <w:sz w:val="24"/>
+        </w:rPr>
+        <w:t xml:space="preserve"> </w:t>
       </w:r>
     </w:p>
     <w:p>
       <w:pPr>
         <w:tabs>
-          <w:tab w:val="left" w:pos="450"/>
           <w:tab w:val="left" w:pos="560"/>
           <w:tab w:val="left" w:pos="1120"/>
           <w:tab w:val="left" w:pos="1680"/>
@@ -1216,13 +1259,135 @@
         <w:autoSpaceDN w:val="0"/>
         <w:adjustRightInd w:val="0"/>
         <w:spacing w:after="0" w:line="240" w:lineRule="auto"/>
-        <w:ind w:left="450"/>
-        <w:rPr>
-          <w:rFonts w:ascii="Garamond" w:eastAsia="Garamond" w:hAnsiTheme="minorHAnsi" w:cs="Garamond"/>
-          <w:color w:val="1A1A1A"/>
-          <w:sz w:val="24"/>
-        </w:rPr>
-      </w:pPr>
+        <w:rPr>
+          <w:rFonts w:ascii="Garamond" w:eastAsia="Garamond" w:hAnsiTheme="minorHAnsi" w:cs="Garamond"/>
+          <w:b/>
+          <w:bCs/>
+          <w:color w:val="1A1A1A"/>
+          <w:sz w:val="24"/>
+        </w:rPr>
+      </w:pPr>
+      <w:r>
+        <w:rPr>
+          <w:rFonts w:ascii="Garamond" w:eastAsia="Garamond" w:hAnsiTheme="minorHAnsi" w:cs="Garamond"/>
+          <w:b/>
+          <w:bCs/>
+          <w:color w:val="1A1A1A"/>
+          <w:sz w:val="24"/>
+        </w:rPr>
+        <w:t>Candor Debate Company</w:t>
+      </w:r>
+      <w:r>
+        <w:rPr>
+          <w:rFonts w:ascii="Garamond" w:eastAsia="Garamond" w:hAnsiTheme="minorHAnsi" w:cs="Garamond"/>
+          <w:b/>
+          <w:bCs/>
+          <w:color w:val="1A1A1A"/>
+          <w:sz w:val="24"/>
+        </w:rPr>
+        <w:t xml:space="preserve">                                       </w:t>
+      </w:r>
+      <w:r>
+        <w:rPr>
+          <w:rFonts w:ascii="Garamond" w:eastAsia="Garamond" w:hAnsiTheme="minorHAnsi" w:cs="Garamond"/>
+          <w:b/>
+          <w:bCs/>
+          <w:color w:val="1A1A1A"/>
+          <w:sz w:val="24"/>
+        </w:rPr>
+        <w:t xml:space="preserve"> </w:t>
+      </w:r>
+      <w:r>
+        <w:rPr>
+          <w:rFonts w:ascii="Garamond" w:eastAsia="Garamond" w:hAnsiTheme="minorHAnsi" w:cs="Garamond"/>
+          <w:b/>
+          <w:bCs/>
+          <w:color w:val="1A1A1A"/>
+          <w:sz w:val="24"/>
+        </w:rPr>
+        <w:tab/>
+      </w:r>
+      <w:r>
+        <w:rPr>
+          <w:rFonts w:ascii="Garamond" w:eastAsia="Garamond" w:hAnsiTheme="minorHAnsi" w:cs="Garamond"/>
+          <w:b/>
+          <w:bCs/>
+          <w:color w:val="1A1A1A"/>
+          <w:sz w:val="24"/>
+        </w:rPr>
+        <w:tab/>
+      </w:r>
+      <w:r>
+        <w:rPr>
+          <w:rFonts w:ascii="Garamond" w:eastAsia="Garamond" w:hAnsiTheme="minorHAnsi" w:cs="Garamond"/>
+          <w:b/>
+          <w:bCs/>
+          <w:color w:val="1A1A1A"/>
+          <w:sz w:val="24"/>
+        </w:rPr>
+        <w:tab/>
+      </w:r>
+      <w:r>
+        <w:rPr>
+          <w:rFonts w:ascii="Garamond" w:eastAsia="Garamond" w:hAnsiTheme="minorHAnsi" w:cs="Garamond"/>
+          <w:b/>
+          <w:bCs/>
+          <w:color w:val="1A1A1A"/>
+          <w:sz w:val="24"/>
+        </w:rPr>
+        <w:tab/>
+      </w:r>
+      <w:r>
+        <w:rPr>
+          <w:rFonts w:ascii="Garamond" w:eastAsia="Garamond" w:hAnsiTheme="minorHAnsi" w:cs="Garamond"/>
+          <w:b/>
+          <w:bCs/>
+          <w:color w:val="1A1A1A"/>
+          <w:sz w:val="24"/>
+        </w:rPr>
+        <w:tab/>
+        <w:t xml:space="preserve">    </w:t>
+      </w:r>
+      <w:r>
+        <w:rPr>
+          <w:rFonts w:ascii="Garamond" w:eastAsia="Garamond" w:hAnsiTheme="minorHAnsi" w:cs="Garamond"/>
+          <w:b/>
+          <w:bCs/>
+          <w:color w:val="1A1A1A"/>
+          <w:sz w:val="24"/>
+        </w:rPr>
+        <w:t xml:space="preserve"> </w:t>
+      </w:r>
+      <w:r>
+        <w:rPr>
+          <w:rFonts w:ascii="Garamond" w:eastAsia="Garamond" w:hAnsiTheme="minorHAnsi" w:cs="Garamond"/>
+          <w:b/>
+          <w:bCs/>
+          <w:color w:val="1A1A1A"/>
+          <w:sz w:val="24"/>
+        </w:rPr>
+        <w:t xml:space="preserve">  March 2019 </w:t>
+      </w:r>
+      <w:r>
+        <w:rPr>
+          <w:rFonts w:ascii="Garamond" w:eastAsia="Garamond" w:hAnsiTheme="minorHAnsi" w:cs="Garamond" w:hint="eastAsia"/>
+          <w:b/>
+          <w:bCs/>
+          <w:color w:val="1A1A1A"/>
+          <w:sz w:val="24"/>
+        </w:rPr>
+        <w:t>-</w:t>
+      </w:r>
+      <w:r>
+        <w:rPr>
+          <w:rFonts w:ascii="Garamond" w:eastAsia="Garamond" w:hAnsiTheme="minorHAnsi" w:cs="Garamond"/>
+          <w:b/>
+          <w:bCs/>
+          <w:color w:val="1A1A1A"/>
+          <w:sz w:val="24"/>
+        </w:rPr>
+        <w:t xml:space="preserve"> August 2019</w:t>
+      </w:r>
     </w:p>
     <w:p>
       <w:pPr>
@@ -1246,171 +1411,111 @@
         <w:spacing w:after="0" w:line="240" w:lineRule="auto"/>
         <w:rPr>
           <w:rFonts w:ascii="Garamond" w:eastAsia="Garamond" w:hAnsiTheme="minorHAnsi" w:cs="Garamond"/>
-          <w:b/>
-          <w:bCs/>
-          <w:color w:val="1A1A1A"/>
-          <w:sz w:val="24"/>
-        </w:rPr>
-      </w:pPr>
-      <w:r>
-        <w:rPr>
-          <w:rFonts w:ascii="Garamond" w:eastAsia="Garamond" w:hAnsiTheme="minorHAnsi" w:cs="Garamond"/>
-          <w:b/>
-          <w:bCs/>
-          <w:color w:val="1A1A1A"/>
-          <w:sz w:val="24"/>
-        </w:rPr>
-        <w:t>Imo</w:t>
-      </w:r>
-      <w:r>
-        <w:rPr>
-          <w:rFonts w:ascii="Garamond" w:eastAsia="Garamond" w:hAnsiTheme="minorHAnsi" w:cs="Garamond"/>
-          <w:b/>
-          <w:bCs/>
-          <w:color w:val="1A1A1A"/>
-          <w:sz w:val="24"/>
-        </w:rPr>
-        <w:t>’</w:t>
-      </w:r>
-      <w:r>
-        <w:rPr>
-          <w:rFonts w:ascii="Garamond" w:eastAsia="Garamond" w:hAnsiTheme="minorHAnsi" w:cs="Garamond"/>
-          <w:b/>
-          <w:bCs/>
-          <w:color w:val="1A1A1A"/>
-          <w:sz w:val="24"/>
-        </w:rPr>
-        <w:t>s Pizza</w:t>
-      </w:r>
-      <w:r>
-        <w:rPr>
-          <w:rFonts w:ascii="Garamond" w:eastAsia="Garamond" w:hAnsiTheme="minorHAnsi" w:cs="Garamond"/>
-          <w:b/>
-          <w:bCs/>
-          <w:color w:val="1A1A1A"/>
-          <w:sz w:val="24"/>
-        </w:rPr>
-        <w:t xml:space="preserve">                                    </w:t>
-      </w:r>
-      <w:r>
-        <w:rPr>
-          <w:rFonts w:ascii="Garamond" w:eastAsia="Garamond" w:hAnsiTheme="minorHAnsi" w:cs="Garamond"/>
-          <w:b/>
-          <w:bCs/>
-          <w:color w:val="1A1A1A"/>
-          <w:sz w:val="24"/>
-        </w:rPr>
-        <w:t xml:space="preserve">                                                   </w:t>
-      </w:r>
-      <w:r>
-        <w:rPr>
-          <w:rFonts w:ascii="Garamond" w:eastAsia="Garamond" w:hAnsiTheme="minorHAnsi" w:cs="Garamond"/>
-          <w:b/>
-          <w:bCs/>
-          <w:color w:val="1A1A1A"/>
-          <w:sz w:val="24"/>
-        </w:rPr>
-        <w:t xml:space="preserve"> </w:t>
-      </w:r>
-      <w:r>
-        <w:rPr>
-          <w:rFonts w:ascii="Garamond" w:eastAsia="Garamond" w:hAnsiTheme="minorHAnsi" w:cs="Garamond"/>
-          <w:b/>
-          <w:bCs/>
-          <w:color w:val="1A1A1A"/>
-          <w:sz w:val="24"/>
-        </w:rPr>
-        <w:t xml:space="preserve"> </w:t>
-      </w:r>
-      <w:r>
-        <w:rPr>
-          <w:rFonts w:ascii="Garamond" w:eastAsia="Garamond" w:hAnsiTheme="minorHAnsi" w:cs="Garamond"/>
-          <w:b/>
-          <w:bCs/>
-          <w:color w:val="1A1A1A"/>
-          <w:sz w:val="24"/>
-        </w:rPr>
-        <w:t xml:space="preserve">              </w:t>
-      </w:r>
-      <w:r>
-        <w:rPr>
-          <w:rFonts w:ascii="Garamond" w:eastAsia="Garamond" w:hAnsiTheme="minorHAnsi" w:cs="Garamond"/>
-          <w:b/>
-          <w:bCs/>
-          <w:color w:val="1A1A1A"/>
-          <w:sz w:val="24"/>
-        </w:rPr>
-        <w:t xml:space="preserve"> </w:t>
-      </w:r>
-      <w:r>
-        <w:rPr>
-          <w:rFonts w:ascii="Garamond" w:eastAsia="Garamond" w:hAnsiTheme="minorHAnsi" w:cs="Garamond"/>
-          <w:b/>
-          <w:bCs/>
-          <w:color w:val="1A1A1A"/>
-          <w:sz w:val="24"/>
-        </w:rPr>
-        <w:t xml:space="preserve">          </w:t>
-      </w:r>
-      <w:r>
-        <w:rPr>
-          <w:rFonts w:ascii="Garamond" w:eastAsia="Garamond" w:hAnsiTheme="minorHAnsi" w:cs="Garamond"/>
-          <w:b/>
-          <w:bCs/>
-          <w:color w:val="1A1A1A"/>
-          <w:sz w:val="24"/>
-        </w:rPr>
-        <w:t xml:space="preserve">April </w:t>
-      </w:r>
-      <w:r>
-        <w:rPr>
-          <w:rFonts w:ascii="Garamond" w:eastAsia="Garamond" w:hAnsiTheme="minorHAnsi" w:cs="Garamond"/>
-          <w:b/>
-          <w:bCs/>
-          <w:color w:val="1A1A1A"/>
-          <w:sz w:val="24"/>
-        </w:rPr>
-        <w:t>2021</w:t>
-      </w:r>
-      <w:r>
-        <w:rPr>
-          <w:rFonts w:ascii="Garamond" w:eastAsia="Garamond" w:hAnsiTheme="minorHAnsi" w:cs="Garamond"/>
-          <w:b/>
-          <w:bCs/>
-          <w:color w:val="1A1A1A"/>
-          <w:sz w:val="24"/>
-        </w:rPr>
-        <w:t xml:space="preserve"> </w:t>
-      </w:r>
-      <w:r>
-        <w:rPr>
-          <w:rFonts w:ascii="Garamond" w:eastAsia="Garamond" w:hAnsiTheme="minorHAnsi" w:cs="Garamond"/>
-          <w:b/>
-          <w:bCs/>
-          <w:color w:val="1A1A1A"/>
-          <w:sz w:val="24"/>
-        </w:rPr>
-        <w:t>-</w:t>
-      </w:r>
-      <w:r>
-        <w:rPr>
-          <w:rFonts w:ascii="Garamond" w:eastAsia="Garamond" w:hAnsiTheme="minorHAnsi" w:cs="Garamond"/>
-          <w:b/>
-          <w:bCs/>
-          <w:color w:val="1A1A1A"/>
-          <w:sz w:val="24"/>
-        </w:rPr>
-        <w:t xml:space="preserve"> </w:t>
-      </w:r>
-      <w:r>
-        <w:rPr>
-          <w:rFonts w:ascii="Garamond" w:eastAsia="Garamond" w:hAnsiTheme="minorHAnsi" w:cs="Garamond"/>
-          <w:b/>
-          <w:bCs/>
-          <w:color w:val="1A1A1A"/>
-          <w:sz w:val="24"/>
-        </w:rPr>
-        <w:t>May 2022</w:t>
+          <w:i/>
+          <w:iCs/>
+          <w:color w:val="1A1A1A"/>
+          <w:sz w:val="24"/>
+        </w:rPr>
+      </w:pPr>
+      <w:r>
+        <w:rPr>
+          <w:rFonts w:ascii="Garamond" w:eastAsia="Garamond" w:hAnsiTheme="minorHAnsi" w:cs="Garamond"/>
+          <w:i/>
+          <w:iCs/>
+          <w:color w:val="1A1A1A"/>
+          <w:sz w:val="24"/>
+        </w:rPr>
+        <w:t>Research Associate</w:t>
+      </w:r>
+      <w:r>
+        <w:rPr>
+          <w:rFonts w:ascii="Garamond" w:eastAsia="Garamond" w:hAnsiTheme="minorHAnsi" w:cs="Garamond"/>
+          <w:i/>
+          <w:iCs/>
+          <w:color w:val="1A1A1A"/>
+          <w:sz w:val="24"/>
+        </w:rPr>
+        <w:tab/>
+      </w:r>
+      <w:r>
+        <w:rPr>
+          <w:rFonts w:ascii="Garamond" w:eastAsia="Garamond" w:hAnsiTheme="minorHAnsi" w:cs="Garamond"/>
+          <w:i/>
+          <w:iCs/>
+          <w:color w:val="1A1A1A"/>
+          <w:sz w:val="24"/>
+        </w:rPr>
+        <w:tab/>
+      </w:r>
+      <w:r>
+        <w:rPr>
+          <w:rFonts w:ascii="Garamond" w:eastAsia="Garamond" w:hAnsiTheme="minorHAnsi" w:cs="Garamond"/>
+          <w:i/>
+          <w:iCs/>
+          <w:color w:val="1A1A1A"/>
+          <w:sz w:val="24"/>
+        </w:rPr>
+        <w:tab/>
+      </w:r>
+      <w:r>
+        <w:rPr>
+          <w:rFonts w:ascii="Garamond" w:eastAsia="Garamond" w:hAnsiTheme="minorHAnsi" w:cs="Garamond"/>
+          <w:i/>
+          <w:iCs/>
+          <w:color w:val="1A1A1A"/>
+          <w:sz w:val="24"/>
+        </w:rPr>
+        <w:tab/>
+      </w:r>
+      <w:r>
+        <w:rPr>
+          <w:rFonts w:ascii="Garamond" w:eastAsia="Garamond" w:hAnsiTheme="minorHAnsi" w:cs="Garamond"/>
+          <w:i/>
+          <w:iCs/>
+          <w:color w:val="1A1A1A"/>
+          <w:sz w:val="24"/>
+        </w:rPr>
+        <w:tab/>
+      </w:r>
+      <w:r>
+        <w:rPr>
+          <w:rFonts w:ascii="Garamond" w:eastAsia="Garamond" w:hAnsiTheme="minorHAnsi" w:cs="Garamond"/>
+          <w:i/>
+          <w:iCs/>
+          <w:color w:val="1A1A1A"/>
+          <w:sz w:val="24"/>
+        </w:rPr>
+        <w:tab/>
+      </w:r>
+      <w:r>
+        <w:rPr>
+          <w:rFonts w:ascii="Garamond" w:eastAsia="Garamond" w:hAnsiTheme="minorHAnsi" w:cs="Garamond"/>
+          <w:i/>
+          <w:iCs/>
+          <w:color w:val="1A1A1A"/>
+          <w:sz w:val="24"/>
+        </w:rPr>
+        <w:tab/>
+      </w:r>
+      <w:r>
+        <w:rPr>
+          <w:rFonts w:ascii="Garamond" w:eastAsia="Garamond" w:hAnsiTheme="minorHAnsi" w:cs="Garamond"/>
+          <w:i/>
+          <w:iCs/>
+          <w:color w:val="1A1A1A"/>
+          <w:sz w:val="24"/>
+        </w:rPr>
+        <w:tab/>
+      </w:r>
+      <w:r>
+        <w:rPr>
+          <w:rFonts w:ascii="Garamond" w:eastAsia="Garamond" w:hAnsiTheme="minorHAnsi" w:cs="Garamond"/>
+          <w:i/>
+          <w:iCs/>
+          <w:color w:val="1A1A1A"/>
+          <w:sz w:val="24"/>
+        </w:rPr>
+        <w:tab/>
       </w:r>
     </w:p>
     <w:p>
@@ -1433,123 +1538,68 @@
         <w:autoSpaceDN w:val="0"/>
         <w:adjustRightInd w:val="0"/>
         <w:spacing w:after="0" w:line="240" w:lineRule="auto"/>
-        <w:rPr>
-          <w:rFonts w:ascii="Garamond" w:eastAsia="Garamond" w:hAnsiTheme="minorHAnsi" w:cs="Garamond"/>
-          <w:b/>
-          <w:bCs/>
-          <w:color w:val="1A1A1A"/>
-          <w:sz w:val="24"/>
-        </w:rPr>
-      </w:pPr>
-      <w:r>
-        <w:rPr>
-          <w:rFonts w:ascii="Garamond" w:eastAsia="Garamond" w:hAnsiTheme="minorHAnsi" w:cs="Garamond"/>
-          <w:i/>
-          <w:iCs/>
-          <w:color w:val="1A1A1A"/>
-          <w:sz w:val="24"/>
-        </w:rPr>
-        <w:t>Delivery Driver</w:t>
-      </w:r>
-      <w:r>
-        <w:rPr>
-          <w:rFonts w:ascii="Garamond" w:eastAsia="Garamond" w:hAnsiTheme="minorHAnsi" w:cs="Garamond"/>
-          <w:b/>
-          <w:bCs/>
-          <w:color w:val="1A1A1A"/>
-          <w:sz w:val="24"/>
-        </w:rPr>
-        <w:tab/>
-      </w:r>
-      <w:r>
-        <w:rPr>
-          <w:rFonts w:ascii="Garamond" w:eastAsia="Garamond" w:hAnsiTheme="minorHAnsi" w:cs="Garamond"/>
-          <w:b/>
-          <w:bCs/>
-          <w:color w:val="1A1A1A"/>
-          <w:sz w:val="24"/>
-        </w:rPr>
-        <w:tab/>
-      </w:r>
-      <w:r>
-        <w:rPr>
-          <w:rFonts w:ascii="Garamond" w:eastAsia="Garamond" w:hAnsiTheme="minorHAnsi" w:cs="Garamond"/>
-          <w:b/>
-          <w:bCs/>
-          <w:color w:val="1A1A1A"/>
-          <w:sz w:val="24"/>
-        </w:rPr>
-        <w:tab/>
-      </w:r>
-      <w:r>
-        <w:rPr>
-          <w:rFonts w:ascii="Garamond" w:eastAsia="Garamond" w:hAnsiTheme="minorHAnsi" w:cs="Garamond"/>
-          <w:b/>
-          <w:bCs/>
-          <w:color w:val="1A1A1A"/>
-          <w:sz w:val="24"/>
-        </w:rPr>
-        <w:tab/>
-      </w:r>
-      <w:r>
-        <w:rPr>
-          <w:rFonts w:ascii="Garamond" w:eastAsia="Garamond" w:hAnsiTheme="minorHAnsi" w:cs="Garamond"/>
-          <w:b/>
-          <w:bCs/>
-          <w:color w:val="1A1A1A"/>
-          <w:sz w:val="24"/>
-        </w:rPr>
-        <w:t xml:space="preserve">        </w:t>
-      </w:r>
-      <w:r>
-        <w:rPr>
-          <w:rFonts w:ascii="Garamond" w:eastAsia="Garamond" w:hAnsiTheme="minorHAnsi" w:cs="Garamond"/>
-          <w:b/>
-          <w:bCs/>
-          <w:color w:val="1A1A1A"/>
-          <w:sz w:val="24"/>
-        </w:rPr>
-        <w:tab/>
-      </w:r>
-      <w:r>
-        <w:rPr>
-          <w:rFonts w:ascii="Garamond" w:eastAsia="Garamond" w:hAnsiTheme="minorHAnsi" w:cs="Garamond"/>
-          <w:b/>
-          <w:bCs/>
-          <w:color w:val="1A1A1A"/>
-          <w:sz w:val="24"/>
-        </w:rPr>
-        <w:tab/>
-      </w:r>
-      <w:r>
-        <w:rPr>
-          <w:rFonts w:ascii="Garamond" w:eastAsia="Garamond" w:hAnsiTheme="minorHAnsi" w:cs="Garamond"/>
-          <w:b/>
-          <w:bCs/>
-          <w:color w:val="1A1A1A"/>
-          <w:sz w:val="24"/>
-        </w:rPr>
-        <w:tab/>
-      </w:r>
-      <w:r>
-        <w:rPr>
-          <w:rFonts w:ascii="Garamond" w:eastAsia="Garamond" w:hAnsiTheme="minorHAnsi" w:cs="Garamond"/>
-          <w:b/>
-          <w:bCs/>
-          <w:color w:val="1A1A1A"/>
-          <w:sz w:val="24"/>
-        </w:rPr>
-        <w:tab/>
-      </w:r>
-      <w:r>
-        <w:rPr>
-          <w:rFonts w:ascii="Garamond" w:eastAsia="Garamond" w:hAnsiTheme="minorHAnsi" w:cs="Garamond"/>
-          <w:b/>
-          <w:bCs/>
-          <w:color w:val="1A1A1A"/>
-          <w:sz w:val="24"/>
-        </w:rPr>
-        <w:tab/>
+        <w:ind w:left="560"/>
+        <w:rPr>
+          <w:rFonts w:ascii="Garamond" w:eastAsia="Garamond" w:hAnsiTheme="minorHAnsi" w:cs="Garamond"/>
+          <w:color w:val="1A1A1A"/>
+          <w:sz w:val="24"/>
+        </w:rPr>
+      </w:pPr>
+      <w:r>
+        <w:rPr>
+          <w:rFonts w:ascii="Garamond" w:eastAsia="Garamond" w:hAnsiTheme="minorHAnsi" w:cs="Garamond"/>
+          <w:color w:val="1A1A1A"/>
+          <w:sz w:val="24"/>
+        </w:rPr>
+        <w:t>Conducted extensive research on the 2019-2020 National Speech and Debate Policy Debate topic</w:t>
+      </w:r>
+      <w:r>
+        <w:rPr>
+          <w:rFonts w:ascii="Garamond" w:eastAsia="Garamond" w:hAnsiTheme="minorHAnsi" w:cs="Garamond"/>
+          <w:color w:val="1A1A1A"/>
+          <w:sz w:val="24"/>
+        </w:rPr>
+        <w:t>.</w:t>
+      </w:r>
+      <w:r>
+        <w:rPr>
+          <w:rFonts w:ascii="Garamond" w:eastAsia="Garamond" w:hAnsiTheme="minorHAnsi" w:cs="Garamond"/>
+          <w:color w:val="1A1A1A"/>
+          <w:sz w:val="24"/>
+        </w:rPr>
+        <w:t xml:space="preserve"> </w:t>
+      </w:r>
+      <w:r>
+        <w:rPr>
+          <w:rFonts w:ascii="Garamond" w:eastAsia="Garamond" w:hAnsiTheme="minorHAnsi" w:cs="Garamond"/>
+          <w:color w:val="1A1A1A"/>
+          <w:sz w:val="24"/>
+        </w:rPr>
+        <w:t>Refined</w:t>
+      </w:r>
+      <w:r>
+        <w:rPr>
+          <w:rFonts w:ascii="Garamond" w:eastAsia="Garamond" w:hAnsiTheme="minorHAnsi" w:cs="Garamond"/>
+          <w:color w:val="1A1A1A"/>
+          <w:sz w:val="24"/>
+        </w:rPr>
+        <w:t xml:space="preserve"> complex arguments into easy-to-understand </w:t>
+      </w:r>
+      <w:r>
+        <w:rPr>
+          <w:rFonts w:ascii="Garamond" w:eastAsia="Garamond" w:hAnsiTheme="minorHAnsi" w:cs="Garamond"/>
+          <w:color w:val="1A1A1A"/>
+          <w:sz w:val="24"/>
+        </w:rPr>
+        <w:t>summaries</w:t>
+      </w:r>
+      <w:r>
+        <w:rPr>
+          <w:rFonts w:ascii="Garamond" w:eastAsia="Garamond" w:hAnsiTheme="minorHAnsi" w:cs="Garamond"/>
+          <w:color w:val="1A1A1A"/>
+          <w:sz w:val="24"/>
+        </w:rPr>
+        <w:t>. Collaborated with the marketing team to conduct market research, contributing to a strong social media marketing presence. Notably, my research was used by teams who qualified for state and national tournaments.</w:t>
       </w:r>
     </w:p>
     <w:p>
@@ -1579,46 +1629,6 @@
           <w:sz w:val="24"/>
         </w:rPr>
       </w:pPr>
-      <w:r>
-        <w:rPr>
-          <w:rFonts w:ascii="Garamond" w:eastAsia="Garamond" w:hAnsiTheme="minorHAnsi" w:cs="Garamond"/>
-          <w:color w:val="1A1A1A"/>
-          <w:sz w:val="24"/>
-        </w:rPr>
-        <w:t>Delivered orders in a timely and efficient manner</w:t>
-      </w:r>
-      <w:r>
-        <w:rPr>
-          <w:rFonts w:ascii="Garamond" w:eastAsia="Garamond" w:hAnsiTheme="minorHAnsi" w:cs="Garamond"/>
-          <w:color w:val="1A1A1A"/>
-          <w:sz w:val="24"/>
-        </w:rPr>
-        <w:t xml:space="preserve"> to</w:t>
-      </w:r>
-      <w:r>
-        <w:rPr>
-          <w:rFonts w:ascii="Garamond" w:eastAsia="Garamond" w:hAnsiTheme="minorHAnsi" w:cs="Garamond"/>
-          <w:color w:val="1A1A1A"/>
-          <w:sz w:val="24"/>
-        </w:rPr>
-        <w:t xml:space="preserve"> </w:t>
-      </w:r>
-      <w:r>
-        <w:rPr>
-          <w:rFonts w:ascii="Garamond" w:eastAsia="Garamond" w:hAnsiTheme="minorHAnsi" w:cs="Garamond"/>
-          <w:color w:val="1A1A1A"/>
-          <w:sz w:val="24"/>
-        </w:rPr>
-        <w:t>build</w:t>
-      </w:r>
-      <w:r>
-        <w:rPr>
-          <w:rFonts w:ascii="Garamond" w:eastAsia="Garamond" w:hAnsiTheme="minorHAnsi" w:cs="Garamond"/>
-          <w:color w:val="1A1A1A"/>
-          <w:sz w:val="24"/>
-        </w:rPr>
-        <w:t xml:space="preserve"> customer satisfaction and repeat business. Confirmed order accuracy for deliveries, proactively resolving any issues to minimize customer dissatisfaction. Operated point-of-sale systems, accurately processing payments and maintaining financial records. </w:t>
-      </w:r>
     </w:p>
     <w:p>
       <w:pPr>
@@ -1640,13 +1650,28 @@
         <w:autoSpaceDN w:val="0"/>
         <w:adjustRightInd w:val="0"/>
         <w:spacing w:after="0" w:line="240" w:lineRule="auto"/>
-        <w:ind w:left="560"/>
-        <w:rPr>
-          <w:rFonts w:ascii="Garamond" w:eastAsia="Garamond" w:hAnsi="Garamond" w:cs="Helvetica"/>
-          <w:color w:val="1A1A1A"/>
-          <w:sz w:val="24"/>
-        </w:rPr>
-      </w:pPr>
+        <w:rPr>
+          <w:rFonts w:ascii="Garamond" w:eastAsia="Garamond" w:hAnsi="Helvetica" w:cs="Garamond"/>
+          <w:b/>
+          <w:bCs/>
+          <w:color w:val="1A1A1A"/>
+          <w:sz w:val="28"/>
+          <w:szCs w:val="28"/>
+          <w:u w:val="single"/>
+        </w:rPr>
+      </w:pPr>
+      <w:r>
+        <w:rPr>
+          <w:rFonts w:ascii="Garamond" w:eastAsia="Garamond" w:hAnsi="Helvetica" w:cs="Garamond"/>
+          <w:b/>
+          <w:bCs/>
+          <w:color w:val="1A1A1A"/>
+          <w:sz w:val="28"/>
+          <w:szCs w:val="28"/>
+          <w:u w:val="single"/>
+        </w:rPr>
+        <w:t>Leadership Experience</w:t>
+      </w:r>
     </w:p>
     <w:p>
       <w:pPr>
@@ -1669,36 +1694,96 @@
         <w:adjustRightInd w:val="0"/>
         <w:spacing w:after="0" w:line="240" w:lineRule="auto"/>
         <w:rPr>
-          <w:rFonts w:ascii="Garamond" w:eastAsia="Garamond" w:hAnsiTheme="minorHAnsi" w:cs="Garamond"/>
-          <w:b/>
-          <w:bCs/>
-          <w:color w:val="1A1A1A"/>
-          <w:sz w:val="24"/>
-        </w:rPr>
-      </w:pPr>
-      <w:r>
-        <w:rPr>
-          <w:rFonts w:ascii="Garamond" w:eastAsia="Garamond" w:hAnsiTheme="minorHAnsi" w:cs="Garamond"/>
-          <w:b/>
-          <w:bCs/>
-          <w:color w:val="1A1A1A"/>
-          <w:sz w:val="24"/>
-        </w:rPr>
-        <w:t>Candor Debate Company</w:t>
-      </w:r>
-      <w:r>
-        <w:rPr>
-          <w:rFonts w:ascii="Garamond" w:eastAsia="Garamond" w:hAnsiTheme="minorHAnsi" w:cs="Garamond"/>
-          <w:b/>
-          <w:bCs/>
-          <w:color w:val="1A1A1A"/>
-          <w:sz w:val="24"/>
-        </w:rPr>
-        <w:t xml:space="preserve">                                       </w:t>
-      </w:r>
-      <w:r>
-        <w:rPr>
-          <w:rFonts w:ascii="Garamond" w:eastAsia="Garamond" w:hAnsiTheme="minorHAnsi" w:cs="Garamond"/>
+          <w:rFonts w:ascii="Garamond" w:eastAsia="Garamond" w:hAnsi="Helvetica" w:cs="Garamond"/>
+          <w:b/>
+          <w:bCs/>
+          <w:color w:val="1A1A1A"/>
+          <w:sz w:val="24"/>
+        </w:rPr>
+      </w:pPr>
+      <w:r>
+        <w:rPr>
+          <w:rFonts w:ascii="Garamond" w:eastAsia="Garamond" w:hAnsi="Helvetica" w:cs="Garamond"/>
+          <w:b/>
+          <w:bCs/>
+          <w:color w:val="1A1A1A"/>
+          <w:sz w:val="24"/>
+        </w:rPr>
+        <w:t>The State Historical Society of Missouri</w:t>
+      </w:r>
+      <w:r>
+        <w:rPr>
+          <w:rFonts w:ascii="Garamond" w:eastAsia="Garamond" w:hAnsi="Helvetica" w:cs="Garamond"/>
+          <w:b/>
+          <w:bCs/>
+          <w:color w:val="1A1A1A"/>
+          <w:sz w:val="24"/>
+        </w:rPr>
+        <w:tab/>
+      </w:r>
+      <w:r>
+        <w:rPr>
+          <w:rFonts w:ascii="Garamond" w:eastAsia="Garamond" w:hAnsi="Helvetica" w:cs="Garamond"/>
+          <w:b/>
+          <w:bCs/>
+          <w:color w:val="1A1A1A"/>
+          <w:sz w:val="24"/>
+        </w:rPr>
+        <w:tab/>
+      </w:r>
+      <w:r>
+        <w:rPr>
+          <w:rFonts w:ascii="Garamond" w:eastAsia="Garamond" w:hAnsi="Helvetica" w:cs="Garamond"/>
+          <w:b/>
+          <w:bCs/>
+          <w:color w:val="1A1A1A"/>
+          <w:sz w:val="24"/>
+        </w:rPr>
+        <w:tab/>
+      </w:r>
+      <w:r>
+        <w:rPr>
+          <w:rFonts w:ascii="Garamond" w:eastAsia="Garamond" w:hAnsi="Helvetica" w:cs="Garamond"/>
+          <w:b/>
+          <w:bCs/>
+          <w:color w:val="1A1A1A"/>
+          <w:sz w:val="24"/>
+        </w:rPr>
+        <w:tab/>
+      </w:r>
+      <w:r>
+        <w:rPr>
+          <w:rFonts w:ascii="Garamond" w:eastAsia="Garamond" w:hAnsi="Helvetica" w:cs="Garamond"/>
+          <w:b/>
+          <w:bCs/>
+          <w:color w:val="1A1A1A"/>
+          <w:sz w:val="24"/>
+        </w:rPr>
+        <w:tab/>
+      </w:r>
+      <w:r>
+        <w:rPr>
+          <w:rFonts w:ascii="Garamond" w:eastAsia="Garamond" w:hAnsi="Helvetica" w:cs="Garamond"/>
+          <w:b/>
+          <w:bCs/>
+          <w:color w:val="1A1A1A"/>
+          <w:sz w:val="24"/>
+        </w:rPr>
+        <w:t xml:space="preserve">               </w:t>
+      </w:r>
+      <w:r>
+        <w:rPr>
+          <w:rFonts w:ascii="Garamond" w:eastAsia="Garamond" w:hAnsi="Helvetica" w:cs="Garamond"/>
+          <w:b/>
+          <w:bCs/>
+          <w:color w:val="1A1A1A"/>
+          <w:sz w:val="24"/>
+        </w:rPr>
+        <w:t>February 2022</w:t>
+      </w:r>
+      <w:r>
+        <w:rPr>
+          <w:rFonts w:ascii="Garamond" w:eastAsia="Garamond" w:hAnsi="Helvetica" w:cs="Garamond"/>
           <w:b/>
           <w:bCs/>
           <w:color w:val="1A1A1A"/>
@@ -1708,58 +1793,17 @@
       </w:r>
       <w:r>
         <w:rPr>
-          <w:rFonts w:ascii="Garamond" w:eastAsia="Garamond" w:hAnsiTheme="minorHAnsi" w:cs="Garamond"/>
-          <w:b/>
-          <w:bCs/>
-          <w:color w:val="1A1A1A"/>
-          <w:sz w:val="24"/>
-        </w:rPr>
-        <w:tab/>
-      </w:r>
-      <w:r>
-        <w:rPr>
-          <w:rFonts w:ascii="Garamond" w:eastAsia="Garamond" w:hAnsiTheme="minorHAnsi" w:cs="Garamond"/>
-          <w:b/>
-          <w:bCs/>
-          <w:color w:val="1A1A1A"/>
-          <w:sz w:val="24"/>
-        </w:rPr>
-        <w:tab/>
-      </w:r>
-      <w:r>
-        <w:rPr>
-          <w:rFonts w:ascii="Garamond" w:eastAsia="Garamond" w:hAnsiTheme="minorHAnsi" w:cs="Garamond"/>
-          <w:b/>
-          <w:bCs/>
-          <w:color w:val="1A1A1A"/>
-          <w:sz w:val="24"/>
-        </w:rPr>
-        <w:tab/>
-      </w:r>
-      <w:r>
-        <w:rPr>
-          <w:rFonts w:ascii="Garamond" w:eastAsia="Garamond" w:hAnsiTheme="minorHAnsi" w:cs="Garamond"/>
-          <w:b/>
-          <w:bCs/>
-          <w:color w:val="1A1A1A"/>
-          <w:sz w:val="24"/>
-        </w:rPr>
-        <w:tab/>
-      </w:r>
-      <w:r>
-        <w:rPr>
-          <w:rFonts w:ascii="Garamond" w:eastAsia="Garamond" w:hAnsiTheme="minorHAnsi" w:cs="Garamond"/>
-          <w:b/>
-          <w:bCs/>
-          <w:color w:val="1A1A1A"/>
-          <w:sz w:val="24"/>
-        </w:rPr>
-        <w:tab/>
-        <w:t xml:space="preserve">    </w:t>
-      </w:r>
-      <w:r>
-        <w:rPr>
-          <w:rFonts w:ascii="Garamond" w:eastAsia="Garamond" w:hAnsiTheme="minorHAnsi" w:cs="Garamond"/>
+          <w:rFonts w:ascii="Garamond" w:eastAsia="Garamond" w:hAnsi="Helvetica" w:cs="Garamond"/>
+          <w:b/>
+          <w:bCs/>
+          <w:color w:val="1A1A1A"/>
+          <w:sz w:val="24"/>
+        </w:rPr>
+        <w:t>-</w:t>
+      </w:r>
+      <w:r>
+        <w:rPr>
+          <w:rFonts w:ascii="Garamond" w:eastAsia="Garamond" w:hAnsi="Helvetica" w:cs="Garamond"/>
           <w:b/>
           <w:bCs/>
           <w:color w:val="1A1A1A"/>
@@ -1769,33 +1813,13 @@
       </w:r>
       <w:r>
         <w:rPr>
-          <w:rFonts w:ascii="Garamond" w:eastAsia="Garamond" w:hAnsiTheme="minorHAnsi" w:cs="Garamond"/>
-          <w:b/>
-          <w:bCs/>
-          <w:color w:val="1A1A1A"/>
-          <w:sz w:val="24"/>
-        </w:rPr>
-        <w:t xml:space="preserve">  March 2019 </w:t>
-      </w:r>
-      <w:r>
-        <w:rPr>
-          <w:rFonts w:ascii="Garamond" w:eastAsia="Garamond" w:hAnsiTheme="minorHAnsi" w:cs="Garamond" w:hint="eastAsia"/>
-          <w:b/>
-          <w:bCs/>
-          <w:color w:val="1A1A1A"/>
-          <w:sz w:val="24"/>
-        </w:rPr>
-        <w:t>-</w:t>
-      </w:r>
-      <w:r>
-        <w:rPr>
-          <w:rFonts w:ascii="Garamond" w:eastAsia="Garamond" w:hAnsiTheme="minorHAnsi" w:cs="Garamond"/>
-          <w:b/>
-          <w:bCs/>
-          <w:color w:val="1A1A1A"/>
-          <w:sz w:val="24"/>
-        </w:rPr>
-        <w:t xml:space="preserve"> August 2019</w:t>
+          <w:rFonts w:ascii="Garamond" w:eastAsia="Garamond" w:hAnsi="Helvetica" w:cs="Garamond"/>
+          <w:b/>
+          <w:bCs/>
+          <w:color w:val="1A1A1A"/>
+          <w:sz w:val="24"/>
+        </w:rPr>
+        <w:t>May 2022</w:t>
       </w:r>
     </w:p>
     <w:p>
@@ -1819,7 +1843,7 @@
         <w:adjustRightInd w:val="0"/>
         <w:spacing w:after="0" w:line="240" w:lineRule="auto"/>
         <w:rPr>
-          <w:rFonts w:ascii="Garamond" w:eastAsia="Garamond" w:hAnsiTheme="minorHAnsi" w:cs="Garamond"/>
+          <w:rFonts w:ascii="Garamond" w:eastAsia="Garamond" w:hAnsi="Helvetica" w:cs="Garamond"/>
           <w:i/>
           <w:iCs/>
           <w:color w:val="1A1A1A"/>
@@ -1828,103 +1852,13 @@
       </w:pPr>
       <w:r>
         <w:rPr>
-          <w:rFonts w:ascii="Garamond" w:eastAsia="Garamond" w:hAnsiTheme="minorHAnsi" w:cs="Garamond"/>
+          <w:rFonts w:ascii="Garamond" w:eastAsia="Garamond" w:hAnsi="Helvetica" w:cs="Garamond"/>
           <w:i/>
           <w:iCs/>
           <w:color w:val="1A1A1A"/>
           <w:sz w:val="24"/>
         </w:rPr>
-        <w:t>Research Associate</w:t>
-      </w:r>
-      <w:r>
-        <w:rPr>
-          <w:rFonts w:ascii="Garamond" w:eastAsia="Garamond" w:hAnsiTheme="minorHAnsi" w:cs="Garamond"/>
-          <w:i/>
-          <w:iCs/>
-          <w:color w:val="1A1A1A"/>
-          <w:sz w:val="24"/>
-        </w:rPr>
-        <w:tab/>
-      </w:r>
-      <w:r>
-        <w:rPr>
-          <w:rFonts w:ascii="Garamond" w:eastAsia="Garamond" w:hAnsiTheme="minorHAnsi" w:cs="Garamond"/>
-          <w:i/>
-          <w:iCs/>
-          <w:color w:val="1A1A1A"/>
-          <w:sz w:val="24"/>
-        </w:rPr>
-        <w:tab/>
-      </w:r>
-      <w:r>
-        <w:rPr>
-          <w:rFonts w:ascii="Garamond" w:eastAsia="Garamond" w:hAnsiTheme="minorHAnsi" w:cs="Garamond"/>
-          <w:i/>
-          <w:iCs/>
-          <w:color w:val="1A1A1A"/>
-          <w:sz w:val="24"/>
-        </w:rPr>
-        <w:tab/>
-      </w:r>
-      <w:r>
-        <w:rPr>
-          <w:rFonts w:ascii="Garamond" w:eastAsia="Garamond" w:hAnsiTheme="minorHAnsi" w:cs="Garamond"/>
-          <w:i/>
-          <w:iCs/>
-          <w:color w:val="1A1A1A"/>
-          <w:sz w:val="24"/>
-        </w:rPr>
-        <w:tab/>
-      </w:r>
-      <w:r>
-        <w:rPr>
-          <w:rFonts w:ascii="Garamond" w:eastAsia="Garamond" w:hAnsiTheme="minorHAnsi" w:cs="Garamond"/>
-          <w:i/>
-          <w:iCs/>
-          <w:color w:val="1A1A1A"/>
-          <w:sz w:val="24"/>
-        </w:rPr>
-        <w:tab/>
-      </w:r>
-      <w:r>
-        <w:rPr>
-          <w:rFonts w:ascii="Garamond" w:eastAsia="Garamond" w:hAnsiTheme="minorHAnsi" w:cs="Garamond"/>
-          <w:i/>
-          <w:iCs/>
-          <w:color w:val="1A1A1A"/>
-          <w:sz w:val="24"/>
-        </w:rPr>
-        <w:tab/>
-      </w:r>
-      <w:r>
-        <w:rPr>
-          <w:rFonts w:ascii="Garamond" w:eastAsia="Garamond" w:hAnsiTheme="minorHAnsi" w:cs="Garamond"/>
-          <w:i/>
-          <w:iCs/>
-          <w:color w:val="1A1A1A"/>
-          <w:sz w:val="24"/>
-        </w:rPr>
-        <w:tab/>
-      </w:r>
-      <w:r>
-        <w:rPr>
-          <w:rFonts w:ascii="Garamond" w:eastAsia="Garamond" w:hAnsiTheme="minorHAnsi" w:cs="Garamond"/>
-          <w:i/>
-          <w:iCs/>
-          <w:color w:val="1A1A1A"/>
-          <w:sz w:val="24"/>
-        </w:rPr>
-        <w:tab/>
-      </w:r>
-      <w:r>
-        <w:rPr>
-          <w:rFonts w:ascii="Garamond" w:eastAsia="Garamond" w:hAnsiTheme="minorHAnsi" w:cs="Garamond"/>
-          <w:i/>
-          <w:iCs/>
-          <w:color w:val="1A1A1A"/>
-          <w:sz w:val="24"/>
-        </w:rPr>
-        <w:tab/>
+        <w:t>National History Day Consultant</w:t>
       </w:r>
     </w:p>
     <w:p>
@@ -1947,68 +1881,20 @@
         <w:autoSpaceDN w:val="0"/>
         <w:adjustRightInd w:val="0"/>
         <w:spacing w:after="0" w:line="240" w:lineRule="auto"/>
-        <w:ind w:left="560"/>
-        <w:rPr>
-          <w:rFonts w:ascii="Garamond" w:eastAsia="Garamond" w:hAnsiTheme="minorHAnsi" w:cs="Garamond"/>
-          <w:color w:val="1A1A1A"/>
-          <w:sz w:val="24"/>
-        </w:rPr>
-      </w:pPr>
-      <w:r>
-        <w:rPr>
-          <w:rFonts w:ascii="Garamond" w:eastAsia="Garamond" w:hAnsiTheme="minorHAnsi" w:cs="Garamond"/>
-          <w:color w:val="1A1A1A"/>
-          <w:sz w:val="24"/>
-        </w:rPr>
-        <w:t>Conducted extensive research on the 2019-2020 National Speech and Debate Policy Debate topic</w:t>
-      </w:r>
-      <w:r>
-        <w:rPr>
-          <w:rFonts w:ascii="Garamond" w:eastAsia="Garamond" w:hAnsiTheme="minorHAnsi" w:cs="Garamond"/>
-          <w:color w:val="1A1A1A"/>
-          <w:sz w:val="24"/>
-        </w:rPr>
-        <w:t>.</w:t>
-      </w:r>
-      <w:r>
-        <w:rPr>
-          <w:rFonts w:ascii="Garamond" w:eastAsia="Garamond" w:hAnsiTheme="minorHAnsi" w:cs="Garamond"/>
-          <w:color w:val="1A1A1A"/>
-          <w:sz w:val="24"/>
-        </w:rPr>
-        <w:t xml:space="preserve"> </w:t>
-      </w:r>
-      <w:r>
-        <w:rPr>
-          <w:rFonts w:ascii="Garamond" w:eastAsia="Garamond" w:hAnsiTheme="minorHAnsi" w:cs="Garamond"/>
-          <w:color w:val="1A1A1A"/>
-          <w:sz w:val="24"/>
-        </w:rPr>
-        <w:t>Refined</w:t>
-      </w:r>
-      <w:r>
-        <w:rPr>
-          <w:rFonts w:ascii="Garamond" w:eastAsia="Garamond" w:hAnsiTheme="minorHAnsi" w:cs="Garamond"/>
-          <w:color w:val="1A1A1A"/>
-          <w:sz w:val="24"/>
-        </w:rPr>
-        <w:t xml:space="preserve"> complex arguments into easy-to-understand </w:t>
-      </w:r>
-      <w:r>
-        <w:rPr>
-          <w:rFonts w:ascii="Garamond" w:eastAsia="Garamond" w:hAnsiTheme="minorHAnsi" w:cs="Garamond"/>
-          <w:color w:val="1A1A1A"/>
-          <w:sz w:val="24"/>
-        </w:rPr>
-        <w:t>summaries</w:t>
-      </w:r>
-      <w:r>
-        <w:rPr>
-          <w:rFonts w:ascii="Garamond" w:eastAsia="Garamond" w:hAnsiTheme="minorHAnsi" w:cs="Garamond"/>
-          <w:color w:val="1A1A1A"/>
-          <w:sz w:val="24"/>
-        </w:rPr>
-        <w:t>. Collaborated with the marketing team to conduct market research, contributing to a strong social media marketing presence. Notably, my research was used by teams who qualified for state and national tournaments.</w:t>
+        <w:ind w:left="540"/>
+        <w:rPr>
+          <w:rFonts w:ascii="Garamond" w:eastAsia="Garamond" w:hAnsiTheme="minorHAnsi" w:cs="Garamond"/>
+          <w:color w:val="1A1A1A"/>
+          <w:sz w:val="24"/>
+        </w:rPr>
+      </w:pPr>
+      <w:r>
+        <w:rPr>
+          <w:rFonts w:ascii="Garamond" w:eastAsia="Garamond" w:hAnsiTheme="minorHAnsi" w:cs="Garamond"/>
+          <w:color w:val="1A1A1A"/>
+          <w:sz w:val="24"/>
+        </w:rPr>
+        <w:t>Spearheaded social media outreach efforts by creating engaging posts and graphics to attract volunteers. Collaborated with a team to plan successful events and developed effective strategies to increase volunteer turnout.</w:t>
       </w:r>
     </w:p>
     <w:p>
@@ -2031,13 +1917,74 @@
         <w:autoSpaceDN w:val="0"/>
         <w:adjustRightInd w:val="0"/>
         <w:spacing w:after="0" w:line="240" w:lineRule="auto"/>
-        <w:ind w:left="560"/>
-        <w:rPr>
-          <w:rFonts w:ascii="Garamond" w:eastAsia="Garamond" w:hAnsi="Helvetica" w:cs="Garamond"/>
-          <w:color w:val="1A1A1A"/>
-          <w:sz w:val="24"/>
-        </w:rPr>
-      </w:pPr>
+        <w:rPr>
+          <w:rFonts w:ascii="Garamond" w:eastAsia="Garamond" w:hAnsi="Helvetica" w:cs="Garamond"/>
+          <w:b/>
+          <w:bCs/>
+          <w:color w:val="1A1A1A"/>
+          <w:sz w:val="24"/>
+        </w:rPr>
+      </w:pPr>
+      <w:r>
+        <w:rPr>
+          <w:rFonts w:ascii="Garamond" w:eastAsia="Garamond" w:hAnsi="Helvetica" w:cs="Garamond"/>
+          <w:b/>
+          <w:bCs/>
+          <w:color w:val="1A1A1A"/>
+          <w:sz w:val="24"/>
+        </w:rPr>
+        <w:t xml:space="preserve">Future Business Leaders of America </w:t>
+      </w:r>
+      <w:r>
+        <w:rPr>
+          <w:rFonts w:ascii="Garamond" w:eastAsia="Garamond" w:hAnsi="Helvetica" w:cs="Garamond"/>
+          <w:b/>
+          <w:bCs/>
+          <w:color w:val="1A1A1A"/>
+          <w:sz w:val="24"/>
+        </w:rPr>
+        <w:t xml:space="preserve">                                                                    </w:t>
+      </w:r>
+      <w:r>
+        <w:rPr>
+          <w:rFonts w:ascii="Garamond" w:eastAsia="Garamond" w:hAnsi="Helvetica" w:cs="Garamond"/>
+          <w:b/>
+          <w:bCs/>
+          <w:color w:val="1A1A1A"/>
+          <w:sz w:val="24"/>
+        </w:rPr>
+        <w:t>August</w:t>
+      </w:r>
+      <w:r>
+        <w:rPr>
+          <w:rFonts w:ascii="Garamond" w:eastAsia="Garamond" w:hAnsi="Helvetica" w:cs="Garamond"/>
+          <w:b/>
+          <w:bCs/>
+          <w:color w:val="1A1A1A"/>
+          <w:sz w:val="24"/>
+        </w:rPr>
+        <w:t xml:space="preserve"> 201</w:t>
+      </w:r>
+      <w:r>
+        <w:rPr>
+          <w:rFonts w:ascii="Garamond" w:eastAsia="Garamond" w:hAnsi="Helvetica" w:cs="Garamond"/>
+          <w:b/>
+          <w:bCs/>
+          <w:color w:val="1A1A1A"/>
+          <w:sz w:val="24"/>
+        </w:rPr>
+        <w:t>7 -</w:t>
+      </w:r>
+      <w:r>
+        <w:rPr>
+          <w:rFonts w:ascii="Garamond" w:eastAsia="Garamond" w:hAnsi="Helvetica" w:cs="Garamond"/>
+          <w:b/>
+          <w:bCs/>
+          <w:color w:val="1A1A1A"/>
+          <w:sz w:val="24"/>
+        </w:rPr>
+        <w:t xml:space="preserve"> May 2019</w:t>
+      </w:r>
     </w:p>
     <w:p>
       <w:pPr>
@@ -2062,131 +2009,31 @@
         <w:jc w:val="right"/>
         <w:rPr>
           <w:rFonts w:ascii="Garamond" w:eastAsia="Garamond" w:hAnsi="Helvetica" w:cs="Garamond"/>
-          <w:b/>
-          <w:bCs/>
-          <w:color w:val="1A1A1A"/>
-          <w:sz w:val="24"/>
-        </w:rPr>
-      </w:pPr>
-      <w:r>
-        <w:rPr>
-          <w:rFonts w:ascii="Garamond" w:eastAsia="Garamond" w:hAnsi="Helvetica" w:cs="Garamond"/>
-          <w:b/>
-          <w:bCs/>
-          <w:color w:val="1A1A1A"/>
-          <w:sz w:val="24"/>
-        </w:rPr>
-        <w:t>Carthage Municipal Golf Course</w:t>
-      </w:r>
-      <w:r>
-        <w:rPr>
-          <w:rFonts w:ascii="Garamond" w:eastAsia="Garamond" w:hAnsi="Helvetica" w:cs="Garamond"/>
-          <w:b/>
-          <w:bCs/>
-          <w:color w:val="1A1A1A"/>
-          <w:sz w:val="24"/>
-        </w:rPr>
-        <w:t xml:space="preserve">                                  </w:t>
-      </w:r>
-      <w:r>
-        <w:rPr>
-          <w:rFonts w:ascii="Garamond" w:eastAsia="Garamond" w:hAnsi="Helvetica" w:cs="Garamond"/>
-          <w:b/>
-          <w:bCs/>
-          <w:color w:val="1A1A1A"/>
-          <w:sz w:val="24"/>
-        </w:rPr>
-        <w:t xml:space="preserve"> </w:t>
-      </w:r>
-      <w:r>
-        <w:rPr>
-          <w:rFonts w:ascii="Garamond" w:eastAsia="Garamond" w:hAnsi="Helvetica" w:cs="Garamond"/>
-          <w:b/>
-          <w:bCs/>
-          <w:color w:val="1A1A1A"/>
-          <w:sz w:val="24"/>
-        </w:rPr>
-        <w:t xml:space="preserve">                                   </w:t>
-      </w:r>
-      <w:r>
-        <w:rPr>
-          <w:rFonts w:ascii="Garamond" w:eastAsia="Garamond" w:hAnsi="Helvetica" w:cs="Garamond"/>
-          <w:b/>
-          <w:bCs/>
-          <w:color w:val="1A1A1A"/>
-          <w:sz w:val="24"/>
-        </w:rPr>
-        <w:t xml:space="preserve">  </w:t>
-      </w:r>
-      <w:r>
-        <w:rPr>
-          <w:rFonts w:ascii="Garamond" w:eastAsia="Garamond" w:hAnsi="Helvetica" w:cs="Garamond"/>
-          <w:b/>
-          <w:bCs/>
-          <w:color w:val="1A1A1A"/>
-          <w:sz w:val="24"/>
-        </w:rPr>
-        <w:t xml:space="preserve">    </w:t>
-      </w:r>
-      <w:r>
-        <w:rPr>
-          <w:rFonts w:ascii="Garamond" w:eastAsia="Garamond" w:hAnsi="Helvetica" w:cs="Garamond"/>
-          <w:b/>
-          <w:bCs/>
-          <w:color w:val="1A1A1A"/>
-          <w:sz w:val="24"/>
-        </w:rPr>
-        <w:t>August</w:t>
-      </w:r>
-      <w:r>
-        <w:rPr>
-          <w:rFonts w:ascii="Garamond" w:eastAsia="Garamond" w:hAnsi="Helvetica" w:cs="Garamond"/>
-          <w:b/>
-          <w:bCs/>
-          <w:color w:val="1A1A1A"/>
-          <w:sz w:val="24"/>
-        </w:rPr>
-        <w:t xml:space="preserve"> </w:t>
-      </w:r>
-      <w:r>
-        <w:rPr>
-          <w:rFonts w:ascii="Garamond" w:eastAsia="Garamond" w:hAnsi="Helvetica" w:cs="Garamond"/>
-          <w:b/>
-          <w:bCs/>
-          <w:color w:val="1A1A1A"/>
-          <w:sz w:val="24"/>
-        </w:rPr>
-        <w:t xml:space="preserve">2016 </w:t>
-      </w:r>
-      <w:r>
-        <w:rPr>
-          <w:rFonts w:ascii="Garamond" w:eastAsia="Garamond" w:hAnsi="Helvetica" w:cs="Garamond" w:hint="eastAsia"/>
-          <w:b/>
-          <w:bCs/>
-          <w:color w:val="1A1A1A"/>
-          <w:sz w:val="24"/>
-        </w:rPr>
-        <w:t>-</w:t>
-      </w:r>
-      <w:r>
-        <w:rPr>
-          <w:rFonts w:ascii="Garamond" w:eastAsia="Garamond" w:hAnsi="Helvetica" w:cs="Garamond"/>
-          <w:b/>
-          <w:bCs/>
-          <w:color w:val="1A1A1A"/>
-          <w:sz w:val="24"/>
-        </w:rPr>
-        <w:t xml:space="preserve"> </w:t>
-      </w:r>
-      <w:r>
-        <w:rPr>
-          <w:rFonts w:ascii="Garamond" w:eastAsia="Garamond" w:hAnsi="Helvetica" w:cs="Garamond"/>
-          <w:b/>
-          <w:bCs/>
-          <w:color w:val="1A1A1A"/>
-          <w:sz w:val="24"/>
-        </w:rPr>
-        <w:t>July 2019</w:t>
+          <w:i/>
+          <w:iCs/>
+          <w:color w:val="1A1A1A"/>
+          <w:sz w:val="24"/>
+        </w:rPr>
+      </w:pPr>
+      <w:r>
+        <w:rPr>
+          <w:rFonts w:ascii="Garamond" w:eastAsia="Garamond" w:hAnsi="Helvetica" w:cs="Garamond"/>
+          <w:i/>
+          <w:iCs/>
+          <w:color w:val="1A1A1A"/>
+          <w:sz w:val="24"/>
+        </w:rPr>
+        <w:t>Chapter Treasurer</w:t>
+      </w:r>
+      <w:r>
+        <w:rPr>
+          <w:rFonts w:ascii="Garamond" w:eastAsia="Garamond" w:hAnsi="Helvetica" w:cs="Garamond"/>
+          <w:i/>
+          <w:iCs/>
+          <w:color w:val="1A1A1A"/>
+          <w:sz w:val="24"/>
+        </w:rPr>
+        <w:t xml:space="preserve">                                                                                                                   May 2018-May 2019</w:t>
       </w:r>
     </w:p>
     <w:p>
@@ -2209,103 +2056,68 @@
         <w:autoSpaceDN w:val="0"/>
         <w:adjustRightInd w:val="0"/>
         <w:spacing w:after="0" w:line="240" w:lineRule="auto"/>
-        <w:rPr>
-          <w:rFonts w:ascii="Garamond" w:eastAsia="Garamond" w:hAnsi="Helvetica" w:cs="Garamond"/>
-          <w:i/>
-          <w:iCs/>
-          <w:color w:val="1A1A1A"/>
-          <w:sz w:val="24"/>
-        </w:rPr>
-      </w:pPr>
-      <w:r>
-        <w:rPr>
-          <w:rFonts w:ascii="Garamond" w:eastAsia="Garamond" w:hAnsi="Helvetica" w:cs="Garamond"/>
-          <w:i/>
-          <w:iCs/>
-          <w:color w:val="1A1A1A"/>
-          <w:sz w:val="24"/>
-        </w:rPr>
-        <w:t xml:space="preserve">Pro Shop Associate </w:t>
-      </w:r>
-      <w:r>
-        <w:rPr>
-          <w:rFonts w:ascii="Garamond" w:eastAsia="Garamond" w:hAnsi="Helvetica" w:cs="Garamond"/>
-          <w:i/>
-          <w:iCs/>
-          <w:color w:val="1A1A1A"/>
-          <w:sz w:val="24"/>
-        </w:rPr>
-        <w:t xml:space="preserve">                                                                                                    </w:t>
-      </w:r>
-      <w:r>
-        <w:rPr>
-          <w:rFonts w:ascii="Garamond" w:eastAsia="Garamond" w:hAnsi="Helvetica" w:cs="Garamond"/>
-          <w:i/>
-          <w:iCs/>
-          <w:color w:val="1A1A1A"/>
-          <w:sz w:val="24"/>
-        </w:rPr>
-        <w:t xml:space="preserve">  </w:t>
-      </w:r>
-      <w:r>
-        <w:rPr>
-          <w:rFonts w:ascii="Garamond" w:eastAsia="Garamond" w:hAnsi="Helvetica" w:cs="Garamond"/>
-          <w:i/>
-          <w:iCs/>
-          <w:color w:val="1A1A1A"/>
-          <w:sz w:val="24"/>
-        </w:rPr>
-        <w:t xml:space="preserve">          </w:t>
-      </w:r>
-      <w:r>
-        <w:rPr>
-          <w:rFonts w:ascii="Garamond" w:eastAsia="Garamond" w:hAnsi="Helvetica" w:cs="Garamond"/>
-          <w:i/>
-          <w:iCs/>
-          <w:color w:val="1A1A1A"/>
-          <w:sz w:val="24"/>
-        </w:rPr>
-        <w:t>May</w:t>
-      </w:r>
-      <w:r>
-        <w:rPr>
-          <w:rFonts w:ascii="Garamond" w:eastAsia="Garamond" w:hAnsi="Helvetica" w:cs="Garamond"/>
-          <w:i/>
-          <w:iCs/>
-          <w:color w:val="1A1A1A"/>
-          <w:sz w:val="24"/>
-        </w:rPr>
-        <w:t xml:space="preserve"> </w:t>
-      </w:r>
-      <w:r>
-        <w:rPr>
-          <w:rFonts w:ascii="Garamond" w:eastAsia="Garamond" w:hAnsi="Helvetica" w:cs="Garamond"/>
-          <w:i/>
-          <w:iCs/>
-          <w:color w:val="1A1A1A"/>
-          <w:sz w:val="24"/>
-        </w:rPr>
-        <w:t>2018</w:t>
-      </w:r>
-      <w:r>
-        <w:rPr>
-          <w:rFonts w:ascii="Garamond" w:eastAsia="Garamond" w:hAnsi="Helvetica" w:cs="Garamond" w:hint="eastAsia"/>
-          <w:i/>
-          <w:iCs/>
-          <w:color w:val="1A1A1A"/>
-          <w:sz w:val="24"/>
-        </w:rPr>
-        <w:t>–</w:t>
-      </w:r>
-      <w:r>
-        <w:rPr>
-          <w:rFonts w:ascii="Garamond" w:eastAsia="Garamond" w:hAnsi="Helvetica" w:cs="Garamond"/>
-          <w:i/>
-          <w:iCs/>
-          <w:color w:val="1A1A1A"/>
-          <w:sz w:val="24"/>
-        </w:rPr>
-        <w:t>July 2019</w:t>
+        <w:ind w:left="540"/>
+        <w:rPr>
+          <w:rFonts w:ascii="Garamond" w:eastAsia="Garamond" w:hAnsiTheme="minorHAnsi" w:cs="Garamond"/>
+          <w:color w:val="1A1A1A"/>
+          <w:sz w:val="24"/>
+        </w:rPr>
+      </w:pPr>
+      <w:r>
+        <w:rPr>
+          <w:rFonts w:ascii="Garamond" w:eastAsia="Garamond" w:hAnsiTheme="minorHAnsi" w:cs="Garamond"/>
+          <w:color w:val="1A1A1A"/>
+          <w:sz w:val="24"/>
+        </w:rPr>
+        <w:t xml:space="preserve">Oversaw </w:t>
+      </w:r>
+      <w:r>
+        <w:rPr>
+          <w:rFonts w:ascii="Garamond" w:eastAsia="Garamond" w:hAnsiTheme="minorHAnsi" w:cs="Garamond"/>
+          <w:color w:val="1A1A1A"/>
+          <w:sz w:val="24"/>
+        </w:rPr>
+        <w:t>fiscal management</w:t>
+      </w:r>
+      <w:r>
+        <w:rPr>
+          <w:rFonts w:ascii="Garamond" w:eastAsia="Garamond" w:hAnsiTheme="minorHAnsi" w:cs="Garamond"/>
+          <w:color w:val="1A1A1A"/>
+          <w:sz w:val="24"/>
+        </w:rPr>
+        <w:t xml:space="preserve"> for the Future Business Leaders of America organization, including budgeting, planning activities, and </w:t>
+      </w:r>
+      <w:r>
+        <w:rPr>
+          <w:rFonts w:ascii="Garamond" w:eastAsia="Garamond" w:hAnsiTheme="minorHAnsi" w:cs="Garamond"/>
+          <w:color w:val="1A1A1A"/>
+          <w:sz w:val="24"/>
+        </w:rPr>
+        <w:t>coordination</w:t>
+      </w:r>
+      <w:r>
+        <w:rPr>
+          <w:rFonts w:ascii="Garamond" w:eastAsia="Garamond" w:hAnsiTheme="minorHAnsi" w:cs="Garamond"/>
+          <w:color w:val="1A1A1A"/>
+          <w:sz w:val="24"/>
+        </w:rPr>
+        <w:t xml:space="preserve"> for monthly meetings. Presented financial information to members, demonstrating </w:t>
+      </w:r>
+      <w:r>
+        <w:rPr>
+          <w:rFonts w:ascii="Garamond" w:eastAsia="Garamond" w:hAnsiTheme="minorHAnsi" w:cs="Garamond"/>
+          <w:color w:val="1A1A1A"/>
+          <w:sz w:val="24"/>
+        </w:rPr>
+        <w:t>effective communication</w:t>
+      </w:r>
+      <w:r>
+        <w:rPr>
+          <w:rFonts w:ascii="Garamond" w:eastAsia="Garamond" w:hAnsiTheme="minorHAnsi" w:cs="Garamond"/>
+          <w:color w:val="1A1A1A"/>
+          <w:sz w:val="24"/>
+        </w:rPr>
+        <w:t xml:space="preserve"> and leadership skills.</w:t>
       </w:r>
     </w:p>
     <w:p>
@@ -2328,76 +2140,23 @@
         <w:autoSpaceDN w:val="0"/>
         <w:adjustRightInd w:val="0"/>
         <w:spacing w:after="0" w:line="240" w:lineRule="auto"/>
-        <w:ind w:left="560"/>
-        <w:rPr>
-          <w:rFonts w:ascii="Garamond" w:eastAsia="Garamond" w:hAnsiTheme="minorHAnsi" w:cs="Garamond"/>
-          <w:color w:val="1A1A1A"/>
-          <w:sz w:val="24"/>
-        </w:rPr>
-      </w:pPr>
-      <w:r>
-        <w:rPr>
-          <w:rFonts w:ascii="Garamond" w:eastAsia="Garamond" w:hAnsiTheme="minorHAnsi" w:cs="Garamond"/>
-          <w:color w:val="1A1A1A"/>
-          <w:sz w:val="24"/>
-        </w:rPr>
-        <w:t>Designated</w:t>
-      </w:r>
-      <w:r>
-        <w:rPr>
-          <w:rFonts w:ascii="Garamond" w:eastAsia="Garamond" w:hAnsiTheme="minorHAnsi" w:cs="Garamond"/>
-          <w:color w:val="1A1A1A"/>
-          <w:sz w:val="24"/>
-        </w:rPr>
-        <w:t xml:space="preserve"> </w:t>
-      </w:r>
-      <w:r>
-        <w:rPr>
-          <w:rFonts w:ascii="Garamond" w:eastAsia="Garamond" w:hAnsiTheme="minorHAnsi" w:cs="Garamond"/>
-          <w:color w:val="1A1A1A"/>
-          <w:sz w:val="24"/>
-        </w:rPr>
-        <w:t>operator</w:t>
-      </w:r>
-      <w:r>
-        <w:rPr>
-          <w:rFonts w:ascii="Garamond" w:eastAsia="Garamond" w:hAnsiTheme="minorHAnsi" w:cs="Garamond"/>
-          <w:color w:val="1A1A1A"/>
-          <w:sz w:val="24"/>
-        </w:rPr>
-        <w:t xml:space="preserve"> of POS system; created tee times; </w:t>
-      </w:r>
-      <w:r>
-        <w:rPr>
-          <w:rFonts w:ascii="Garamond" w:eastAsia="Garamond" w:hAnsiTheme="minorHAnsi" w:cs="Garamond"/>
-          <w:color w:val="1A1A1A"/>
-          <w:sz w:val="24"/>
-        </w:rPr>
-        <w:t>sold</w:t>
-      </w:r>
-      <w:r>
-        <w:rPr>
-          <w:rFonts w:ascii="Garamond" w:eastAsia="Garamond" w:hAnsiTheme="minorHAnsi" w:cs="Garamond"/>
-          <w:color w:val="1A1A1A"/>
-          <w:sz w:val="24"/>
-        </w:rPr>
-        <w:t xml:space="preserve"> golf products; and </w:t>
-      </w:r>
-      <w:r>
-        <w:rPr>
-          <w:rFonts w:ascii="Garamond" w:eastAsia="Garamond" w:hAnsiTheme="minorHAnsi" w:cs="Garamond"/>
-          <w:color w:val="1A1A1A"/>
-          <w:sz w:val="24"/>
-        </w:rPr>
-        <w:t>supervised</w:t>
-      </w:r>
-      <w:r>
-        <w:rPr>
-          <w:rFonts w:ascii="Garamond" w:eastAsia="Garamond" w:hAnsiTheme="minorHAnsi" w:cs="Garamond"/>
-          <w:color w:val="1A1A1A"/>
-          <w:sz w:val="24"/>
-        </w:rPr>
-        <w:t xml:space="preserve"> player assistant workers.</w:t>
+        <w:rPr>
+          <w:rFonts w:ascii="Garamond" w:eastAsia="Garamond" w:hAnsi="Helvetica" w:cs="Garamond"/>
+          <w:i/>
+          <w:iCs/>
+          <w:color w:val="1A1A1A"/>
+          <w:sz w:val="24"/>
+        </w:rPr>
+      </w:pPr>
+      <w:r>
+        <w:rPr>
+          <w:rFonts w:ascii="Garamond" w:eastAsia="Garamond" w:hAnsi="Helvetica" w:cs="Garamond"/>
+          <w:i/>
+          <w:iCs/>
+          <w:color w:val="1A1A1A"/>
+          <w:sz w:val="24"/>
+        </w:rPr>
+        <w:t>American Enterprise</w:t>
       </w:r>
     </w:p>
     <w:p>
@@ -2420,47 +2179,24 @@
         <w:autoSpaceDN w:val="0"/>
         <w:adjustRightInd w:val="0"/>
         <w:spacing w:after="0" w:line="240" w:lineRule="auto"/>
-        <w:rPr>
-          <w:rFonts w:ascii="Garamond" w:eastAsia="Garamond" w:hAnsiTheme="minorHAnsi" w:cs="Garamond"/>
-          <w:color w:val="1A1A1A"/>
-          <w:sz w:val="24"/>
-        </w:rPr>
-      </w:pPr>
-      <w:r>
-        <w:rPr>
-          <w:rFonts w:ascii="Garamond" w:eastAsia="Garamond" w:hAnsi="Helvetica" w:cs="Garamond"/>
-          <w:i/>
-          <w:iCs/>
-          <w:color w:val="1A1A1A"/>
-          <w:sz w:val="24"/>
-        </w:rPr>
-        <w:t xml:space="preserve">Player Assistant </w:t>
-      </w:r>
-      <w:r>
-        <w:rPr>
-          <w:rFonts w:ascii="Garamond" w:eastAsia="Garamond" w:hAnsi="Helvetica" w:cs="Garamond"/>
-          <w:i/>
-          <w:iCs/>
-          <w:color w:val="1A1A1A"/>
-          <w:sz w:val="24"/>
-        </w:rPr>
-        <w:tab/>
-      </w:r>
-      <w:r>
-        <w:rPr>
-          <w:rFonts w:ascii="Garamond" w:eastAsia="Garamond" w:hAnsi="Helvetica" w:cs="Garamond"/>
-          <w:i/>
-          <w:iCs/>
-          <w:color w:val="1A1A1A"/>
-          <w:sz w:val="24"/>
-        </w:rPr>
-        <w:tab/>
-      </w:r>
-      <w:r>
-        <w:rPr>
-          <w:rFonts w:ascii="Garamond" w:eastAsia="Garamond" w:hAnsi="Helvetica" w:cs="Garamond"/>
-          <w:i/>
-          <w:iCs/>
+        <w:ind w:left="540"/>
+        <w:rPr>
+          <w:rFonts w:ascii="Garamond" w:eastAsia="Garamond" w:hAnsiTheme="minorHAnsi" w:cs="Garamond"/>
+          <w:color w:val="1A1A1A"/>
+          <w:sz w:val="24"/>
+        </w:rPr>
+      </w:pPr>
+      <w:r>
+        <w:rPr>
+          <w:rFonts w:ascii="Garamond" w:eastAsia="Garamond" w:hAnsiTheme="minorHAnsi" w:cs="Garamond"/>
+          <w:color w:val="1A1A1A"/>
+          <w:sz w:val="24"/>
+        </w:rPr>
+        <w:t>Developed and coordinated engaging business-oriented activities for fifth-grade students, teaching</w:t>
+      </w:r>
+      <w:r>
+        <w:rPr>
+          <w:rFonts w:ascii="Garamond" w:eastAsia="Garamond" w:hAnsiTheme="minorHAnsi" w:cs="Garamond"/>
           <w:color w:val="1A1A1A"/>
           <w:sz w:val="24"/>
         </w:rPr>
@@ -2468,134 +2204,11 @@
       </w:r>
       <w:r>
         <w:rPr>
-          <w:rFonts w:ascii="Garamond" w:eastAsia="Garamond" w:hAnsi="Helvetica" w:cs="Garamond"/>
-          <w:i/>
-          <w:iCs/>
-          <w:color w:val="1A1A1A"/>
-          <w:sz w:val="24"/>
-        </w:rPr>
-        <w:tab/>
-      </w:r>
-      <w:r>
-        <w:rPr>
-          <w:rFonts w:ascii="Garamond" w:eastAsia="Garamond" w:hAnsi="Helvetica" w:cs="Garamond"/>
-          <w:i/>
-          <w:iCs/>
-          <w:color w:val="1A1A1A"/>
-          <w:sz w:val="24"/>
-        </w:rPr>
-        <w:tab/>
-      </w:r>
-      <w:r>
-        <w:rPr>
-          <w:rFonts w:ascii="Garamond" w:eastAsia="Garamond" w:hAnsi="Helvetica" w:cs="Garamond"/>
-          <w:i/>
-          <w:iCs/>
-          <w:color w:val="1A1A1A"/>
-          <w:sz w:val="24"/>
-        </w:rPr>
-        <w:tab/>
-      </w:r>
-      <w:r>
-        <w:rPr>
-          <w:rFonts w:ascii="Garamond" w:eastAsia="Garamond" w:hAnsi="Helvetica" w:cs="Garamond"/>
-          <w:i/>
-          <w:iCs/>
-          <w:color w:val="1A1A1A"/>
-          <w:sz w:val="24"/>
-        </w:rPr>
-        <w:tab/>
-      </w:r>
-      <w:r>
-        <w:rPr>
-          <w:rFonts w:ascii="Garamond" w:eastAsia="Garamond" w:hAnsi="Helvetica" w:cs="Garamond"/>
-          <w:i/>
-          <w:iCs/>
-          <w:color w:val="1A1A1A"/>
-          <w:sz w:val="24"/>
-        </w:rPr>
-        <w:tab/>
-      </w:r>
-      <w:r>
-        <w:rPr>
-          <w:rFonts w:ascii="Garamond" w:eastAsia="Garamond" w:hAnsi="Helvetica" w:cs="Garamond"/>
-          <w:i/>
-          <w:iCs/>
-          <w:color w:val="1A1A1A"/>
-          <w:sz w:val="24"/>
-        </w:rPr>
-        <w:tab/>
-      </w:r>
-      <w:r>
-        <w:rPr>
-          <w:rFonts w:ascii="Garamond" w:eastAsia="Garamond" w:hAnsi="Helvetica" w:cs="Garamond"/>
-          <w:i/>
-          <w:iCs/>
-          <w:color w:val="1A1A1A"/>
-          <w:sz w:val="24"/>
-        </w:rPr>
-        <w:tab/>
-      </w:r>
-      <w:r>
-        <w:rPr>
-          <w:rFonts w:ascii="Garamond" w:eastAsia="Garamond" w:hAnsi="Helvetica" w:cs="Garamond"/>
-          <w:i/>
-          <w:iCs/>
-          <w:color w:val="1A1A1A"/>
-          <w:sz w:val="24"/>
-        </w:rPr>
-        <w:t xml:space="preserve">         </w:t>
-      </w:r>
-      <w:r>
-        <w:rPr>
-          <w:rFonts w:ascii="Garamond" w:eastAsia="Garamond" w:hAnsi="Helvetica" w:cs="Garamond"/>
-          <w:i/>
-          <w:iCs/>
-          <w:color w:val="1A1A1A"/>
-          <w:sz w:val="24"/>
-        </w:rPr>
-        <w:tab/>
-      </w:r>
-      <w:r>
-        <w:rPr>
-          <w:rFonts w:ascii="Garamond" w:eastAsia="Garamond" w:hAnsi="Helvetica" w:cs="Garamond"/>
-          <w:i/>
-          <w:iCs/>
-          <w:color w:val="1A1A1A"/>
-          <w:sz w:val="24"/>
-        </w:rPr>
-        <w:tab/>
-        <w:t xml:space="preserve">             </w:t>
-      </w:r>
-      <w:r>
-        <w:rPr>
-          <w:rFonts w:ascii="Garamond" w:eastAsia="Garamond" w:hAnsi="Helvetica" w:cs="Garamond"/>
-          <w:i/>
-          <w:iCs/>
-          <w:color w:val="1A1A1A"/>
-          <w:sz w:val="24"/>
-        </w:rPr>
-        <w:t>August 2016</w:t>
-      </w:r>
-      <w:r>
-        <w:rPr>
-          <w:rFonts w:ascii="Garamond" w:eastAsia="Garamond" w:hAnsi="Helvetica" w:cs="Garamond" w:hint="eastAsia"/>
-          <w:i/>
-          <w:iCs/>
-          <w:color w:val="1A1A1A"/>
-          <w:sz w:val="24"/>
-        </w:rPr>
-        <w:t>–</w:t>
-      </w:r>
-      <w:r>
-        <w:rPr>
-          <w:rFonts w:ascii="Garamond" w:eastAsia="Garamond" w:hAnsi="Helvetica" w:cs="Garamond"/>
-          <w:i/>
-          <w:iCs/>
-          <w:color w:val="1A1A1A"/>
-          <w:sz w:val="24"/>
-        </w:rPr>
-        <w:t>May 2018</w:t>
+          <w:rFonts w:ascii="Garamond" w:eastAsia="Garamond" w:hAnsiTheme="minorHAnsi" w:cs="Garamond"/>
+          <w:color w:val="1A1A1A"/>
+          <w:sz w:val="24"/>
+        </w:rPr>
+        <w:t>essential concepts such as budgeting, planning, and marketing. Facilitated in a small marketplace, where students learned to create, market, and sell handmade crafts.</w:t>
       </w:r>
     </w:p>
     <w:p>
@@ -2618,32 +2231,69 @@
         <w:autoSpaceDN w:val="0"/>
         <w:adjustRightInd w:val="0"/>
         <w:spacing w:after="0" w:line="240" w:lineRule="auto"/>
-        <w:ind w:left="560"/>
-        <w:rPr>
-          <w:rFonts w:ascii="Garamond" w:eastAsia="Garamond" w:hAnsiTheme="minorHAnsi" w:cs="Garamond"/>
-          <w:color w:val="1A1A1A"/>
-          <w:sz w:val="24"/>
-        </w:rPr>
-      </w:pPr>
-      <w:r>
-        <w:rPr>
-          <w:rFonts w:ascii="Garamond" w:eastAsia="Garamond" w:hAnsiTheme="minorHAnsi" w:cs="Garamond"/>
-          <w:color w:val="1A1A1A"/>
-          <w:sz w:val="24"/>
-        </w:rPr>
-        <w:t>Preformed various maintenance on the golf course;</w:t>
-      </w:r>
-      <w:r>
-        <w:rPr>
-          <w:rFonts w:ascii="Garamond" w:eastAsia="Garamond" w:hAnsiTheme="minorHAnsi" w:cs="Garamond"/>
-          <w:color w:val="1A1A1A"/>
-          <w:sz w:val="24"/>
-        </w:rPr>
-        <w:t xml:space="preserve"> collected golf balls at the driving range;</w:t>
-      </w:r>
-      <w:r>
-        <w:rPr>
-          <w:rFonts w:ascii="Garamond" w:eastAsia="Garamond" w:hAnsiTheme="minorHAnsi" w:cs="Garamond"/>
+        <w:rPr>
+          <w:rFonts w:ascii="Garamond" w:eastAsia="Garamond" w:hAnsi="Helvetica" w:cs="Garamond"/>
+          <w:b/>
+          <w:bCs/>
+          <w:color w:val="1A1A1A"/>
+          <w:sz w:val="24"/>
+        </w:rPr>
+      </w:pPr>
+      <w:r>
+        <w:rPr>
+          <w:rFonts w:ascii="Garamond" w:eastAsia="Garamond" w:hAnsi="Helvetica" w:cs="Garamond"/>
+          <w:b/>
+          <w:bCs/>
+          <w:color w:val="1A1A1A"/>
+          <w:sz w:val="24"/>
+        </w:rPr>
+        <w:t>United Way Student Advocates</w:t>
+      </w:r>
+      <w:r>
+        <w:rPr>
+          <w:rFonts w:ascii="Garamond" w:eastAsia="Garamond" w:hAnsi="Helvetica" w:cs="Garamond"/>
+          <w:b/>
+          <w:bCs/>
+          <w:color w:val="1A1A1A"/>
+          <w:sz w:val="24"/>
+        </w:rPr>
+        <w:t xml:space="preserve">   </w:t>
+      </w:r>
+      <w:r>
+        <w:rPr>
+          <w:rFonts w:ascii="Garamond" w:eastAsia="Garamond" w:hAnsi="Helvetica" w:cs="Garamond"/>
+          <w:b/>
+          <w:bCs/>
+          <w:color w:val="1A1A1A"/>
+          <w:sz w:val="24"/>
+        </w:rPr>
+        <w:tab/>
+      </w:r>
+      <w:r>
+        <w:rPr>
+          <w:rFonts w:ascii="Garamond" w:eastAsia="Garamond" w:hAnsi="Helvetica" w:cs="Garamond"/>
+          <w:b/>
+          <w:bCs/>
+          <w:color w:val="1A1A1A"/>
+          <w:sz w:val="24"/>
+        </w:rPr>
+        <w:t xml:space="preserve">       </w:t>
+      </w:r>
+      <w:r>
+        <w:rPr>
+          <w:rFonts w:ascii="Garamond" w:eastAsia="Garamond" w:hAnsi="Helvetica" w:cs="Garamond"/>
+          <w:b/>
+          <w:bCs/>
+          <w:color w:val="1A1A1A"/>
+          <w:sz w:val="24"/>
+        </w:rPr>
+        <w:tab/>
+      </w:r>
+      <w:r>
+        <w:rPr>
+          <w:rFonts w:ascii="Garamond" w:eastAsia="Garamond" w:hAnsi="Helvetica" w:cs="Garamond"/>
+          <w:b/>
+          <w:bCs/>
           <w:color w:val="1A1A1A"/>
           <w:sz w:val="24"/>
         </w:rPr>
@@ -2651,43 +2301,124 @@
       </w:r>
       <w:r>
         <w:rPr>
-          <w:rFonts w:ascii="Garamond" w:eastAsia="Garamond" w:hAnsiTheme="minorHAnsi" w:cs="Garamond"/>
-          <w:color w:val="1A1A1A"/>
-          <w:sz w:val="24"/>
-        </w:rPr>
-        <w:t xml:space="preserve">enforced local rules to </w:t>
-      </w:r>
-      <w:r>
-        <w:rPr>
-          <w:rFonts w:ascii="Garamond" w:eastAsia="Garamond" w:hAnsiTheme="minorHAnsi" w:cs="Garamond"/>
-          <w:color w:val="1A1A1A"/>
-          <w:sz w:val="24"/>
-        </w:rPr>
-        <w:t xml:space="preserve">maintain </w:t>
-      </w:r>
-      <w:r>
-        <w:rPr>
-          <w:rFonts w:ascii="Garamond" w:eastAsia="Garamond" w:hAnsiTheme="minorHAnsi" w:cs="Garamond"/>
-          <w:color w:val="1A1A1A"/>
-          <w:sz w:val="24"/>
-        </w:rPr>
-        <w:t xml:space="preserve">a </w:t>
-      </w:r>
-      <w:r>
-        <w:rPr>
-          <w:rFonts w:ascii="Garamond" w:eastAsia="Garamond" w:hAnsiTheme="minorHAnsi" w:cs="Garamond"/>
-          <w:color w:val="1A1A1A"/>
-          <w:sz w:val="24"/>
-        </w:rPr>
-        <w:t>strong pace</w:t>
-      </w:r>
-      <w:r>
-        <w:rPr>
-          <w:rFonts w:ascii="Garamond" w:eastAsia="Garamond" w:hAnsiTheme="minorHAnsi" w:cs="Garamond"/>
-          <w:color w:val="1A1A1A"/>
-          <w:sz w:val="24"/>
-        </w:rPr>
-        <w:t xml:space="preserve"> of play.</w:t>
+          <w:rFonts w:ascii="Garamond" w:eastAsia="Garamond" w:hAnsi="Helvetica" w:cs="Garamond"/>
+          <w:b/>
+          <w:bCs/>
+          <w:color w:val="1A1A1A"/>
+          <w:sz w:val="24"/>
+        </w:rPr>
+        <w:tab/>
+      </w:r>
+      <w:r>
+        <w:rPr>
+          <w:rFonts w:ascii="Garamond" w:eastAsia="Garamond" w:hAnsi="Helvetica" w:cs="Garamond"/>
+          <w:b/>
+          <w:bCs/>
+          <w:color w:val="1A1A1A"/>
+          <w:sz w:val="24"/>
+        </w:rPr>
+        <w:tab/>
+      </w:r>
+      <w:r>
+        <w:rPr>
+          <w:rFonts w:ascii="Garamond" w:eastAsia="Garamond" w:hAnsi="Helvetica" w:cs="Garamond"/>
+          <w:b/>
+          <w:bCs/>
+          <w:color w:val="1A1A1A"/>
+          <w:sz w:val="24"/>
+        </w:rPr>
+        <w:tab/>
+      </w:r>
+      <w:r>
+        <w:rPr>
+          <w:rFonts w:ascii="Garamond" w:eastAsia="Garamond" w:hAnsi="Helvetica" w:cs="Garamond"/>
+          <w:b/>
+          <w:bCs/>
+          <w:color w:val="1A1A1A"/>
+          <w:sz w:val="24"/>
+        </w:rPr>
+        <w:tab/>
+      </w:r>
+      <w:r>
+        <w:rPr>
+          <w:rFonts w:ascii="Garamond" w:eastAsia="Garamond" w:hAnsi="Helvetica" w:cs="Garamond"/>
+          <w:b/>
+          <w:bCs/>
+          <w:color w:val="1A1A1A"/>
+          <w:sz w:val="24"/>
+        </w:rPr>
+        <w:t xml:space="preserve">        </w:t>
+      </w:r>
+      <w:r>
+        <w:rPr>
+          <w:rFonts w:ascii="Garamond" w:eastAsia="Garamond" w:hAnsi="Helvetica" w:cs="Garamond"/>
+          <w:b/>
+          <w:bCs/>
+          <w:color w:val="1A1A1A"/>
+          <w:sz w:val="24"/>
+        </w:rPr>
+        <w:tab/>
+        <w:t xml:space="preserve">             </w:t>
+      </w:r>
+      <w:r>
+        <w:rPr>
+          <w:rFonts w:ascii="Garamond" w:eastAsia="Garamond" w:hAnsi="Helvetica" w:cs="Garamond"/>
+          <w:b/>
+          <w:bCs/>
+          <w:color w:val="1A1A1A"/>
+          <w:sz w:val="24"/>
+        </w:rPr>
+        <w:t xml:space="preserve">      </w:t>
+      </w:r>
+      <w:r>
+        <w:rPr>
+          <w:rFonts w:ascii="Garamond" w:eastAsia="Garamond" w:hAnsi="Helvetica" w:cs="Garamond"/>
+          <w:b/>
+          <w:bCs/>
+          <w:color w:val="1A1A1A"/>
+          <w:sz w:val="24"/>
+        </w:rPr>
+        <w:t>August 2017</w:t>
+      </w:r>
+      <w:r>
+        <w:rPr>
+          <w:rFonts w:ascii="Garamond" w:eastAsia="Garamond" w:hAnsi="Helvetica" w:cs="Garamond"/>
+          <w:b/>
+          <w:bCs/>
+          <w:color w:val="1A1A1A"/>
+          <w:sz w:val="24"/>
+        </w:rPr>
+        <w:t xml:space="preserve"> </w:t>
+      </w:r>
+      <w:r>
+        <w:rPr>
+          <w:rFonts w:ascii="Garamond" w:eastAsia="Garamond" w:hAnsi="Helvetica" w:cs="Garamond"/>
+          <w:b/>
+          <w:bCs/>
+          <w:color w:val="1A1A1A"/>
+          <w:sz w:val="24"/>
+        </w:rPr>
+        <w:t>-</w:t>
+      </w:r>
+      <w:r>
+        <w:rPr>
+          <w:rFonts w:ascii="Garamond" w:eastAsia="Garamond" w:hAnsi="Helvetica" w:cs="Garamond"/>
+          <w:b/>
+          <w:bCs/>
+          <w:color w:val="1A1A1A"/>
+          <w:sz w:val="24"/>
+        </w:rPr>
+        <w:t xml:space="preserve"> </w:t>
+      </w:r>
+      <w:r>
+        <w:rPr>
+          <w:rFonts w:ascii="Garamond" w:eastAsia="Garamond" w:hAnsi="Helvetica" w:cs="Garamond"/>
+          <w:b/>
+          <w:bCs/>
+          <w:color w:val="1A1A1A"/>
+          <w:sz w:val="24"/>
+        </w:rPr>
+        <w:t>May 2019</w:t>
       </w:r>
     </w:p>
     <w:p>
@@ -2711,11 +2442,23 @@
         <w:adjustRightInd w:val="0"/>
         <w:spacing w:after="0" w:line="240" w:lineRule="auto"/>
         <w:rPr>
-          <w:rFonts w:ascii="Garamond" w:eastAsia="Garamond" w:hAnsiTheme="minorHAnsi" w:cs="Garamond"/>
-          <w:color w:val="1A1A1A"/>
-          <w:sz w:val="24"/>
-        </w:rPr>
-      </w:pPr>
+          <w:rFonts w:ascii="Garamond" w:eastAsia="Garamond" w:hAnsi="Helvetica" w:cs="Garamond"/>
+          <w:i/>
+          <w:iCs/>
+          <w:color w:val="1A1A1A"/>
+          <w:sz w:val="24"/>
+        </w:rPr>
+      </w:pPr>
+      <w:r>
+        <w:rPr>
+          <w:rFonts w:ascii="Garamond" w:eastAsia="Garamond" w:hAnsi="Helvetica" w:cs="Garamond"/>
+          <w:i/>
+          <w:iCs/>
+          <w:color w:val="1A1A1A"/>
+          <w:sz w:val="24"/>
+        </w:rPr>
+        <w:t>Student Advocate</w:t>
+      </w:r>
     </w:p>
     <w:p>
       <w:pPr>
@@ -2737,13 +2480,68 @@
         <w:autoSpaceDN w:val="0"/>
         <w:adjustRightInd w:val="0"/>
         <w:spacing w:after="0" w:line="240" w:lineRule="auto"/>
-        <w:ind w:left="560"/>
-        <w:rPr>
-          <w:rFonts w:ascii="Garamond" w:eastAsia="Garamond" w:hAnsi="Helvetica" w:cs="Garamond"/>
-          <w:color w:val="1A1A1A"/>
-          <w:sz w:val="24"/>
-        </w:rPr>
-      </w:pPr>
+        <w:rPr>
+          <w:rFonts w:ascii="Garamond" w:eastAsia="Garamond" w:hAnsi="Helvetica" w:cs="Garamond"/>
+          <w:color w:val="1A1A1A"/>
+          <w:sz w:val="24"/>
+        </w:rPr>
+      </w:pPr>
+      <w:r>
+        <w:rPr>
+          <w:rFonts w:ascii="Helvetica" w:eastAsia="Garamond" w:hAnsi="Helvetica" w:cs="Helvetica"/>
+          <w:color w:val="1A1A1A"/>
+          <w:sz w:val="24"/>
+        </w:rPr>
+        <w:tab/>
+      </w:r>
+      <w:r>
+        <w:rPr>
+          <w:rFonts w:ascii="Garamond" w:eastAsia="Garamond" w:hAnsi="Helvetica" w:cs="Garamond"/>
+          <w:color w:val="1A1A1A"/>
+          <w:sz w:val="24"/>
+        </w:rPr>
+        <w:t xml:space="preserve">Organized </w:t>
+      </w:r>
+      <w:r>
+        <w:rPr>
+          <w:rFonts w:ascii="Garamond" w:eastAsia="Garamond" w:hAnsi="Helvetica" w:cs="Garamond"/>
+          <w:color w:val="1A1A1A"/>
+          <w:sz w:val="24"/>
+        </w:rPr>
+        <w:t xml:space="preserve">and volunteered for </w:t>
+      </w:r>
+      <w:r>
+        <w:rPr>
+          <w:rFonts w:ascii="Garamond" w:eastAsia="Garamond" w:hAnsi="Helvetica" w:cs="Garamond"/>
+          <w:color w:val="1A1A1A"/>
+          <w:sz w:val="24"/>
+        </w:rPr>
+        <w:t>a fundraising campaign</w:t>
+      </w:r>
+      <w:r>
+        <w:rPr>
+          <w:rFonts w:ascii="Garamond" w:eastAsia="Garamond" w:hAnsi="Helvetica" w:cs="Garamond"/>
+          <w:color w:val="1A1A1A"/>
+          <w:sz w:val="24"/>
+        </w:rPr>
+        <w:t xml:space="preserve"> </w:t>
+      </w:r>
+      <w:r>
+        <w:rPr>
+          <w:rFonts w:ascii="Garamond" w:eastAsia="Garamond" w:hAnsi="Helvetica" w:cs="Garamond"/>
+          <w:color w:val="1A1A1A"/>
+          <w:sz w:val="24"/>
+        </w:rPr>
+        <w:t>with local</w:t>
+      </w:r>
+      <w:r>
+        <w:rPr>
+          <w:rFonts w:ascii="Garamond" w:eastAsia="Garamond" w:hAnsi="Helvetica" w:cs="Garamond"/>
+          <w:color w:val="1A1A1A"/>
+          <w:sz w:val="24"/>
+        </w:rPr>
+        <w:t xml:space="preserve"> nonprofit organizations.</w:t>
+      </w:r>
     </w:p>
     <w:p>
       <w:pPr>
@@ -2765,13 +2563,28 @@
         <w:autoSpaceDN w:val="0"/>
         <w:adjustRightInd w:val="0"/>
         <w:spacing w:after="0" w:line="240" w:lineRule="auto"/>
-        <w:ind w:left="560"/>
-        <w:rPr>
-          <w:rFonts w:ascii="Garamond" w:eastAsia="Garamond" w:hAnsi="Helvetica" w:cs="Garamond"/>
-          <w:color w:val="1A1A1A"/>
-          <w:sz w:val="24"/>
-        </w:rPr>
-      </w:pPr>
+        <w:rPr>
+          <w:rFonts w:ascii="Garamond" w:eastAsia="Garamond" w:hAnsi="Helvetica" w:cs="Garamond"/>
+          <w:b/>
+          <w:bCs/>
+          <w:color w:val="1A1A1A"/>
+          <w:sz w:val="28"/>
+          <w:szCs w:val="28"/>
+          <w:u w:val="single"/>
+        </w:rPr>
+      </w:pPr>
+      <w:r>
+        <w:rPr>
+          <w:rFonts w:ascii="Garamond" w:eastAsia="Garamond" w:hAnsi="Helvetica" w:cs="Garamond"/>
+          <w:b/>
+          <w:bCs/>
+          <w:color w:val="1A1A1A"/>
+          <w:sz w:val="28"/>
+          <w:szCs w:val="28"/>
+          <w:u w:val="single"/>
+        </w:rPr>
+        <w:t>Awards &amp; Honors</w:t>
+      </w:r>
     </w:p>
     <w:p>
       <w:pPr>
@@ -2793,13 +2606,94 @@
         <w:autoSpaceDN w:val="0"/>
         <w:adjustRightInd w:val="0"/>
         <w:spacing w:after="0" w:line="240" w:lineRule="auto"/>
-        <w:ind w:left="560"/>
-        <w:rPr>
-          <w:rFonts w:ascii="Garamond" w:eastAsia="Garamond" w:hAnsi="Helvetica" w:cs="Garamond"/>
-          <w:color w:val="1A1A1A"/>
-          <w:sz w:val="24"/>
-        </w:rPr>
-      </w:pPr>
+        <w:ind w:left="540"/>
+        <w:rPr>
+          <w:rFonts w:ascii="Garamond" w:eastAsia="Garamond" w:hAnsi="Helvetica" w:cs="Garamond"/>
+          <w:color w:val="1A1A1A"/>
+          <w:sz w:val="24"/>
+        </w:rPr>
+      </w:pPr>
+      <w:r>
+        <w:rPr>
+          <w:rFonts w:ascii="Garamond" w:eastAsia="Garamond" w:hAnsi="Helvetica" w:cs="Garamond"/>
+          <w:color w:val="1A1A1A"/>
+          <w:sz w:val="24"/>
+        </w:rPr>
+        <w:t>Speech and Debate District Champion</w:t>
+      </w:r>
+      <w:r>
+        <w:rPr>
+          <w:rFonts w:ascii="Garamond" w:eastAsia="Garamond" w:hAnsi="Helvetica" w:cs="Garamond"/>
+          <w:color w:val="1A1A1A"/>
+          <w:sz w:val="24"/>
+        </w:rPr>
+        <w:tab/>
+      </w:r>
+      <w:r>
+        <w:rPr>
+          <w:rFonts w:ascii="Garamond" w:eastAsia="Garamond" w:hAnsi="Helvetica" w:cs="Garamond"/>
+          <w:color w:val="1A1A1A"/>
+          <w:sz w:val="24"/>
+        </w:rPr>
+        <w:t xml:space="preserve">   </w:t>
+      </w:r>
+      <w:r>
+        <w:rPr>
+          <w:rFonts w:ascii="Garamond" w:eastAsia="Garamond" w:hAnsi="Helvetica" w:cs="Garamond"/>
+          <w:color w:val="1A1A1A"/>
+          <w:sz w:val="24"/>
+        </w:rPr>
+        <w:tab/>
+      </w:r>
+      <w:r>
+        <w:rPr>
+          <w:rFonts w:ascii="Garamond" w:eastAsia="Garamond" w:hAnsi="Helvetica" w:cs="Garamond"/>
+          <w:color w:val="1A1A1A"/>
+          <w:sz w:val="24"/>
+        </w:rPr>
+        <w:tab/>
+      </w:r>
+      <w:r>
+        <w:rPr>
+          <w:rFonts w:ascii="Garamond" w:eastAsia="Garamond" w:hAnsi="Helvetica" w:cs="Garamond"/>
+          <w:color w:val="1A1A1A"/>
+          <w:sz w:val="24"/>
+        </w:rPr>
+        <w:tab/>
+      </w:r>
+      <w:r>
+        <w:rPr>
+          <w:rFonts w:ascii="Garamond" w:eastAsia="Garamond" w:hAnsi="Helvetica" w:cs="Garamond"/>
+          <w:color w:val="1A1A1A"/>
+          <w:sz w:val="24"/>
+        </w:rPr>
+        <w:tab/>
+      </w:r>
+      <w:r>
+        <w:rPr>
+          <w:rFonts w:ascii="Garamond" w:eastAsia="Garamond" w:hAnsi="Helvetica" w:cs="Garamond"/>
+          <w:color w:val="1A1A1A"/>
+          <w:sz w:val="24"/>
+        </w:rPr>
+        <w:tab/>
+      </w:r>
+      <w:r>
+        <w:rPr>
+          <w:rFonts w:ascii="Garamond" w:eastAsia="Garamond" w:hAnsi="Helvetica" w:cs="Garamond"/>
+          <w:color w:val="1A1A1A"/>
+          <w:sz w:val="24"/>
+        </w:rPr>
+        <w:tab/>
+      </w:r>
+      <w:r>
+        <w:rPr>
+          <w:rFonts w:ascii="Garamond" w:eastAsia="Garamond" w:hAnsi="Helvetica" w:cs="Garamond"/>
+          <w:color w:val="1A1A1A"/>
+          <w:sz w:val="24"/>
+        </w:rPr>
+        <w:tab/>
+        <w:t>2017, 2018, 2019</w:t>
+      </w:r>
     </w:p>
     <w:p>
       <w:pPr>
@@ -2821,13 +2715,94 @@
         <w:autoSpaceDN w:val="0"/>
         <w:adjustRightInd w:val="0"/>
         <w:spacing w:after="0" w:line="240" w:lineRule="auto"/>
-        <w:ind w:left="560"/>
-        <w:rPr>
-          <w:rFonts w:ascii="Garamond" w:eastAsia="Garamond" w:hAnsi="Helvetica" w:cs="Garamond"/>
-          <w:color w:val="1A1A1A"/>
-          <w:sz w:val="24"/>
-        </w:rPr>
-      </w:pPr>
+        <w:ind w:left="540"/>
+        <w:rPr>
+          <w:rFonts w:ascii="Garamond" w:eastAsia="Garamond" w:hAnsi="Helvetica" w:cs="Garamond"/>
+          <w:color w:val="1A1A1A"/>
+          <w:sz w:val="24"/>
+        </w:rPr>
+      </w:pPr>
+      <w:r>
+        <w:rPr>
+          <w:rFonts w:ascii="Garamond" w:eastAsia="Garamond" w:hAnsi="Helvetica" w:cs="Garamond"/>
+          <w:color w:val="1A1A1A"/>
+          <w:sz w:val="24"/>
+        </w:rPr>
+        <w:t>MSHSAA Speech and Debate State Qualifier</w:t>
+      </w:r>
+      <w:r>
+        <w:rPr>
+          <w:rFonts w:ascii="Garamond" w:eastAsia="Garamond" w:hAnsi="Helvetica" w:cs="Garamond"/>
+          <w:color w:val="1A1A1A"/>
+          <w:sz w:val="24"/>
+        </w:rPr>
+        <w:tab/>
+      </w:r>
+      <w:r>
+        <w:rPr>
+          <w:rFonts w:ascii="Garamond" w:eastAsia="Garamond" w:hAnsi="Helvetica" w:cs="Garamond"/>
+          <w:color w:val="1A1A1A"/>
+          <w:sz w:val="24"/>
+        </w:rPr>
+        <w:tab/>
+      </w:r>
+      <w:r>
+        <w:rPr>
+          <w:rFonts w:ascii="Garamond" w:eastAsia="Garamond" w:hAnsi="Helvetica" w:cs="Garamond"/>
+          <w:color w:val="1A1A1A"/>
+          <w:sz w:val="24"/>
+        </w:rPr>
+        <w:tab/>
+        <w:t xml:space="preserve">                </w:t>
+      </w:r>
+      <w:r>
+        <w:rPr>
+          <w:rFonts w:ascii="Garamond" w:eastAsia="Garamond" w:hAnsi="Helvetica" w:cs="Garamond"/>
+          <w:color w:val="1A1A1A"/>
+          <w:sz w:val="24"/>
+        </w:rPr>
+        <w:tab/>
+      </w:r>
+      <w:r>
+        <w:rPr>
+          <w:rFonts w:ascii="Garamond" w:eastAsia="Garamond" w:hAnsi="Helvetica" w:cs="Garamond"/>
+          <w:color w:val="1A1A1A"/>
+          <w:sz w:val="24"/>
+        </w:rPr>
+        <w:tab/>
+      </w:r>
+      <w:r>
+        <w:rPr>
+          <w:rFonts w:ascii="Garamond" w:eastAsia="Garamond" w:hAnsi="Helvetica" w:cs="Garamond"/>
+          <w:color w:val="1A1A1A"/>
+          <w:sz w:val="24"/>
+        </w:rPr>
+        <w:tab/>
+      </w:r>
+      <w:r>
+        <w:rPr>
+          <w:rFonts w:ascii="Garamond" w:eastAsia="Garamond" w:hAnsi="Helvetica" w:cs="Garamond"/>
+          <w:color w:val="1A1A1A"/>
+          <w:sz w:val="24"/>
+        </w:rPr>
+        <w:t xml:space="preserve">2017, </w:t>
+      </w:r>
+      <w:r>
+        <w:rPr>
+          <w:rFonts w:ascii="Garamond" w:eastAsia="Garamond" w:hAnsi="Helvetica" w:cs="Garamond"/>
+          <w:color w:val="1A1A1A"/>
+          <w:sz w:val="24"/>
+        </w:rPr>
+        <w:t>2018, 201</w:t>
+      </w:r>
+      <w:r>
+        <w:rPr>
+          <w:rFonts w:ascii="Garamond" w:eastAsia="Garamond" w:hAnsi="Helvetica" w:cs="Garamond"/>
+          <w:color w:val="1A1A1A"/>
+          <w:sz w:val="24"/>
+        </w:rPr>
+        <w:t>9</w:t>
+      </w:r>
     </w:p>
     <w:p>
       <w:pPr>
@@ -2849,13 +2824,109 @@
         <w:autoSpaceDN w:val="0"/>
         <w:adjustRightInd w:val="0"/>
         <w:spacing w:after="0" w:line="240" w:lineRule="auto"/>
-        <w:ind w:left="560"/>
-        <w:rPr>
-          <w:rFonts w:ascii="Garamond" w:eastAsia="Garamond" w:hAnsi="Helvetica" w:cs="Garamond"/>
-          <w:color w:val="1A1A1A"/>
-          <w:sz w:val="24"/>
-        </w:rPr>
-      </w:pPr>
+        <w:ind w:left="540"/>
+        <w:rPr>
+          <w:rFonts w:ascii="Garamond" w:eastAsia="Garamond" w:hAnsi="Helvetica" w:cs="Garamond"/>
+          <w:color w:val="1A1A1A"/>
+          <w:sz w:val="24"/>
+        </w:rPr>
+      </w:pPr>
+      <w:r>
+        <w:rPr>
+          <w:rFonts w:ascii="Garamond" w:eastAsia="Garamond" w:hAnsi="Helvetica" w:cs="Garamond"/>
+          <w:color w:val="1A1A1A"/>
+          <w:sz w:val="24"/>
+        </w:rPr>
+        <w:t>FBLA American Enterprise State Champion</w:t>
+      </w:r>
+      <w:r>
+        <w:rPr>
+          <w:rFonts w:ascii="Garamond" w:eastAsia="Garamond" w:hAnsi="Helvetica" w:cs="Garamond"/>
+          <w:color w:val="1A1A1A"/>
+          <w:sz w:val="24"/>
+        </w:rPr>
+        <w:tab/>
+      </w:r>
+      <w:r>
+        <w:rPr>
+          <w:rFonts w:ascii="Garamond" w:eastAsia="Garamond" w:hAnsi="Helvetica" w:cs="Garamond"/>
+          <w:color w:val="1A1A1A"/>
+          <w:sz w:val="24"/>
+        </w:rPr>
+        <w:tab/>
+      </w:r>
+      <w:r>
+        <w:rPr>
+          <w:rFonts w:ascii="Garamond" w:eastAsia="Garamond" w:hAnsi="Helvetica" w:cs="Garamond"/>
+          <w:color w:val="1A1A1A"/>
+          <w:sz w:val="24"/>
+        </w:rPr>
+        <w:t xml:space="preserve">                </w:t>
+      </w:r>
+      <w:r>
+        <w:rPr>
+          <w:rFonts w:ascii="Garamond" w:eastAsia="Garamond" w:hAnsi="Helvetica" w:cs="Garamond"/>
+          <w:color w:val="1A1A1A"/>
+          <w:sz w:val="24"/>
+        </w:rPr>
+        <w:tab/>
+      </w:r>
+      <w:r>
+        <w:rPr>
+          <w:rFonts w:ascii="Garamond" w:eastAsia="Garamond" w:hAnsi="Helvetica" w:cs="Garamond"/>
+          <w:color w:val="1A1A1A"/>
+          <w:sz w:val="24"/>
+        </w:rPr>
+        <w:tab/>
+      </w:r>
+      <w:r>
+        <w:rPr>
+          <w:rFonts w:ascii="Garamond" w:eastAsia="Garamond" w:hAnsi="Helvetica" w:cs="Garamond"/>
+          <w:color w:val="1A1A1A"/>
+          <w:sz w:val="24"/>
+        </w:rPr>
+        <w:t xml:space="preserve">           </w:t>
+      </w:r>
+      <w:r>
+        <w:rPr>
+          <w:rFonts w:ascii="Garamond" w:eastAsia="Garamond" w:hAnsi="Helvetica" w:cs="Garamond"/>
+          <w:color w:val="1A1A1A"/>
+          <w:sz w:val="24"/>
+        </w:rPr>
+        <w:t xml:space="preserve">    </w:t>
+      </w:r>
+      <w:r>
+        <w:rPr>
+          <w:rFonts w:ascii="Garamond" w:eastAsia="Garamond" w:hAnsi="Helvetica" w:cs="Garamond"/>
+          <w:color w:val="1A1A1A"/>
+          <w:sz w:val="24"/>
+        </w:rPr>
+        <w:t xml:space="preserve">       </w:t>
+      </w:r>
+      <w:r>
+        <w:rPr>
+          <w:rFonts w:ascii="Garamond" w:eastAsia="Garamond" w:hAnsi="Helvetica" w:cs="Garamond"/>
+          <w:color w:val="1A1A1A"/>
+          <w:sz w:val="24"/>
+        </w:rPr>
+        <w:t xml:space="preserve">   </w:t>
+      </w:r>
+      <w:r>
+        <w:rPr>
+          <w:rFonts w:ascii="Garamond" w:eastAsia="Garamond" w:hAnsi="Helvetica" w:cs="Garamond"/>
+          <w:color w:val="1A1A1A"/>
+          <w:sz w:val="24"/>
+        </w:rPr>
+        <w:t xml:space="preserve">                </w:t>
+      </w:r>
+      <w:r>
+        <w:rPr>
+          <w:rFonts w:ascii="Garamond" w:eastAsia="Garamond" w:hAnsi="Helvetica" w:cs="Garamond"/>
+          <w:color w:val="1A1A1A"/>
+          <w:sz w:val="24"/>
+        </w:rPr>
+        <w:t xml:space="preserve"> 2019</w:t>
+      </w:r>
     </w:p>
     <w:p>
       <w:pPr>
@@ -2877,13 +2948,77 @@
         <w:autoSpaceDN w:val="0"/>
         <w:adjustRightInd w:val="0"/>
         <w:spacing w:after="0" w:line="240" w:lineRule="auto"/>
-        <w:ind w:left="560"/>
-        <w:rPr>
-          <w:rFonts w:ascii="Garamond" w:eastAsia="Garamond" w:hAnsi="Helvetica" w:cs="Garamond"/>
-          <w:color w:val="1A1A1A"/>
-          <w:sz w:val="24"/>
-        </w:rPr>
-      </w:pPr>
+        <w:ind w:left="540"/>
+        <w:rPr>
+          <w:rFonts w:ascii="Garamond" w:eastAsia="Garamond" w:hAnsi="Helvetica" w:cs="Garamond"/>
+          <w:color w:val="1A1A1A"/>
+          <w:sz w:val="24"/>
+        </w:rPr>
+      </w:pPr>
+      <w:r>
+        <w:rPr>
+          <w:rFonts w:ascii="Garamond" w:eastAsia="Garamond" w:hAnsi="Helvetica" w:cs="Garamond"/>
+          <w:color w:val="1A1A1A"/>
+          <w:sz w:val="24"/>
+        </w:rPr>
+        <w:t>National Speech and Debate Association National Qualifier</w:t>
+      </w:r>
+      <w:r>
+        <w:rPr>
+          <w:rFonts w:ascii="Garamond" w:eastAsia="Garamond" w:hAnsi="Helvetica" w:cs="Garamond"/>
+          <w:color w:val="1A1A1A"/>
+          <w:sz w:val="24"/>
+        </w:rPr>
+        <w:tab/>
+      </w:r>
+      <w:r>
+        <w:rPr>
+          <w:rFonts w:ascii="Garamond" w:eastAsia="Garamond" w:hAnsi="Helvetica" w:cs="Garamond"/>
+          <w:color w:val="1A1A1A"/>
+          <w:sz w:val="24"/>
+        </w:rPr>
+        <w:tab/>
+      </w:r>
+      <w:r>
+        <w:rPr>
+          <w:rFonts w:ascii="Garamond" w:eastAsia="Garamond" w:hAnsi="Helvetica" w:cs="Garamond"/>
+          <w:color w:val="1A1A1A"/>
+          <w:sz w:val="24"/>
+        </w:rPr>
+        <w:tab/>
+      </w:r>
+      <w:r>
+        <w:rPr>
+          <w:rFonts w:ascii="Garamond" w:eastAsia="Garamond" w:hAnsi="Helvetica" w:cs="Garamond"/>
+          <w:color w:val="1A1A1A"/>
+          <w:sz w:val="24"/>
+        </w:rPr>
+        <w:tab/>
+      </w:r>
+      <w:r>
+        <w:rPr>
+          <w:rFonts w:ascii="Garamond" w:eastAsia="Garamond" w:hAnsi="Helvetica" w:cs="Garamond"/>
+          <w:color w:val="1A1A1A"/>
+          <w:sz w:val="24"/>
+        </w:rPr>
+        <w:tab/>
+      </w:r>
+      <w:r>
+        <w:rPr>
+          <w:rFonts w:ascii="Garamond" w:eastAsia="Garamond" w:hAnsi="Helvetica" w:cs="Garamond"/>
+          <w:color w:val="1A1A1A"/>
+          <w:sz w:val="24"/>
+        </w:rPr>
+        <w:t xml:space="preserve">                  </w:t>
+      </w:r>
+      <w:r>
+        <w:rPr>
+          <w:rFonts w:ascii="Garamond" w:eastAsia="Garamond" w:hAnsi="Helvetica" w:cs="Garamond"/>
+          <w:color w:val="1A1A1A"/>
+          <w:sz w:val="24"/>
+        </w:rPr>
+        <w:t>2019</w:t>
+      </w:r>
     </w:p>
     <w:p>
       <w:pPr>
@@ -2905,1684 +3040,21 @@
         <w:autoSpaceDN w:val="0"/>
         <w:adjustRightInd w:val="0"/>
         <w:spacing w:after="0" w:line="240" w:lineRule="auto"/>
-        <w:ind w:left="560"/>
-        <w:rPr>
-          <w:rFonts w:ascii="Garamond" w:eastAsia="Garamond" w:hAnsi="Helvetica" w:cs="Garamond"/>
-          <w:color w:val="1A1A1A"/>
-          <w:sz w:val="24"/>
-        </w:rPr>
-      </w:pPr>
-    </w:p>
-    <w:p>
-      <w:pPr>
-        <w:tabs>
-          <w:tab w:val="left" w:pos="560"/>
-          <w:tab w:val="left" w:pos="1120"/>
-          <w:tab w:val="left" w:pos="1680"/>
-          <w:tab w:val="left" w:pos="2240"/>
-          <w:tab w:val="left" w:pos="2800"/>
-          <w:tab w:val="left" w:pos="3360"/>
-          <w:tab w:val="left" w:pos="3920"/>
-          <w:tab w:val="left" w:pos="4480"/>
-          <w:tab w:val="left" w:pos="5040"/>
-          <w:tab w:val="left" w:pos="5600"/>
-          <w:tab w:val="left" w:pos="6160"/>
-          <w:tab w:val="left" w:pos="6720"/>
-        </w:tabs>
-        <w:autoSpaceDE w:val="0"/>
-        <w:autoSpaceDN w:val="0"/>
-        <w:adjustRightInd w:val="0"/>
-        <w:spacing w:after="0" w:line="240" w:lineRule="auto"/>
-        <w:ind w:left="560"/>
-        <w:rPr>
-          <w:rFonts w:ascii="Garamond" w:eastAsia="Garamond" w:hAnsi="Helvetica" w:cs="Garamond"/>
-          <w:color w:val="1A1A1A"/>
-          <w:sz w:val="24"/>
-        </w:rPr>
-      </w:pPr>
-    </w:p>
-    <w:p>
-      <w:pPr>
-        <w:tabs>
-          <w:tab w:val="left" w:pos="560"/>
-          <w:tab w:val="left" w:pos="1120"/>
-          <w:tab w:val="left" w:pos="1680"/>
-          <w:tab w:val="left" w:pos="2240"/>
-          <w:tab w:val="left" w:pos="2800"/>
-          <w:tab w:val="left" w:pos="3360"/>
-          <w:tab w:val="left" w:pos="3920"/>
-          <w:tab w:val="left" w:pos="4480"/>
-          <w:tab w:val="left" w:pos="5040"/>
-          <w:tab w:val="left" w:pos="5600"/>
-          <w:tab w:val="left" w:pos="6160"/>
-          <w:tab w:val="left" w:pos="6720"/>
-        </w:tabs>
-        <w:autoSpaceDE w:val="0"/>
-        <w:autoSpaceDN w:val="0"/>
-        <w:adjustRightInd w:val="0"/>
-        <w:spacing w:after="0" w:line="240" w:lineRule="auto"/>
-        <w:rPr>
-          <w:rFonts w:ascii="Garamond" w:eastAsia="Garamond" w:hAnsi="Helvetica" w:cs="Garamond"/>
-          <w:b/>
-          <w:bCs/>
-          <w:color w:val="1A1A1A"/>
-          <w:sz w:val="28"/>
-          <w:szCs w:val="28"/>
-          <w:u w:val="single"/>
-        </w:rPr>
-      </w:pPr>
-      <w:r>
-        <w:rPr>
-          <w:rFonts w:ascii="Garamond" w:eastAsia="Garamond" w:hAnsi="Helvetica" w:cs="Garamond"/>
-          <w:b/>
-          <w:bCs/>
-          <w:color w:val="1A1A1A"/>
-          <w:sz w:val="28"/>
-          <w:szCs w:val="28"/>
-          <w:u w:val="single"/>
-        </w:rPr>
-        <w:t>Leadership Experience</w:t>
-      </w:r>
-    </w:p>
-    <w:p>
-      <w:pPr>
-        <w:tabs>
-          <w:tab w:val="left" w:pos="560"/>
-          <w:tab w:val="left" w:pos="1120"/>
-          <w:tab w:val="left" w:pos="1680"/>
-          <w:tab w:val="left" w:pos="2240"/>
-          <w:tab w:val="left" w:pos="2800"/>
-          <w:tab w:val="left" w:pos="3360"/>
-          <w:tab w:val="left" w:pos="3920"/>
-          <w:tab w:val="left" w:pos="4480"/>
-          <w:tab w:val="left" w:pos="5040"/>
-          <w:tab w:val="left" w:pos="5600"/>
-          <w:tab w:val="left" w:pos="6160"/>
-          <w:tab w:val="left" w:pos="6720"/>
-        </w:tabs>
-        <w:autoSpaceDE w:val="0"/>
-        <w:autoSpaceDN w:val="0"/>
-        <w:adjustRightInd w:val="0"/>
-        <w:spacing w:after="0" w:line="240" w:lineRule="auto"/>
-        <w:rPr>
-          <w:rFonts w:ascii="Garamond" w:eastAsia="Garamond" w:hAnsi="Helvetica" w:cs="Garamond"/>
-          <w:b/>
-          <w:bCs/>
-          <w:color w:val="1A1A1A"/>
-          <w:sz w:val="24"/>
-        </w:rPr>
-      </w:pPr>
-      <w:r>
-        <w:rPr>
-          <w:rFonts w:ascii="Garamond" w:eastAsia="Garamond" w:hAnsi="Helvetica" w:cs="Garamond"/>
-          <w:b/>
-          <w:bCs/>
-          <w:color w:val="1A1A1A"/>
-          <w:sz w:val="24"/>
-        </w:rPr>
-        <w:t>The State Historical Society of Missouri</w:t>
-      </w:r>
-      <w:r>
-        <w:rPr>
-          <w:rFonts w:ascii="Garamond" w:eastAsia="Garamond" w:hAnsi="Helvetica" w:cs="Garamond"/>
-          <w:b/>
-          <w:bCs/>
-          <w:color w:val="1A1A1A"/>
-          <w:sz w:val="24"/>
-        </w:rPr>
-        <w:tab/>
-      </w:r>
-      <w:r>
-        <w:rPr>
-          <w:rFonts w:ascii="Garamond" w:eastAsia="Garamond" w:hAnsi="Helvetica" w:cs="Garamond"/>
-          <w:b/>
-          <w:bCs/>
-          <w:color w:val="1A1A1A"/>
-          <w:sz w:val="24"/>
-        </w:rPr>
-        <w:tab/>
-      </w:r>
-      <w:r>
-        <w:rPr>
-          <w:rFonts w:ascii="Garamond" w:eastAsia="Garamond" w:hAnsi="Helvetica" w:cs="Garamond"/>
-          <w:b/>
-          <w:bCs/>
-          <w:color w:val="1A1A1A"/>
-          <w:sz w:val="24"/>
-        </w:rPr>
-        <w:tab/>
-      </w:r>
-      <w:r>
-        <w:rPr>
-          <w:rFonts w:ascii="Garamond" w:eastAsia="Garamond" w:hAnsi="Helvetica" w:cs="Garamond"/>
-          <w:b/>
-          <w:bCs/>
-          <w:color w:val="1A1A1A"/>
-          <w:sz w:val="24"/>
-        </w:rPr>
-        <w:tab/>
-      </w:r>
-      <w:r>
-        <w:rPr>
-          <w:rFonts w:ascii="Garamond" w:eastAsia="Garamond" w:hAnsi="Helvetica" w:cs="Garamond"/>
-          <w:b/>
-          <w:bCs/>
-          <w:color w:val="1A1A1A"/>
-          <w:sz w:val="24"/>
-        </w:rPr>
-        <w:tab/>
-      </w:r>
-      <w:r>
-        <w:rPr>
-          <w:rFonts w:ascii="Garamond" w:eastAsia="Garamond" w:hAnsi="Helvetica" w:cs="Garamond"/>
-          <w:b/>
-          <w:bCs/>
-          <w:color w:val="1A1A1A"/>
-          <w:sz w:val="24"/>
-        </w:rPr>
-        <w:t xml:space="preserve">               </w:t>
-      </w:r>
-      <w:r>
-        <w:rPr>
-          <w:rFonts w:ascii="Garamond" w:eastAsia="Garamond" w:hAnsi="Helvetica" w:cs="Garamond"/>
-          <w:b/>
-          <w:bCs/>
-          <w:color w:val="1A1A1A"/>
-          <w:sz w:val="24"/>
-        </w:rPr>
-        <w:t>February 2022</w:t>
-      </w:r>
-      <w:r>
-        <w:rPr>
-          <w:rFonts w:ascii="Garamond" w:eastAsia="Garamond" w:hAnsi="Helvetica" w:cs="Garamond"/>
-          <w:b/>
-          <w:bCs/>
-          <w:color w:val="1A1A1A"/>
-          <w:sz w:val="24"/>
-        </w:rPr>
-        <w:t xml:space="preserve"> </w:t>
-      </w:r>
-      <w:r>
-        <w:rPr>
-          <w:rFonts w:ascii="Garamond" w:eastAsia="Garamond" w:hAnsi="Helvetica" w:cs="Garamond"/>
-          <w:b/>
-          <w:bCs/>
-          <w:color w:val="1A1A1A"/>
-          <w:sz w:val="24"/>
-        </w:rPr>
-        <w:t>-</w:t>
-      </w:r>
-      <w:r>
-        <w:rPr>
-          <w:rFonts w:ascii="Garamond" w:eastAsia="Garamond" w:hAnsi="Helvetica" w:cs="Garamond"/>
-          <w:b/>
-          <w:bCs/>
-          <w:color w:val="1A1A1A"/>
-          <w:sz w:val="24"/>
-        </w:rPr>
-        <w:t xml:space="preserve"> </w:t>
-      </w:r>
-      <w:r>
-        <w:rPr>
-          <w:rFonts w:ascii="Garamond" w:eastAsia="Garamond" w:hAnsi="Helvetica" w:cs="Garamond"/>
-          <w:b/>
-          <w:bCs/>
-          <w:color w:val="1A1A1A"/>
-          <w:sz w:val="24"/>
-        </w:rPr>
-        <w:t>May 2022</w:t>
-      </w:r>
-    </w:p>
-    <w:p>
-      <w:pPr>
-        <w:tabs>
-          <w:tab w:val="left" w:pos="560"/>
-          <w:tab w:val="left" w:pos="1120"/>
-          <w:tab w:val="left" w:pos="1680"/>
-          <w:tab w:val="left" w:pos="2240"/>
-          <w:tab w:val="left" w:pos="2800"/>
-          <w:tab w:val="left" w:pos="3360"/>
-          <w:tab w:val="left" w:pos="3920"/>
-          <w:tab w:val="left" w:pos="4480"/>
-          <w:tab w:val="left" w:pos="5040"/>
-          <w:tab w:val="left" w:pos="5600"/>
-          <w:tab w:val="left" w:pos="6160"/>
-          <w:tab w:val="left" w:pos="6720"/>
-        </w:tabs>
-        <w:autoSpaceDE w:val="0"/>
-        <w:autoSpaceDN w:val="0"/>
-        <w:adjustRightInd w:val="0"/>
-        <w:spacing w:after="0" w:line="240" w:lineRule="auto"/>
-        <w:rPr>
-          <w:rFonts w:ascii="Garamond" w:eastAsia="Garamond" w:hAnsi="Helvetica" w:cs="Garamond"/>
-          <w:i/>
-          <w:iCs/>
-          <w:color w:val="1A1A1A"/>
-          <w:sz w:val="24"/>
-        </w:rPr>
-      </w:pPr>
-      <w:r>
-        <w:rPr>
-          <w:rFonts w:ascii="Garamond" w:eastAsia="Garamond" w:hAnsi="Helvetica" w:cs="Garamond"/>
-          <w:i/>
-          <w:iCs/>
-          <w:color w:val="1A1A1A"/>
-          <w:sz w:val="24"/>
-        </w:rPr>
-        <w:t>National History Day Consultant</w:t>
-      </w:r>
-    </w:p>
-    <w:p>
-      <w:pPr>
-        <w:tabs>
-          <w:tab w:val="left" w:pos="560"/>
-          <w:tab w:val="left" w:pos="1120"/>
-          <w:tab w:val="left" w:pos="1680"/>
-          <w:tab w:val="left" w:pos="2240"/>
-          <w:tab w:val="left" w:pos="2800"/>
-          <w:tab w:val="left" w:pos="3360"/>
-          <w:tab w:val="left" w:pos="3920"/>
-          <w:tab w:val="left" w:pos="4480"/>
-          <w:tab w:val="left" w:pos="5040"/>
-          <w:tab w:val="left" w:pos="5600"/>
-          <w:tab w:val="left" w:pos="6160"/>
-          <w:tab w:val="left" w:pos="6720"/>
-        </w:tabs>
-        <w:autoSpaceDE w:val="0"/>
-        <w:autoSpaceDN w:val="0"/>
-        <w:adjustRightInd w:val="0"/>
-        <w:spacing w:after="0" w:line="240" w:lineRule="auto"/>
-        <w:rPr>
-          <w:rFonts w:ascii="Garamond" w:eastAsia="Garamond" w:hAnsiTheme="minorHAnsi" w:cs="Garamond"/>
-          <w:color w:val="1A1A1A"/>
-          <w:sz w:val="24"/>
-        </w:rPr>
-      </w:pPr>
-      <w:r>
-        <w:rPr>
-          <w:rFonts w:ascii="Garamond" w:eastAsia="Garamond" w:hAnsiTheme="minorHAnsi" w:cs="Garamond"/>
-          <w:color w:val="1A1A1A"/>
-          <w:sz w:val="24"/>
-        </w:rPr>
-        <w:t>Spearheaded social media outreach efforts by creating engaging posts and graphics to attract volunteers. Collaborated with a team to plan successful events and developed effective strategies to increase volunteer turnout.</w:t>
-      </w:r>
-    </w:p>
-    <w:p>
-      <w:pPr>
-        <w:tabs>
-          <w:tab w:val="left" w:pos="560"/>
-          <w:tab w:val="left" w:pos="1120"/>
-          <w:tab w:val="left" w:pos="1680"/>
-          <w:tab w:val="left" w:pos="2240"/>
-          <w:tab w:val="left" w:pos="2800"/>
-          <w:tab w:val="left" w:pos="3360"/>
-          <w:tab w:val="left" w:pos="3920"/>
-          <w:tab w:val="left" w:pos="4480"/>
-          <w:tab w:val="left" w:pos="5040"/>
-          <w:tab w:val="left" w:pos="5600"/>
-          <w:tab w:val="left" w:pos="6160"/>
-          <w:tab w:val="left" w:pos="6720"/>
-        </w:tabs>
-        <w:autoSpaceDE w:val="0"/>
-        <w:autoSpaceDN w:val="0"/>
-        <w:adjustRightInd w:val="0"/>
-        <w:spacing w:after="0" w:line="240" w:lineRule="auto"/>
-        <w:rPr>
-          <w:rFonts w:ascii="Garamond" w:eastAsia="Garamond" w:hAnsi="Helvetica" w:cs="Garamond"/>
-          <w:b/>
-          <w:bCs/>
-          <w:color w:val="1A1A1A"/>
-          <w:sz w:val="24"/>
-        </w:rPr>
-      </w:pPr>
-      <w:r>
-        <w:rPr>
-          <w:rFonts w:ascii="Garamond" w:eastAsia="Garamond" w:hAnsi="Helvetica" w:cs="Garamond"/>
-          <w:b/>
-          <w:bCs/>
-          <w:color w:val="1A1A1A"/>
-          <w:sz w:val="24"/>
-        </w:rPr>
-        <w:t xml:space="preserve">Future Business Leaders of America </w:t>
-      </w:r>
-      <w:r>
-        <w:rPr>
-          <w:rFonts w:ascii="Garamond" w:eastAsia="Garamond" w:hAnsi="Helvetica" w:cs="Garamond"/>
-          <w:b/>
-          <w:bCs/>
-          <w:color w:val="1A1A1A"/>
-          <w:sz w:val="24"/>
-        </w:rPr>
-        <w:t xml:space="preserve">                                                                    </w:t>
-      </w:r>
-      <w:r>
-        <w:rPr>
-          <w:rFonts w:ascii="Garamond" w:eastAsia="Garamond" w:hAnsi="Helvetica" w:cs="Garamond"/>
-          <w:b/>
-          <w:bCs/>
-          <w:color w:val="1A1A1A"/>
-          <w:sz w:val="24"/>
-        </w:rPr>
-        <w:t>August</w:t>
-      </w:r>
-      <w:r>
-        <w:rPr>
-          <w:rFonts w:ascii="Garamond" w:eastAsia="Garamond" w:hAnsi="Helvetica" w:cs="Garamond"/>
-          <w:b/>
-          <w:bCs/>
-          <w:color w:val="1A1A1A"/>
-          <w:sz w:val="24"/>
-        </w:rPr>
-        <w:t xml:space="preserve"> 201</w:t>
-      </w:r>
-      <w:r>
-        <w:rPr>
-          <w:rFonts w:ascii="Garamond" w:eastAsia="Garamond" w:hAnsi="Helvetica" w:cs="Garamond"/>
-          <w:b/>
-          <w:bCs/>
-          <w:color w:val="1A1A1A"/>
-          <w:sz w:val="24"/>
-        </w:rPr>
-        <w:t>7 -</w:t>
-      </w:r>
-      <w:r>
-        <w:rPr>
-          <w:rFonts w:ascii="Garamond" w:eastAsia="Garamond" w:hAnsi="Helvetica" w:cs="Garamond"/>
-          <w:b/>
-          <w:bCs/>
-          <w:color w:val="1A1A1A"/>
-          <w:sz w:val="24"/>
-        </w:rPr>
-        <w:t xml:space="preserve"> May 2019</w:t>
-      </w:r>
-    </w:p>
-    <w:p>
-      <w:pPr>
-        <w:tabs>
-          <w:tab w:val="left" w:pos="560"/>
-          <w:tab w:val="left" w:pos="1120"/>
-          <w:tab w:val="left" w:pos="1680"/>
-          <w:tab w:val="left" w:pos="2240"/>
-          <w:tab w:val="left" w:pos="2800"/>
-          <w:tab w:val="left" w:pos="3360"/>
-          <w:tab w:val="left" w:pos="3920"/>
-          <w:tab w:val="left" w:pos="4480"/>
-          <w:tab w:val="left" w:pos="5040"/>
-          <w:tab w:val="left" w:pos="5600"/>
-          <w:tab w:val="left" w:pos="6160"/>
-          <w:tab w:val="left" w:pos="6720"/>
-        </w:tabs>
-        <w:autoSpaceDE w:val="0"/>
-        <w:autoSpaceDN w:val="0"/>
-        <w:adjustRightInd w:val="0"/>
-        <w:spacing w:after="0" w:line="240" w:lineRule="auto"/>
-        <w:jc w:val="right"/>
-        <w:rPr>
-          <w:rFonts w:ascii="Garamond" w:eastAsia="Garamond" w:hAnsi="Helvetica" w:cs="Garamond"/>
-          <w:i/>
-          <w:iCs/>
-          <w:color w:val="1A1A1A"/>
-          <w:sz w:val="24"/>
-        </w:rPr>
-      </w:pPr>
-      <w:r>
-        <w:rPr>
-          <w:rFonts w:ascii="Garamond" w:eastAsia="Garamond" w:hAnsi="Helvetica" w:cs="Garamond"/>
-          <w:i/>
-          <w:iCs/>
-          <w:color w:val="1A1A1A"/>
-          <w:sz w:val="24"/>
-        </w:rPr>
-        <w:t>Chapter Treasurer</w:t>
-      </w:r>
-      <w:r>
-        <w:rPr>
-          <w:rFonts w:ascii="Garamond" w:eastAsia="Garamond" w:hAnsi="Helvetica" w:cs="Garamond"/>
-          <w:i/>
-          <w:iCs/>
-          <w:color w:val="1A1A1A"/>
-          <w:sz w:val="24"/>
-        </w:rPr>
-        <w:t xml:space="preserve">                                                                                                                   May 2018-May 2019</w:t>
-      </w:r>
-    </w:p>
-    <w:p>
-      <w:pPr>
-        <w:tabs>
-          <w:tab w:val="left" w:pos="560"/>
-          <w:tab w:val="left" w:pos="1120"/>
-          <w:tab w:val="left" w:pos="1680"/>
-          <w:tab w:val="left" w:pos="2240"/>
-          <w:tab w:val="left" w:pos="2800"/>
-          <w:tab w:val="left" w:pos="3360"/>
-          <w:tab w:val="left" w:pos="3920"/>
-          <w:tab w:val="left" w:pos="4480"/>
-          <w:tab w:val="left" w:pos="5040"/>
-          <w:tab w:val="left" w:pos="5600"/>
-          <w:tab w:val="left" w:pos="6160"/>
-          <w:tab w:val="left" w:pos="6720"/>
-        </w:tabs>
-        <w:autoSpaceDE w:val="0"/>
-        <w:autoSpaceDN w:val="0"/>
-        <w:adjustRightInd w:val="0"/>
-        <w:spacing w:after="0" w:line="240" w:lineRule="auto"/>
-        <w:rPr>
-          <w:rFonts w:ascii="Garamond" w:eastAsia="Garamond" w:hAnsiTheme="minorHAnsi" w:cs="Garamond"/>
-          <w:color w:val="1A1A1A"/>
-          <w:sz w:val="24"/>
-        </w:rPr>
-      </w:pPr>
-      <w:r>
-        <w:rPr>
-          <w:rFonts w:ascii="Garamond" w:eastAsia="Garamond" w:hAnsiTheme="minorHAnsi" w:cs="Garamond"/>
-          <w:color w:val="1A1A1A"/>
-          <w:sz w:val="24"/>
-        </w:rPr>
-        <w:t xml:space="preserve">Oversaw </w:t>
-      </w:r>
-      <w:r>
-        <w:rPr>
-          <w:rFonts w:ascii="Garamond" w:eastAsia="Garamond" w:hAnsiTheme="minorHAnsi" w:cs="Garamond"/>
-          <w:color w:val="1A1A1A"/>
-          <w:sz w:val="24"/>
-        </w:rPr>
-        <w:t>fiscal management</w:t>
-      </w:r>
-      <w:r>
-        <w:rPr>
-          <w:rFonts w:ascii="Garamond" w:eastAsia="Garamond" w:hAnsiTheme="minorHAnsi" w:cs="Garamond"/>
-          <w:color w:val="1A1A1A"/>
-          <w:sz w:val="24"/>
-        </w:rPr>
-        <w:t xml:space="preserve"> for the Future Business Leaders of America organization, including budgeting, planning activities, and </w:t>
-      </w:r>
-      <w:r>
-        <w:rPr>
-          <w:rFonts w:ascii="Garamond" w:eastAsia="Garamond" w:hAnsiTheme="minorHAnsi" w:cs="Garamond"/>
-          <w:color w:val="1A1A1A"/>
-          <w:sz w:val="24"/>
-        </w:rPr>
-        <w:t>coordination</w:t>
-      </w:r>
-      <w:r>
-        <w:rPr>
-          <w:rFonts w:ascii="Garamond" w:eastAsia="Garamond" w:hAnsiTheme="minorHAnsi" w:cs="Garamond"/>
-          <w:color w:val="1A1A1A"/>
-          <w:sz w:val="24"/>
-        </w:rPr>
-        <w:t xml:space="preserve"> for monthly meetings. Presented financial information to members, demonstrating </w:t>
-      </w:r>
-      <w:r>
-        <w:rPr>
-          <w:rFonts w:ascii="Garamond" w:eastAsia="Garamond" w:hAnsiTheme="minorHAnsi" w:cs="Garamond"/>
-          <w:color w:val="1A1A1A"/>
-          <w:sz w:val="24"/>
-        </w:rPr>
-        <w:t>effective communication</w:t>
-      </w:r>
-      <w:r>
-        <w:rPr>
-          <w:rFonts w:ascii="Garamond" w:eastAsia="Garamond" w:hAnsiTheme="minorHAnsi" w:cs="Garamond"/>
-          <w:color w:val="1A1A1A"/>
-          <w:sz w:val="24"/>
-        </w:rPr>
-        <w:t xml:space="preserve"> and leadership skills.</w:t>
-      </w:r>
-    </w:p>
-    <w:p>
-      <w:pPr>
-        <w:tabs>
-          <w:tab w:val="left" w:pos="560"/>
-          <w:tab w:val="left" w:pos="1120"/>
-          <w:tab w:val="left" w:pos="1680"/>
-          <w:tab w:val="left" w:pos="2240"/>
-          <w:tab w:val="left" w:pos="2800"/>
-          <w:tab w:val="left" w:pos="3360"/>
-          <w:tab w:val="left" w:pos="3920"/>
-          <w:tab w:val="left" w:pos="4480"/>
-          <w:tab w:val="left" w:pos="5040"/>
-          <w:tab w:val="left" w:pos="5600"/>
-          <w:tab w:val="left" w:pos="6160"/>
-          <w:tab w:val="left" w:pos="6720"/>
-        </w:tabs>
-        <w:autoSpaceDE w:val="0"/>
-        <w:autoSpaceDN w:val="0"/>
-        <w:adjustRightInd w:val="0"/>
-        <w:spacing w:after="0" w:line="240" w:lineRule="auto"/>
-        <w:rPr>
-          <w:rFonts w:ascii="Garamond" w:eastAsia="Garamond" w:hAnsi="Helvetica" w:cs="Garamond"/>
-          <w:i/>
-          <w:iCs/>
-          <w:color w:val="1A1A1A"/>
-          <w:sz w:val="24"/>
-        </w:rPr>
-      </w:pPr>
-      <w:r>
-        <w:rPr>
-          <w:rFonts w:ascii="Garamond" w:eastAsia="Garamond" w:hAnsi="Helvetica" w:cs="Garamond"/>
-          <w:i/>
-          <w:iCs/>
-          <w:color w:val="1A1A1A"/>
-          <w:sz w:val="24"/>
-        </w:rPr>
-        <w:t>American Enterprise</w:t>
-      </w:r>
-    </w:p>
-    <w:p>
-      <w:pPr>
-        <w:tabs>
-          <w:tab w:val="left" w:pos="560"/>
-          <w:tab w:val="left" w:pos="1120"/>
-          <w:tab w:val="left" w:pos="1680"/>
-          <w:tab w:val="left" w:pos="2240"/>
-          <w:tab w:val="left" w:pos="2800"/>
-          <w:tab w:val="left" w:pos="3360"/>
-          <w:tab w:val="left" w:pos="3920"/>
-          <w:tab w:val="left" w:pos="4480"/>
-          <w:tab w:val="left" w:pos="5040"/>
-          <w:tab w:val="left" w:pos="5600"/>
-          <w:tab w:val="left" w:pos="6160"/>
-          <w:tab w:val="left" w:pos="6720"/>
-        </w:tabs>
-        <w:autoSpaceDE w:val="0"/>
-        <w:autoSpaceDN w:val="0"/>
-        <w:adjustRightInd w:val="0"/>
-        <w:spacing w:after="0" w:line="240" w:lineRule="auto"/>
-        <w:rPr>
-          <w:rFonts w:ascii="Garamond" w:eastAsia="Garamond" w:hAnsiTheme="minorHAnsi" w:cs="Garamond"/>
-          <w:color w:val="1A1A1A"/>
-          <w:sz w:val="24"/>
-        </w:rPr>
-      </w:pPr>
-      <w:r>
-        <w:rPr>
-          <w:rFonts w:ascii="Garamond" w:eastAsia="Garamond" w:hAnsiTheme="minorHAnsi" w:cs="Garamond"/>
-          <w:color w:val="1A1A1A"/>
-          <w:sz w:val="24"/>
-        </w:rPr>
-        <w:t>Developed and coordinated engaging business-oriented activities for fifth-grade students, teaching</w:t>
-      </w:r>
-      <w:r>
-        <w:rPr>
-          <w:rFonts w:ascii="Garamond" w:eastAsia="Garamond" w:hAnsiTheme="minorHAnsi" w:cs="Garamond"/>
-          <w:color w:val="1A1A1A"/>
-          <w:sz w:val="24"/>
-        </w:rPr>
-        <w:t xml:space="preserve"> </w:t>
-      </w:r>
-      <w:r>
-        <w:rPr>
-          <w:rFonts w:ascii="Garamond" w:eastAsia="Garamond" w:hAnsiTheme="minorHAnsi" w:cs="Garamond"/>
-          <w:color w:val="1A1A1A"/>
-          <w:sz w:val="24"/>
-        </w:rPr>
-        <w:t>essential concepts such as budgeting, planning, and marketing. Facilitated in a small marketplace, where students learned to create, market, and sell handmade crafts.</w:t>
-      </w:r>
-    </w:p>
-    <w:p>
-      <w:pPr>
-        <w:tabs>
-          <w:tab w:val="left" w:pos="560"/>
-          <w:tab w:val="left" w:pos="1120"/>
-          <w:tab w:val="left" w:pos="1680"/>
-          <w:tab w:val="left" w:pos="2240"/>
-          <w:tab w:val="left" w:pos="2800"/>
-          <w:tab w:val="left" w:pos="3360"/>
-          <w:tab w:val="left" w:pos="3920"/>
-          <w:tab w:val="left" w:pos="4480"/>
-          <w:tab w:val="left" w:pos="5040"/>
-          <w:tab w:val="left" w:pos="5600"/>
-          <w:tab w:val="left" w:pos="6160"/>
-          <w:tab w:val="left" w:pos="6720"/>
-        </w:tabs>
-        <w:autoSpaceDE w:val="0"/>
-        <w:autoSpaceDN w:val="0"/>
-        <w:adjustRightInd w:val="0"/>
-        <w:spacing w:after="0" w:line="240" w:lineRule="auto"/>
-        <w:rPr>
-          <w:rFonts w:ascii="Garamond" w:eastAsia="Garamond" w:hAnsi="Helvetica" w:cs="Garamond"/>
-          <w:b/>
-          <w:bCs/>
-          <w:color w:val="1A1A1A"/>
-          <w:sz w:val="24"/>
-        </w:rPr>
-      </w:pPr>
-      <w:r>
-        <w:rPr>
-          <w:rFonts w:ascii="Garamond" w:eastAsia="Garamond" w:hAnsi="Helvetica" w:cs="Garamond"/>
-          <w:b/>
-          <w:bCs/>
-          <w:color w:val="1A1A1A"/>
-          <w:sz w:val="24"/>
-        </w:rPr>
-        <w:t>United Way Student Advocates</w:t>
-      </w:r>
-      <w:r>
-        <w:rPr>
-          <w:rFonts w:ascii="Garamond" w:eastAsia="Garamond" w:hAnsi="Helvetica" w:cs="Garamond"/>
-          <w:b/>
-          <w:bCs/>
-          <w:color w:val="1A1A1A"/>
-          <w:sz w:val="24"/>
-        </w:rPr>
-        <w:t xml:space="preserve">   </w:t>
-      </w:r>
-      <w:r>
-        <w:rPr>
-          <w:rFonts w:ascii="Garamond" w:eastAsia="Garamond" w:hAnsi="Helvetica" w:cs="Garamond"/>
-          <w:b/>
-          <w:bCs/>
-          <w:color w:val="1A1A1A"/>
-          <w:sz w:val="24"/>
-        </w:rPr>
-        <w:tab/>
-      </w:r>
-      <w:r>
-        <w:rPr>
-          <w:rFonts w:ascii="Garamond" w:eastAsia="Garamond" w:hAnsi="Helvetica" w:cs="Garamond"/>
-          <w:b/>
-          <w:bCs/>
-          <w:color w:val="1A1A1A"/>
-          <w:sz w:val="24"/>
-        </w:rPr>
-        <w:t xml:space="preserve">       </w:t>
-      </w:r>
-      <w:r>
-        <w:rPr>
-          <w:rFonts w:ascii="Garamond" w:eastAsia="Garamond" w:hAnsi="Helvetica" w:cs="Garamond"/>
-          <w:b/>
-          <w:bCs/>
-          <w:color w:val="1A1A1A"/>
-          <w:sz w:val="24"/>
-        </w:rPr>
-        <w:tab/>
-      </w:r>
-      <w:r>
-        <w:rPr>
-          <w:rFonts w:ascii="Garamond" w:eastAsia="Garamond" w:hAnsi="Helvetica" w:cs="Garamond"/>
-          <w:b/>
-          <w:bCs/>
-          <w:color w:val="1A1A1A"/>
-          <w:sz w:val="24"/>
-        </w:rPr>
-        <w:t xml:space="preserve"> </w:t>
-      </w:r>
-      <w:r>
-        <w:rPr>
-          <w:rFonts w:ascii="Garamond" w:eastAsia="Garamond" w:hAnsi="Helvetica" w:cs="Garamond"/>
-          <w:b/>
-          <w:bCs/>
-          <w:color w:val="1A1A1A"/>
-          <w:sz w:val="24"/>
-        </w:rPr>
-        <w:tab/>
-      </w:r>
-      <w:r>
-        <w:rPr>
-          <w:rFonts w:ascii="Garamond" w:eastAsia="Garamond" w:hAnsi="Helvetica" w:cs="Garamond"/>
-          <w:b/>
-          <w:bCs/>
-          <w:color w:val="1A1A1A"/>
-          <w:sz w:val="24"/>
-        </w:rPr>
-        <w:tab/>
-      </w:r>
-      <w:r>
-        <w:rPr>
-          <w:rFonts w:ascii="Garamond" w:eastAsia="Garamond" w:hAnsi="Helvetica" w:cs="Garamond"/>
-          <w:b/>
-          <w:bCs/>
-          <w:color w:val="1A1A1A"/>
-          <w:sz w:val="24"/>
-        </w:rPr>
-        <w:tab/>
-      </w:r>
-      <w:r>
-        <w:rPr>
-          <w:rFonts w:ascii="Garamond" w:eastAsia="Garamond" w:hAnsi="Helvetica" w:cs="Garamond"/>
-          <w:b/>
-          <w:bCs/>
-          <w:color w:val="1A1A1A"/>
-          <w:sz w:val="24"/>
-        </w:rPr>
-        <w:tab/>
-      </w:r>
-      <w:r>
-        <w:rPr>
-          <w:rFonts w:ascii="Garamond" w:eastAsia="Garamond" w:hAnsi="Helvetica" w:cs="Garamond"/>
-          <w:b/>
-          <w:bCs/>
-          <w:color w:val="1A1A1A"/>
-          <w:sz w:val="24"/>
-        </w:rPr>
-        <w:t xml:space="preserve">        </w:t>
-      </w:r>
-      <w:r>
-        <w:rPr>
-          <w:rFonts w:ascii="Garamond" w:eastAsia="Garamond" w:hAnsi="Helvetica" w:cs="Garamond"/>
-          <w:b/>
-          <w:bCs/>
-          <w:color w:val="1A1A1A"/>
-          <w:sz w:val="24"/>
-        </w:rPr>
-        <w:tab/>
-        <w:t xml:space="preserve">             </w:t>
-      </w:r>
-      <w:r>
-        <w:rPr>
-          <w:rFonts w:ascii="Garamond" w:eastAsia="Garamond" w:hAnsi="Helvetica" w:cs="Garamond"/>
-          <w:b/>
-          <w:bCs/>
-          <w:color w:val="1A1A1A"/>
-          <w:sz w:val="24"/>
-        </w:rPr>
-        <w:t xml:space="preserve">      </w:t>
-      </w:r>
-      <w:r>
-        <w:rPr>
-          <w:rFonts w:ascii="Garamond" w:eastAsia="Garamond" w:hAnsi="Helvetica" w:cs="Garamond"/>
-          <w:b/>
-          <w:bCs/>
-          <w:color w:val="1A1A1A"/>
-          <w:sz w:val="24"/>
-        </w:rPr>
-        <w:t>August 2017</w:t>
-      </w:r>
-      <w:r>
-        <w:rPr>
-          <w:rFonts w:ascii="Garamond" w:eastAsia="Garamond" w:hAnsi="Helvetica" w:cs="Garamond"/>
-          <w:b/>
-          <w:bCs/>
-          <w:color w:val="1A1A1A"/>
-          <w:sz w:val="24"/>
-        </w:rPr>
-        <w:t xml:space="preserve"> </w:t>
-      </w:r>
-      <w:r>
-        <w:rPr>
-          <w:rFonts w:ascii="Garamond" w:eastAsia="Garamond" w:hAnsi="Helvetica" w:cs="Garamond"/>
-          <w:b/>
-          <w:bCs/>
-          <w:color w:val="1A1A1A"/>
-          <w:sz w:val="24"/>
-        </w:rPr>
-        <w:t>-</w:t>
-      </w:r>
-      <w:r>
-        <w:rPr>
-          <w:rFonts w:ascii="Garamond" w:eastAsia="Garamond" w:hAnsi="Helvetica" w:cs="Garamond"/>
-          <w:b/>
-          <w:bCs/>
-          <w:color w:val="1A1A1A"/>
-          <w:sz w:val="24"/>
-        </w:rPr>
-        <w:t xml:space="preserve"> </w:t>
-      </w:r>
-      <w:r>
-        <w:rPr>
-          <w:rFonts w:ascii="Garamond" w:eastAsia="Garamond" w:hAnsi="Helvetica" w:cs="Garamond"/>
-          <w:b/>
-          <w:bCs/>
-          <w:color w:val="1A1A1A"/>
-          <w:sz w:val="24"/>
-        </w:rPr>
-        <w:t>May 2019</w:t>
-      </w:r>
-    </w:p>
-    <w:p>
-      <w:pPr>
-        <w:tabs>
-          <w:tab w:val="left" w:pos="560"/>
-          <w:tab w:val="left" w:pos="1120"/>
-          <w:tab w:val="left" w:pos="1680"/>
-          <w:tab w:val="left" w:pos="2240"/>
-          <w:tab w:val="left" w:pos="2800"/>
-          <w:tab w:val="left" w:pos="3360"/>
-          <w:tab w:val="left" w:pos="3920"/>
-          <w:tab w:val="left" w:pos="4480"/>
-          <w:tab w:val="left" w:pos="5040"/>
-          <w:tab w:val="left" w:pos="5600"/>
-          <w:tab w:val="left" w:pos="6160"/>
-          <w:tab w:val="left" w:pos="6720"/>
-        </w:tabs>
-        <w:autoSpaceDE w:val="0"/>
-        <w:autoSpaceDN w:val="0"/>
-        <w:adjustRightInd w:val="0"/>
-        <w:spacing w:after="0" w:line="240" w:lineRule="auto"/>
-        <w:rPr>
-          <w:rFonts w:ascii="Garamond" w:eastAsia="Garamond" w:hAnsi="Helvetica" w:cs="Garamond"/>
-          <w:i/>
-          <w:iCs/>
-          <w:color w:val="1A1A1A"/>
-          <w:sz w:val="24"/>
-        </w:rPr>
-      </w:pPr>
-      <w:r>
-        <w:rPr>
-          <w:rFonts w:ascii="Garamond" w:eastAsia="Garamond" w:hAnsi="Helvetica" w:cs="Garamond"/>
-          <w:i/>
-          <w:iCs/>
-          <w:color w:val="1A1A1A"/>
-          <w:sz w:val="24"/>
-        </w:rPr>
-        <w:t>Student Advocate</w:t>
-      </w:r>
-    </w:p>
-    <w:p>
-      <w:pPr>
-        <w:tabs>
-          <w:tab w:val="left" w:pos="560"/>
-          <w:tab w:val="left" w:pos="1120"/>
-          <w:tab w:val="left" w:pos="1680"/>
-          <w:tab w:val="left" w:pos="2240"/>
-          <w:tab w:val="left" w:pos="2800"/>
-          <w:tab w:val="left" w:pos="3360"/>
-          <w:tab w:val="left" w:pos="3920"/>
-          <w:tab w:val="left" w:pos="4480"/>
-          <w:tab w:val="left" w:pos="5040"/>
-          <w:tab w:val="left" w:pos="5600"/>
-          <w:tab w:val="left" w:pos="6160"/>
-          <w:tab w:val="left" w:pos="6720"/>
-        </w:tabs>
-        <w:autoSpaceDE w:val="0"/>
-        <w:autoSpaceDN w:val="0"/>
-        <w:adjustRightInd w:val="0"/>
-        <w:spacing w:after="0" w:line="240" w:lineRule="auto"/>
-        <w:rPr>
-          <w:rFonts w:ascii="Garamond" w:eastAsia="Garamond" w:hAnsi="Helvetica" w:cs="Garamond"/>
-          <w:color w:val="1A1A1A"/>
-          <w:sz w:val="24"/>
-        </w:rPr>
-      </w:pPr>
-      <w:r>
-        <w:rPr>
-          <w:rFonts w:ascii="Helvetica" w:eastAsia="Garamond" w:hAnsi="Helvetica" w:cs="Helvetica"/>
-          <w:color w:val="1A1A1A"/>
-          <w:sz w:val="24"/>
-        </w:rPr>
-        <w:tab/>
-      </w:r>
-      <w:r>
-        <w:rPr>
-          <w:rFonts w:ascii="Helvetica" w:eastAsia="Garamond" w:hAnsi="Helvetica" w:cs="Helvetica"/>
-          <w:color w:val="1A1A1A"/>
-          <w:sz w:val="24"/>
-        </w:rPr>
-        <w:t xml:space="preserve">• </w:t>
-      </w:r>
-      <w:r>
-        <w:rPr>
-          <w:rFonts w:ascii="Garamond" w:eastAsia="Garamond" w:hAnsi="Helvetica" w:cs="Garamond"/>
-          <w:color w:val="1A1A1A"/>
-          <w:sz w:val="24"/>
-        </w:rPr>
-        <w:t xml:space="preserve">Organized </w:t>
-      </w:r>
-      <w:r>
-        <w:rPr>
-          <w:rFonts w:ascii="Garamond" w:eastAsia="Garamond" w:hAnsi="Helvetica" w:cs="Garamond"/>
-          <w:color w:val="1A1A1A"/>
-          <w:sz w:val="24"/>
-        </w:rPr>
-        <w:t xml:space="preserve">and volunteered for </w:t>
-      </w:r>
-      <w:r>
-        <w:rPr>
-          <w:rFonts w:ascii="Garamond" w:eastAsia="Garamond" w:hAnsi="Helvetica" w:cs="Garamond"/>
-          <w:color w:val="1A1A1A"/>
-          <w:sz w:val="24"/>
-        </w:rPr>
-        <w:t>a fundraising campaign</w:t>
-      </w:r>
-      <w:r>
-        <w:rPr>
-          <w:rFonts w:ascii="Garamond" w:eastAsia="Garamond" w:hAnsi="Helvetica" w:cs="Garamond"/>
-          <w:color w:val="1A1A1A"/>
-          <w:sz w:val="24"/>
-        </w:rPr>
-        <w:t xml:space="preserve"> </w:t>
-      </w:r>
-      <w:r>
-        <w:rPr>
-          <w:rFonts w:ascii="Garamond" w:eastAsia="Garamond" w:hAnsi="Helvetica" w:cs="Garamond"/>
-          <w:color w:val="1A1A1A"/>
-          <w:sz w:val="24"/>
-        </w:rPr>
-        <w:t>with local</w:t>
-      </w:r>
-      <w:r>
-        <w:rPr>
-          <w:rFonts w:ascii="Garamond" w:eastAsia="Garamond" w:hAnsi="Helvetica" w:cs="Garamond"/>
-          <w:color w:val="1A1A1A"/>
-          <w:sz w:val="24"/>
-        </w:rPr>
-        <w:t xml:space="preserve"> nonprofit organizations.</w:t>
-      </w:r>
-    </w:p>
-    <w:p>
-      <w:pPr>
-        <w:tabs>
-          <w:tab w:val="left" w:pos="560"/>
-          <w:tab w:val="left" w:pos="1120"/>
-          <w:tab w:val="left" w:pos="1680"/>
-          <w:tab w:val="left" w:pos="2240"/>
-          <w:tab w:val="left" w:pos="2800"/>
-          <w:tab w:val="left" w:pos="3360"/>
-          <w:tab w:val="left" w:pos="3920"/>
-          <w:tab w:val="left" w:pos="4480"/>
-          <w:tab w:val="left" w:pos="5040"/>
-          <w:tab w:val="left" w:pos="5600"/>
-          <w:tab w:val="left" w:pos="6160"/>
-          <w:tab w:val="left" w:pos="6720"/>
-        </w:tabs>
-        <w:autoSpaceDE w:val="0"/>
-        <w:autoSpaceDN w:val="0"/>
-        <w:adjustRightInd w:val="0"/>
-        <w:spacing w:after="0" w:line="240" w:lineRule="auto"/>
-        <w:rPr>
-          <w:rFonts w:ascii="Garamond" w:eastAsia="Garamond" w:hAnsi="Helvetica" w:cs="Garamond"/>
-          <w:color w:val="1A1A1A"/>
-          <w:sz w:val="24"/>
-        </w:rPr>
-      </w:pPr>
-    </w:p>
-    <w:p>
-      <w:pPr>
-        <w:tabs>
-          <w:tab w:val="left" w:pos="560"/>
-          <w:tab w:val="left" w:pos="1120"/>
-          <w:tab w:val="left" w:pos="1680"/>
-          <w:tab w:val="left" w:pos="2240"/>
-          <w:tab w:val="left" w:pos="2800"/>
-          <w:tab w:val="left" w:pos="3360"/>
-          <w:tab w:val="left" w:pos="3920"/>
-          <w:tab w:val="left" w:pos="4480"/>
-          <w:tab w:val="left" w:pos="5040"/>
-          <w:tab w:val="left" w:pos="5600"/>
-          <w:tab w:val="left" w:pos="6160"/>
-          <w:tab w:val="left" w:pos="6720"/>
-        </w:tabs>
-        <w:autoSpaceDE w:val="0"/>
-        <w:autoSpaceDN w:val="0"/>
-        <w:adjustRightInd w:val="0"/>
-        <w:spacing w:after="0" w:line="240" w:lineRule="auto"/>
-        <w:rPr>
-          <w:rFonts w:ascii="Garamond" w:eastAsia="Garamond" w:hAnsi="Helvetica" w:cs="Garamond"/>
-          <w:b/>
-          <w:bCs/>
-          <w:color w:val="1A1A1A"/>
-          <w:sz w:val="28"/>
-          <w:szCs w:val="28"/>
-        </w:rPr>
-      </w:pPr>
-      <w:r>
-        <w:rPr>
-          <w:rFonts w:ascii="Garamond" w:eastAsia="Garamond" w:hAnsi="Helvetica" w:cs="Garamond"/>
-          <w:b/>
-          <w:bCs/>
-          <w:color w:val="1A1A1A"/>
-          <w:sz w:val="28"/>
-          <w:szCs w:val="28"/>
-        </w:rPr>
-        <w:t>Awards &amp; Honors</w:t>
-      </w:r>
-    </w:p>
-    <w:p>
-      <w:pPr>
-        <w:tabs>
-          <w:tab w:val="left" w:pos="560"/>
-          <w:tab w:val="left" w:pos="1120"/>
-          <w:tab w:val="left" w:pos="1680"/>
-          <w:tab w:val="left" w:pos="2240"/>
-          <w:tab w:val="left" w:pos="2800"/>
-          <w:tab w:val="left" w:pos="3360"/>
-          <w:tab w:val="left" w:pos="3920"/>
-          <w:tab w:val="left" w:pos="4480"/>
-          <w:tab w:val="left" w:pos="5040"/>
-          <w:tab w:val="left" w:pos="5600"/>
-          <w:tab w:val="left" w:pos="6160"/>
-          <w:tab w:val="left" w:pos="6720"/>
-        </w:tabs>
-        <w:autoSpaceDE w:val="0"/>
-        <w:autoSpaceDN w:val="0"/>
-        <w:adjustRightInd w:val="0"/>
-        <w:spacing w:after="0" w:line="240" w:lineRule="auto"/>
-        <w:jc w:val="right"/>
-        <w:rPr>
-          <w:rFonts w:ascii="Garamond" w:eastAsia="Garamond" w:hAnsi="Helvetica" w:cs="Garamond"/>
-          <w:color w:val="1A1A1A"/>
-          <w:sz w:val="24"/>
-        </w:rPr>
-      </w:pPr>
-      <w:r>
-        <w:rPr>
-          <w:rFonts w:ascii="Garamond" w:eastAsia="Garamond" w:hAnsi="Helvetica" w:cs="Garamond"/>
-          <w:color w:val="1A1A1A"/>
-          <w:sz w:val="24"/>
-        </w:rPr>
-        <w:t>Speech and Debate District Champion</w:t>
-      </w:r>
-      <w:r>
-        <w:rPr>
-          <w:rFonts w:ascii="Garamond" w:eastAsia="Garamond" w:hAnsi="Helvetica" w:cs="Garamond"/>
-          <w:color w:val="1A1A1A"/>
-          <w:sz w:val="24"/>
-        </w:rPr>
-        <w:tab/>
-      </w:r>
-      <w:r>
-        <w:rPr>
-          <w:rFonts w:ascii="Garamond" w:eastAsia="Garamond" w:hAnsi="Helvetica" w:cs="Garamond"/>
-          <w:color w:val="1A1A1A"/>
-          <w:sz w:val="24"/>
-        </w:rPr>
-        <w:t xml:space="preserve">    </w:t>
-      </w:r>
-      <w:r>
-        <w:rPr>
-          <w:rFonts w:ascii="Garamond" w:eastAsia="Garamond" w:hAnsi="Helvetica" w:cs="Garamond"/>
-          <w:color w:val="1A1A1A"/>
-          <w:sz w:val="24"/>
-        </w:rPr>
-        <w:tab/>
-      </w:r>
-      <w:r>
-        <w:rPr>
-          <w:rFonts w:ascii="Garamond" w:eastAsia="Garamond" w:hAnsi="Helvetica" w:cs="Garamond"/>
-          <w:color w:val="1A1A1A"/>
-          <w:sz w:val="24"/>
-        </w:rPr>
-        <w:tab/>
-      </w:r>
-      <w:r>
-        <w:rPr>
-          <w:rFonts w:ascii="Garamond" w:eastAsia="Garamond" w:hAnsi="Helvetica" w:cs="Garamond"/>
-          <w:color w:val="1A1A1A"/>
-          <w:sz w:val="24"/>
-        </w:rPr>
-        <w:tab/>
-      </w:r>
-      <w:r>
-        <w:rPr>
-          <w:rFonts w:ascii="Garamond" w:eastAsia="Garamond" w:hAnsi="Helvetica" w:cs="Garamond"/>
-          <w:color w:val="1A1A1A"/>
-          <w:sz w:val="24"/>
-        </w:rPr>
-        <w:tab/>
-      </w:r>
-      <w:r>
-        <w:rPr>
-          <w:rFonts w:ascii="Garamond" w:eastAsia="Garamond" w:hAnsi="Helvetica" w:cs="Garamond"/>
-          <w:color w:val="1A1A1A"/>
-          <w:sz w:val="24"/>
-        </w:rPr>
-        <w:tab/>
-      </w:r>
-      <w:r>
-        <w:rPr>
-          <w:rFonts w:ascii="Garamond" w:eastAsia="Garamond" w:hAnsi="Helvetica" w:cs="Garamond"/>
-          <w:color w:val="1A1A1A"/>
-          <w:sz w:val="24"/>
-        </w:rPr>
-        <w:tab/>
-      </w:r>
-      <w:r>
-        <w:rPr>
-          <w:rFonts w:ascii="Garamond" w:eastAsia="Garamond" w:hAnsi="Helvetica" w:cs="Garamond"/>
-          <w:color w:val="1A1A1A"/>
-          <w:sz w:val="24"/>
-        </w:rPr>
-        <w:tab/>
-      </w:r>
-      <w:r>
-        <w:rPr>
-          <w:rFonts w:ascii="Garamond" w:eastAsia="Garamond" w:hAnsi="Helvetica" w:cs="Garamond"/>
-          <w:color w:val="1A1A1A"/>
-          <w:sz w:val="24"/>
-        </w:rPr>
-        <w:tab/>
-        <w:t>2017, 2018, 2019</w:t>
-      </w:r>
-    </w:p>
-    <w:p>
-      <w:pPr>
-        <w:tabs>
-          <w:tab w:val="left" w:pos="560"/>
-          <w:tab w:val="left" w:pos="1120"/>
-          <w:tab w:val="left" w:pos="1680"/>
-          <w:tab w:val="left" w:pos="2240"/>
-          <w:tab w:val="left" w:pos="2800"/>
-          <w:tab w:val="left" w:pos="3360"/>
-          <w:tab w:val="left" w:pos="3920"/>
-          <w:tab w:val="left" w:pos="4480"/>
-          <w:tab w:val="left" w:pos="5040"/>
-          <w:tab w:val="left" w:pos="5600"/>
-          <w:tab w:val="left" w:pos="6160"/>
-          <w:tab w:val="left" w:pos="6720"/>
-        </w:tabs>
-        <w:autoSpaceDE w:val="0"/>
-        <w:autoSpaceDN w:val="0"/>
-        <w:adjustRightInd w:val="0"/>
-        <w:spacing w:after="0" w:line="240" w:lineRule="auto"/>
-        <w:rPr>
-          <w:rFonts w:ascii="Garamond" w:eastAsia="Garamond" w:hAnsi="Helvetica" w:cs="Garamond"/>
-          <w:color w:val="1A1A1A"/>
-          <w:sz w:val="24"/>
-        </w:rPr>
-      </w:pPr>
-      <w:r>
-        <w:rPr>
-          <w:rFonts w:ascii="Garamond" w:eastAsia="Garamond" w:hAnsi="Helvetica" w:cs="Garamond"/>
-          <w:color w:val="1A1A1A"/>
-          <w:sz w:val="24"/>
-        </w:rPr>
-        <w:t>MSHSAA Speech and Debate State Qualifier</w:t>
-      </w:r>
-      <w:r>
-        <w:rPr>
-          <w:rFonts w:ascii="Garamond" w:eastAsia="Garamond" w:hAnsi="Helvetica" w:cs="Garamond"/>
-          <w:color w:val="1A1A1A"/>
-          <w:sz w:val="24"/>
-        </w:rPr>
-        <w:tab/>
-      </w:r>
-      <w:r>
-        <w:rPr>
-          <w:rFonts w:ascii="Garamond" w:eastAsia="Garamond" w:hAnsi="Helvetica" w:cs="Garamond"/>
-          <w:color w:val="1A1A1A"/>
-          <w:sz w:val="24"/>
-        </w:rPr>
-        <w:tab/>
-      </w:r>
-      <w:r>
-        <w:rPr>
-          <w:rFonts w:ascii="Garamond" w:eastAsia="Garamond" w:hAnsi="Helvetica" w:cs="Garamond"/>
-          <w:color w:val="1A1A1A"/>
-          <w:sz w:val="24"/>
-        </w:rPr>
-        <w:tab/>
-      </w:r>
-      <w:r>
-        <w:rPr>
-          <w:rFonts w:ascii="Garamond" w:eastAsia="Garamond" w:hAnsi="Helvetica" w:cs="Garamond"/>
-          <w:color w:val="1A1A1A"/>
-          <w:sz w:val="24"/>
-        </w:rPr>
-        <w:tab/>
-      </w:r>
-      <w:r>
-        <w:rPr>
-          <w:rFonts w:ascii="Garamond" w:eastAsia="Garamond" w:hAnsi="Helvetica" w:cs="Garamond"/>
-          <w:color w:val="1A1A1A"/>
-          <w:sz w:val="24"/>
-        </w:rPr>
-        <w:tab/>
-      </w:r>
-      <w:r>
-        <w:rPr>
-          <w:rFonts w:ascii="Garamond" w:eastAsia="Garamond" w:hAnsi="Helvetica" w:cs="Garamond"/>
-          <w:color w:val="1A1A1A"/>
-          <w:sz w:val="24"/>
-        </w:rPr>
-        <w:tab/>
-      </w:r>
-      <w:r>
-        <w:rPr>
-          <w:rFonts w:ascii="Garamond" w:eastAsia="Garamond" w:hAnsi="Helvetica" w:cs="Garamond"/>
-          <w:color w:val="1A1A1A"/>
-          <w:sz w:val="24"/>
-        </w:rPr>
-        <w:tab/>
-      </w:r>
-      <w:r>
-        <w:rPr>
-          <w:rFonts w:ascii="Garamond" w:eastAsia="Garamond" w:hAnsi="Helvetica" w:cs="Garamond"/>
-          <w:color w:val="1A1A1A"/>
-          <w:sz w:val="24"/>
-        </w:rPr>
-        <w:tab/>
-      </w:r>
-      <w:r>
-        <w:rPr>
-          <w:rFonts w:ascii="Garamond" w:eastAsia="Garamond" w:hAnsi="Helvetica" w:cs="Garamond"/>
-          <w:color w:val="1A1A1A"/>
-          <w:sz w:val="24"/>
-        </w:rPr>
-        <w:t xml:space="preserve">         </w:t>
-      </w:r>
-      <w:r>
-        <w:rPr>
-          <w:rFonts w:ascii="Garamond" w:eastAsia="Garamond" w:hAnsi="Helvetica" w:cs="Garamond"/>
-          <w:color w:val="1A1A1A"/>
-          <w:sz w:val="24"/>
-        </w:rPr>
-        <w:t>2018, 201</w:t>
-      </w:r>
-      <w:r>
-        <w:rPr>
-          <w:rFonts w:ascii="Garamond" w:eastAsia="Garamond" w:hAnsi="Helvetica" w:cs="Garamond"/>
-          <w:color w:val="1A1A1A"/>
-          <w:sz w:val="24"/>
-        </w:rPr>
-        <w:t>9</w:t>
-      </w:r>
-    </w:p>
-    <w:p>
-      <w:pPr>
-        <w:tabs>
-          <w:tab w:val="left" w:pos="560"/>
-          <w:tab w:val="left" w:pos="1120"/>
-          <w:tab w:val="left" w:pos="1680"/>
-          <w:tab w:val="left" w:pos="2240"/>
-          <w:tab w:val="left" w:pos="2800"/>
-          <w:tab w:val="left" w:pos="3360"/>
-          <w:tab w:val="left" w:pos="3920"/>
-          <w:tab w:val="left" w:pos="4480"/>
-          <w:tab w:val="left" w:pos="5040"/>
-          <w:tab w:val="left" w:pos="5600"/>
-          <w:tab w:val="left" w:pos="6160"/>
-          <w:tab w:val="left" w:pos="6720"/>
-        </w:tabs>
-        <w:autoSpaceDE w:val="0"/>
-        <w:autoSpaceDN w:val="0"/>
-        <w:adjustRightInd w:val="0"/>
-        <w:spacing w:after="0" w:line="240" w:lineRule="auto"/>
-        <w:rPr>
-          <w:rFonts w:ascii="Garamond" w:eastAsia="Garamond" w:hAnsi="Helvetica" w:cs="Garamond"/>
-          <w:color w:val="1A1A1A"/>
-          <w:sz w:val="24"/>
-        </w:rPr>
-      </w:pPr>
-      <w:r>
-        <w:rPr>
-          <w:rFonts w:ascii="Garamond" w:eastAsia="Garamond" w:hAnsi="Helvetica" w:cs="Garamond"/>
-          <w:color w:val="1A1A1A"/>
-          <w:sz w:val="24"/>
-        </w:rPr>
-        <w:t>FBLA American Enterprise State Champion</w:t>
-      </w:r>
-      <w:r>
-        <w:rPr>
-          <w:rFonts w:ascii="Garamond" w:eastAsia="Garamond" w:hAnsi="Helvetica" w:cs="Garamond"/>
-          <w:color w:val="1A1A1A"/>
-          <w:sz w:val="24"/>
-        </w:rPr>
-        <w:tab/>
-      </w:r>
-      <w:r>
-        <w:rPr>
-          <w:rFonts w:ascii="Garamond" w:eastAsia="Garamond" w:hAnsi="Helvetica" w:cs="Garamond"/>
-          <w:color w:val="1A1A1A"/>
-          <w:sz w:val="24"/>
-        </w:rPr>
-        <w:tab/>
-      </w:r>
-      <w:r>
-        <w:rPr>
-          <w:rFonts w:ascii="Garamond" w:eastAsia="Garamond" w:hAnsi="Helvetica" w:cs="Garamond"/>
-          <w:color w:val="1A1A1A"/>
-          <w:sz w:val="24"/>
-        </w:rPr>
-        <w:t xml:space="preserve">                </w:t>
-      </w:r>
-      <w:r>
-        <w:rPr>
-          <w:rFonts w:ascii="Garamond" w:eastAsia="Garamond" w:hAnsi="Helvetica" w:cs="Garamond"/>
-          <w:color w:val="1A1A1A"/>
-          <w:sz w:val="24"/>
-        </w:rPr>
-        <w:tab/>
-      </w:r>
-      <w:r>
-        <w:rPr>
-          <w:rFonts w:ascii="Garamond" w:eastAsia="Garamond" w:hAnsi="Helvetica" w:cs="Garamond"/>
-          <w:color w:val="1A1A1A"/>
-          <w:sz w:val="24"/>
-        </w:rPr>
-        <w:tab/>
-      </w:r>
-      <w:r>
-        <w:rPr>
-          <w:rFonts w:ascii="Garamond" w:eastAsia="Garamond" w:hAnsi="Helvetica" w:cs="Garamond"/>
-          <w:color w:val="1A1A1A"/>
-          <w:sz w:val="24"/>
-        </w:rPr>
-        <w:t xml:space="preserve">                        </w:t>
-      </w:r>
-      <w:r>
-        <w:rPr>
-          <w:rFonts w:ascii="Garamond" w:eastAsia="Garamond" w:hAnsi="Helvetica" w:cs="Garamond"/>
-          <w:color w:val="1A1A1A"/>
-          <w:sz w:val="24"/>
-        </w:rPr>
-        <w:t xml:space="preserve">         </w:t>
-      </w:r>
-      <w:r>
-        <w:rPr>
-          <w:rFonts w:ascii="Garamond" w:eastAsia="Garamond" w:hAnsi="Helvetica" w:cs="Garamond"/>
-          <w:color w:val="1A1A1A"/>
-          <w:sz w:val="24"/>
-        </w:rPr>
-        <w:t xml:space="preserve">                </w:t>
-      </w:r>
-      <w:r>
-        <w:rPr>
-          <w:rFonts w:ascii="Garamond" w:eastAsia="Garamond" w:hAnsi="Helvetica" w:cs="Garamond"/>
-          <w:color w:val="1A1A1A"/>
-          <w:sz w:val="24"/>
-        </w:rPr>
-        <w:t xml:space="preserve"> 2019</w:t>
-      </w:r>
-    </w:p>
-    <w:p>
-      <w:pPr>
-        <w:tabs>
-          <w:tab w:val="left" w:pos="560"/>
-          <w:tab w:val="left" w:pos="1120"/>
-          <w:tab w:val="left" w:pos="1680"/>
-          <w:tab w:val="left" w:pos="2240"/>
-          <w:tab w:val="left" w:pos="2800"/>
-          <w:tab w:val="left" w:pos="3360"/>
-          <w:tab w:val="left" w:pos="3920"/>
-          <w:tab w:val="left" w:pos="4480"/>
-          <w:tab w:val="left" w:pos="5040"/>
-          <w:tab w:val="left" w:pos="5600"/>
-          <w:tab w:val="left" w:pos="6160"/>
-          <w:tab w:val="left" w:pos="6720"/>
-        </w:tabs>
-        <w:autoSpaceDE w:val="0"/>
-        <w:autoSpaceDN w:val="0"/>
-        <w:adjustRightInd w:val="0"/>
-        <w:spacing w:after="0" w:line="240" w:lineRule="auto"/>
-        <w:rPr>
-          <w:rFonts w:ascii="Garamond" w:eastAsia="Garamond" w:hAnsi="Helvetica" w:cs="Garamond"/>
-          <w:color w:val="1A1A1A"/>
-          <w:sz w:val="24"/>
-        </w:rPr>
-      </w:pPr>
-      <w:r>
-        <w:rPr>
-          <w:rFonts w:ascii="Garamond" w:eastAsia="Garamond" w:hAnsi="Helvetica" w:cs="Garamond"/>
-          <w:color w:val="1A1A1A"/>
-          <w:sz w:val="24"/>
-        </w:rPr>
-        <w:t>National Speech and Debate Association National Qualifier</w:t>
-      </w:r>
-      <w:r>
-        <w:rPr>
-          <w:rFonts w:ascii="Garamond" w:eastAsia="Garamond" w:hAnsi="Helvetica" w:cs="Garamond"/>
-          <w:color w:val="1A1A1A"/>
-          <w:sz w:val="24"/>
-        </w:rPr>
-        <w:tab/>
-      </w:r>
-      <w:r>
-        <w:rPr>
-          <w:rFonts w:ascii="Garamond" w:eastAsia="Garamond" w:hAnsi="Helvetica" w:cs="Garamond"/>
-          <w:color w:val="1A1A1A"/>
-          <w:sz w:val="24"/>
-        </w:rPr>
-        <w:tab/>
-      </w:r>
-      <w:r>
-        <w:rPr>
-          <w:rFonts w:ascii="Garamond" w:eastAsia="Garamond" w:hAnsi="Helvetica" w:cs="Garamond"/>
-          <w:color w:val="1A1A1A"/>
-          <w:sz w:val="24"/>
-        </w:rPr>
-        <w:tab/>
-      </w:r>
-      <w:r>
-        <w:rPr>
-          <w:rFonts w:ascii="Garamond" w:eastAsia="Garamond" w:hAnsi="Helvetica" w:cs="Garamond"/>
-          <w:color w:val="1A1A1A"/>
-          <w:sz w:val="24"/>
-        </w:rPr>
-        <w:tab/>
-      </w:r>
-      <w:r>
-        <w:rPr>
-          <w:rFonts w:ascii="Garamond" w:eastAsia="Garamond" w:hAnsi="Helvetica" w:cs="Garamond"/>
-          <w:color w:val="1A1A1A"/>
-          <w:sz w:val="24"/>
-        </w:rPr>
-        <w:tab/>
-      </w:r>
-      <w:r>
-        <w:rPr>
-          <w:rFonts w:ascii="Garamond" w:eastAsia="Garamond" w:hAnsi="Helvetica" w:cs="Garamond"/>
-          <w:color w:val="1A1A1A"/>
-          <w:sz w:val="24"/>
-        </w:rPr>
-        <w:tab/>
-      </w:r>
-      <w:r>
-        <w:rPr>
-          <w:rFonts w:ascii="Garamond" w:eastAsia="Garamond" w:hAnsi="Helvetica" w:cs="Garamond"/>
-          <w:color w:val="1A1A1A"/>
-          <w:sz w:val="24"/>
-        </w:rPr>
-        <w:t xml:space="preserve">                  </w:t>
-      </w:r>
-      <w:r>
-        <w:rPr>
-          <w:rFonts w:ascii="Garamond" w:eastAsia="Garamond" w:hAnsi="Helvetica" w:cs="Garamond"/>
-          <w:color w:val="1A1A1A"/>
-          <w:sz w:val="24"/>
-        </w:rPr>
-        <w:t>2019</w:t>
-      </w:r>
-    </w:p>
-    <w:p>
-      <w:pPr>
-        <w:tabs>
-          <w:tab w:val="left" w:pos="560"/>
-          <w:tab w:val="left" w:pos="1120"/>
-          <w:tab w:val="left" w:pos="1680"/>
-          <w:tab w:val="left" w:pos="2240"/>
-          <w:tab w:val="left" w:pos="2800"/>
-          <w:tab w:val="left" w:pos="3360"/>
-          <w:tab w:val="left" w:pos="3920"/>
-          <w:tab w:val="left" w:pos="4480"/>
-          <w:tab w:val="left" w:pos="5040"/>
-          <w:tab w:val="left" w:pos="5600"/>
-          <w:tab w:val="left" w:pos="6160"/>
-          <w:tab w:val="left" w:pos="6720"/>
-        </w:tabs>
-        <w:autoSpaceDE w:val="0"/>
-        <w:autoSpaceDN w:val="0"/>
-        <w:adjustRightInd w:val="0"/>
-        <w:spacing w:after="0" w:line="240" w:lineRule="auto"/>
-        <w:jc w:val="center"/>
-        <w:rPr>
-          <w:rFonts w:ascii="Garamond" w:eastAsia="Garamond" w:hAnsi="Helvetica" w:cs="Garamond"/>
-          <w:color w:val="1A1A1A"/>
-          <w:sz w:val="24"/>
-        </w:rPr>
-      </w:pPr>
-      <w:r>
-        <w:rPr>
-          <w:rFonts w:ascii="Garamond" w:eastAsia="Garamond" w:hAnsi="Helvetica" w:cs="Garamond"/>
-          <w:color w:val="1A1A1A"/>
-          <w:sz w:val="24"/>
-        </w:rPr>
-        <w:t>Dean</w:t>
-      </w:r>
-      <w:r>
-        <w:rPr>
-          <w:rFonts w:ascii="Garamond" w:eastAsia="Garamond" w:hAnsi="Helvetica" w:cs="Garamond"/>
-          <w:color w:val="1A1A1A"/>
-          <w:sz w:val="24"/>
-        </w:rPr>
-        <w:t>’</w:t>
-      </w:r>
-      <w:r>
-        <w:rPr>
-          <w:rFonts w:ascii="Garamond" w:eastAsia="Garamond" w:hAnsi="Helvetica" w:cs="Garamond"/>
-          <w:color w:val="1A1A1A"/>
-          <w:sz w:val="24"/>
-        </w:rPr>
-        <w:t>s List</w:t>
-      </w:r>
-      <w:r>
-        <w:rPr>
-          <w:rFonts w:ascii="Garamond" w:eastAsia="Garamond" w:hAnsi="Helvetica" w:cs="Garamond"/>
-          <w:color w:val="1A1A1A"/>
-          <w:sz w:val="24"/>
-        </w:rPr>
-        <w:tab/>
-      </w:r>
-      <w:r>
-        <w:rPr>
-          <w:rFonts w:ascii="Garamond" w:eastAsia="Garamond" w:hAnsi="Helvetica" w:cs="Garamond"/>
-          <w:color w:val="1A1A1A"/>
-          <w:sz w:val="24"/>
-        </w:rPr>
-        <w:tab/>
-      </w:r>
-      <w:r>
-        <w:rPr>
-          <w:rFonts w:ascii="Garamond" w:eastAsia="Garamond" w:hAnsi="Helvetica" w:cs="Garamond"/>
-          <w:color w:val="1A1A1A"/>
-          <w:sz w:val="24"/>
-        </w:rPr>
-        <w:tab/>
-      </w:r>
-      <w:r>
-        <w:rPr>
-          <w:rFonts w:ascii="Garamond" w:eastAsia="Garamond" w:hAnsi="Helvetica" w:cs="Garamond"/>
-          <w:color w:val="1A1A1A"/>
-          <w:sz w:val="24"/>
-        </w:rPr>
-        <w:tab/>
-      </w:r>
-      <w:r>
-        <w:rPr>
-          <w:rFonts w:ascii="Garamond" w:eastAsia="Garamond" w:hAnsi="Helvetica" w:cs="Garamond"/>
-          <w:color w:val="1A1A1A"/>
-          <w:sz w:val="24"/>
-        </w:rPr>
-        <w:tab/>
-      </w:r>
-      <w:r>
-        <w:rPr>
-          <w:rFonts w:ascii="Garamond" w:eastAsia="Garamond" w:hAnsi="Helvetica" w:cs="Garamond"/>
-          <w:color w:val="1A1A1A"/>
-          <w:sz w:val="24"/>
-        </w:rPr>
-        <w:tab/>
-      </w:r>
-      <w:r>
-        <w:rPr>
-          <w:rFonts w:ascii="Garamond" w:eastAsia="Garamond" w:hAnsi="Helvetica" w:cs="Garamond"/>
-          <w:color w:val="1A1A1A"/>
-          <w:sz w:val="24"/>
-        </w:rPr>
-        <w:tab/>
-      </w:r>
-      <w:r>
-        <w:rPr>
-          <w:rFonts w:ascii="Garamond" w:eastAsia="Garamond" w:hAnsi="Helvetica" w:cs="Garamond"/>
-          <w:color w:val="1A1A1A"/>
-          <w:sz w:val="24"/>
-        </w:rPr>
-        <w:tab/>
-      </w:r>
-      <w:r>
-        <w:rPr>
-          <w:rFonts w:ascii="Garamond" w:eastAsia="Garamond" w:hAnsi="Helvetica" w:cs="Garamond"/>
-          <w:color w:val="1A1A1A"/>
-          <w:sz w:val="24"/>
-        </w:rPr>
-        <w:tab/>
-      </w:r>
-      <w:r>
-        <w:rPr>
-          <w:rFonts w:ascii="Garamond" w:eastAsia="Garamond" w:hAnsi="Helvetica" w:cs="Garamond"/>
-          <w:color w:val="1A1A1A"/>
-          <w:sz w:val="24"/>
-        </w:rPr>
-        <w:tab/>
-      </w:r>
-      <w:r>
-        <w:rPr>
-          <w:rFonts w:ascii="Garamond" w:eastAsia="Garamond" w:hAnsi="Helvetica" w:cs="Garamond"/>
-          <w:color w:val="1A1A1A"/>
-          <w:sz w:val="24"/>
-        </w:rPr>
-        <w:tab/>
-      </w:r>
-      <w:r>
-        <w:rPr>
-          <w:rFonts w:ascii="Garamond" w:eastAsia="Garamond" w:hAnsi="Helvetica" w:cs="Garamond"/>
-          <w:color w:val="1A1A1A"/>
-          <w:sz w:val="24"/>
-        </w:rPr>
-        <w:tab/>
-      </w:r>
-      <w:r>
-        <w:rPr>
-          <w:rFonts w:ascii="Garamond" w:eastAsia="Garamond" w:hAnsi="Helvetica" w:cs="Garamond"/>
-          <w:color w:val="1A1A1A"/>
-          <w:sz w:val="24"/>
-        </w:rPr>
-        <w:tab/>
-        <w:t xml:space="preserve">                     2019-2020</w:t>
-      </w:r>
-    </w:p>
-    <w:p>
-      <w:pPr>
-        <w:tabs>
-          <w:tab w:val="left" w:pos="560"/>
-          <w:tab w:val="left" w:pos="1120"/>
-          <w:tab w:val="left" w:pos="1680"/>
-          <w:tab w:val="left" w:pos="2240"/>
-          <w:tab w:val="left" w:pos="2800"/>
-          <w:tab w:val="left" w:pos="3360"/>
-          <w:tab w:val="left" w:pos="3920"/>
-          <w:tab w:val="left" w:pos="4480"/>
-          <w:tab w:val="left" w:pos="5040"/>
-          <w:tab w:val="left" w:pos="5600"/>
-          <w:tab w:val="left" w:pos="6160"/>
-          <w:tab w:val="left" w:pos="6720"/>
-        </w:tabs>
-        <w:autoSpaceDE w:val="0"/>
-        <w:autoSpaceDN w:val="0"/>
-        <w:adjustRightInd w:val="0"/>
-        <w:spacing w:after="0" w:line="240" w:lineRule="auto"/>
-        <w:rPr>
-          <w:rFonts w:ascii="Garamond" w:eastAsia="Garamond" w:hAnsi="Helvetica" w:cs="Garamond"/>
-          <w:color w:val="1A1A1A"/>
-          <w:sz w:val="24"/>
-        </w:rPr>
-      </w:pPr>
-    </w:p>
-    <w:p>
-      <w:pPr>
-        <w:tabs>
-          <w:tab w:val="left" w:pos="560"/>
-          <w:tab w:val="left" w:pos="1120"/>
-          <w:tab w:val="left" w:pos="1680"/>
-          <w:tab w:val="left" w:pos="2240"/>
-          <w:tab w:val="left" w:pos="2800"/>
-          <w:tab w:val="left" w:pos="3360"/>
-          <w:tab w:val="left" w:pos="3920"/>
-          <w:tab w:val="left" w:pos="4480"/>
-          <w:tab w:val="left" w:pos="5040"/>
-          <w:tab w:val="left" w:pos="5600"/>
-          <w:tab w:val="left" w:pos="6160"/>
-          <w:tab w:val="left" w:pos="6720"/>
-        </w:tabs>
-        <w:autoSpaceDE w:val="0"/>
-        <w:autoSpaceDN w:val="0"/>
-        <w:adjustRightInd w:val="0"/>
-        <w:spacing w:after="0" w:line="240" w:lineRule="auto"/>
-        <w:rPr>
-          <w:rFonts w:ascii="Garamond" w:eastAsia="Garamond" w:hAnsi="Helvetica" w:cs="Garamond"/>
-          <w:color w:val="1A1A1A"/>
-          <w:sz w:val="24"/>
-        </w:rPr>
-      </w:pPr>
+        <w:ind w:left="180"/>
+        <w:rPr>
+          <w:rFonts w:ascii="Garamond" w:eastAsia="Garamond" w:hAnsi="Helvetica" w:cs="Garamond"/>
+          <w:color w:val="1A1A1A"/>
+          <w:sz w:val="24"/>
+        </w:rPr>
+      </w:pPr>
+      <w:r>
+        <w:rPr>
+          <w:rFonts w:ascii="Garamond" w:eastAsia="Garamond" w:hAnsi="Helvetica" w:cs="Garamond"/>
+          <w:color w:val="1A1A1A"/>
+          <w:sz w:val="24"/>
+        </w:rPr>
+        <w:tab/>
+      </w:r>
     </w:p>
     <w:sectPr>
       <w:pgSz w:w="12240" w:h="15840"/>
@@ -4595,7 +3067,7 @@
 </file>
 
 <file path=word/numbering.xml><?xml version="1.0" encoding="utf-8"?>
-<w:numbering xmlns:wpc="http://schemas.microsoft.com/office/word/2010/wordprocessingCanvas" xmlns:cx="http://schemas.microsoft.com/office/drawing/2014/chartex" xmlns:cx1="http://schemas.microsoft.com/office/drawing/2015/9/8/chartex" xmlns:cx2="http://schemas.microsoft.com/office/drawing/2015/10/21/chartex" xmlns:cx3="http://schemas.microsoft.com/office/drawing/2016/5/9/chartex" xmlns:cx4="http://schemas.microsoft.com/office/drawing/2016/5/10/chartex" xmlns:cx5="http://schemas.microsoft.com/office/drawing/2016/5/11/chartex" xmlns:cx6="http://schemas.microsoft.com/office/drawing/2016/5/12/chartex" xmlns:cx7="http://schemas.microsoft.com/office/drawing/2016/5/13/chartex" xmlns:cx8="http://schemas.microsoft.com/office/drawing/2016/5/14/chartex" xmlns:mc="http://schemas.openxmlformats.org/markup-compatibility/2006" xmlns:aink="http://schemas.microsoft.com/office/drawing/2016/ink" xmlns:am3d="http://schemas.microsoft.com/office/drawing/2017/model3d" xmlns:o="urn:schemas-microsoft-com:office:office" xmlns:oel="http://schemas.microsoft.com/office/2019/extlst" xmlns:r="http://schemas.openxmlformats.org/officeDocument/2006/relationships" xmlns:m="http://schemas.openxmlformats.org/officeDocument/2006/math" xmlns:v="urn:schemas-microsoft-com:vml" xmlns:wp14="http://schemas.microsoft.com/office/word/2010/wordprocessingDrawing" xmlns:wp="http://schemas.openxmlformats.org/drawingml/2006/wordprocessingDrawing" xmlns:w10="urn:schemas-microsoft-com:office:word" xmlns:w="http://schemas.openxmlformats.org/wordprocessingml/2006/main" xmlns:w14="http://schemas.microsoft.com/office/word/2010/wordml" xmlns:w15="http://schemas.microsoft.com/office/word/2012/wordml" xmlns:w16cex="http://schemas.microsoft.com/office/word/2018/wordml/cex" xmlns:w16cid="http://schemas.microsoft.com/office/word/2016/wordml/cid" xmlns:w16="http://schemas.microsoft.com/office/word/2018/wordml" xmlns:w16du="http://schemas.microsoft.com/office/word/2023/wordml/word16du" xmlns:w16sdtdh="http://schemas.microsoft.com/office/word/2020/wordml/sdtdatahash" xmlns:w16se="http://schemas.microsoft.com/office/word/2015/wordml/symex" xmlns:wpg="http://schemas.microsoft.com/office/word/2010/wordprocessingGroup" xmlns:wpi="http://schemas.microsoft.com/office/word/2010/wordprocessingInk" xmlns:wne="http://schemas.microsoft.com/office/word/2006/wordml" xmlns:wps="http://schemas.microsoft.com/office/word/2010/wordprocessingShape" mc:Ignorable="w14 w15 w16se w16cid w16 w16cex w16sdtdh wp14">
+<w:numbering xmlns:wpc="http://schemas.microsoft.com/office/word/2010/wordprocessingCanvas" xmlns:cx="http://schemas.microsoft.com/office/drawing/2014/chartex" xmlns:cx1="http://schemas.microsoft.com/office/drawing/2015/9/8/chartex" xmlns:cx2="http://schemas.microsoft.com/office/drawing/2015/10/21/chartex" xmlns:cx3="http://schemas.microsoft.com/office/drawing/2016/5/9/chartex" xmlns:cx4="http://schemas.microsoft.com/office/drawing/2016/5/10/chartex" xmlns:cx5="http://schemas.microsoft.com/office/drawing/2016/5/11/chartex" xmlns:cx6="http://schemas.microsoft.com/office/drawing/2016/5/12/chartex" xmlns:cx7="http://schemas.microsoft.com/office/drawing/2016/5/13/chartex" xmlns:cx8="http://schemas.microsoft.com/office/drawing/2016/5/14/chartex" xmlns:mc="http://schemas.openxmlformats.org/markup-compatibility/2006" xmlns:aink="http://schemas.microsoft.com/office/drawing/2016/ink" xmlns:am3d="http://schemas.microsoft.com/office/drawing/2017/model3d" xmlns:o="urn:schemas-microsoft-com:office:office" xmlns:oel="http://schemas.microsoft.com/office/2019/extlst" xmlns:r="http://schemas.openxmlformats.org/officeDocument/2006/relationships" xmlns:m="http://schemas.openxmlformats.org/officeDocument/2006/math" xmlns:v="urn:schemas-microsoft-com:vml" xmlns:wp14="http://schemas.microsoft.com/office/word/2010/wordprocessingDrawing" xmlns:wp="http://schemas.openxmlformats.org/drawingml/2006/wordprocessingDrawing" xmlns:w10="urn:schemas-microsoft-com:office:word" xmlns:w="http://schemas.openxmlformats.org/wordprocessingml/2006/main" xmlns:w14="http://schemas.microsoft.com/office/word/2010/wordml" xmlns:w15="http://schemas.microsoft.com/office/word/2012/wordml" xmlns:w16cex="http://schemas.microsoft.com/office/word/2018/wordml/cex" xmlns:w16cid="http://schemas.microsoft.com/office/word/2016/wordml/cid" xmlns:w16="http://schemas.microsoft.com/office/word/2018/wordml" xmlns:w16sdtdh="http://schemas.microsoft.com/office/word/2020/wordml/sdtdatahash" xmlns:w16se="http://schemas.microsoft.com/office/word/2015/wordml/symex" xmlns:wpg="http://schemas.microsoft.com/office/word/2010/wordprocessingGroup" xmlns:wpi="http://schemas.microsoft.com/office/word/2010/wordprocessingInk" xmlns:wne="http://schemas.microsoft.com/office/word/2006/wordml" xmlns:wps="http://schemas.microsoft.com/office/word/2010/wordprocessingShape" mc:Ignorable="w14 w15 w16se w16cid w16 w16cex w16sdtdh wp14">
   <w:abstractNum w:abstractNumId="0" w15:restartNumberingAfterBreak="0">
     <w:nsid w:val="FFFFFF1D"/>
     <w:multiLevelType w:val="multilevel"/>
@@ -7918,12 +6390,6 @@
 </file>
 
 <file path=customXml/item1.xml><?xml version="1.0" encoding="utf-8"?>
-<p:properties xmlns:p="http://schemas.microsoft.com/office/2006/metadata/properties" xmlns:xsi="http://www.w3.org/2001/XMLSchema-instance" xmlns:pc="http://schemas.microsoft.com/office/infopath/2007/PartnerControls">
-  <documentManagement/>
-</p:properties>
-</file>
-
-<file path=customXml/item2.xml><?xml version="1.0" encoding="utf-8"?>
 <?mso-contentType ?>
 <FormTemplates xmlns="http://schemas.microsoft.com/sharepoint/v3/contenttype/forms">
   <Display>DocumentLibraryForm</Display>
@@ -7932,7 +6398,17 @@
 </FormTemplates>
 </file>
 
+<file path=customXml/item2.xml><?xml version="1.0" encoding="utf-8"?>
+<p:properties xmlns:p="http://schemas.microsoft.com/office/2006/metadata/properties" xmlns:xsi="http://www.w3.org/2001/XMLSchema-instance" xmlns:pc="http://schemas.microsoft.com/office/infopath/2007/PartnerControls">
+  <documentManagement/>
+</p:properties>
+</file>
+
 <file path=customXml/item3.xml><?xml version="1.0" encoding="utf-8"?>
+<b:Sources xmlns:b="http://schemas.openxmlformats.org/officeDocument/2006/bibliography" xmlns="http://schemas.openxmlformats.org/officeDocument/2006/bibliography" SelectedStyle="/APA.XSL" StyleName="APA"/>
+</file>
+
+<file path=customXml/item4.xml><?xml version="1.0" encoding="utf-8"?>
 <ct:contentTypeSchema xmlns:ct="http://schemas.microsoft.com/office/2006/metadata/contentType" xmlns:ma="http://schemas.microsoft.com/office/2006/metadata/properties/metaAttributes" ct:_="" ma:_="" ma:contentTypeName="Document" ma:contentTypeID="0x0101003B7048220BF6294AA81A81154006E0AD" ma:contentTypeVersion="1" ma:contentTypeDescription="Create a new document." ma:contentTypeScope="" ma:versionID="758fa84223e1315f6f570b93833ff203">
   <xsd:schema xmlns:xsd="http://www.w3.org/2001/XMLSchema" xmlns:xs="http://www.w3.org/2001/XMLSchema" xmlns:p="http://schemas.microsoft.com/office/2006/metadata/properties" targetNamespace="http://schemas.microsoft.com/office/2006/metadata/properties" ma:root="true" ma:fieldsID="d7e1f43ebed5d78fff7f4615dbc6b383">
     <xsd:element name="properties">
@@ -8046,11 +6522,15 @@
 </ct:contentTypeSchema>
 </file>
 
-<file path=customXml/item4.xml><?xml version="1.0" encoding="utf-8"?>
-<b:Sources xmlns:b="http://schemas.openxmlformats.org/officeDocument/2006/bibliography" xmlns="http://schemas.openxmlformats.org/officeDocument/2006/bibliography" SelectedStyle="/APA.XSL" StyleName="APA"/>
+<file path=customXml/itemProps1.xml><?xml version="1.0" encoding="utf-8"?>
+<ds:datastoreItem xmlns:ds="http://schemas.openxmlformats.org/officeDocument/2006/customXml" ds:itemID="{6C695485-26C2-4287-99C4-620F927462C0}">
+  <ds:schemaRefs>
+    <ds:schemaRef ds:uri="http://schemas.microsoft.com/sharepoint/v3/contenttype/forms"/>
+  </ds:schemaRefs>
+</ds:datastoreItem>
 </file>
 
-<file path=customXml/itemProps1.xml><?xml version="1.0" encoding="utf-8"?>
+<file path=customXml/itemProps2.xml><?xml version="1.0" encoding="utf-8"?>
 <ds:datastoreItem xmlns:ds="http://schemas.openxmlformats.org/officeDocument/2006/customXml" ds:itemID="{8B90BFFB-A158-405F-A8B0-58A27F10BCEB}">
   <ds:schemaRefs>
     <ds:schemaRef ds:uri="http://schemas.microsoft.com/office/2006/metadata/properties"/>
@@ -8059,15 +6539,15 @@
 </ds:datastoreItem>
 </file>
 
-<file path=customXml/itemProps2.xml><?xml version="1.0" encoding="utf-8"?>
-<ds:datastoreItem xmlns:ds="http://schemas.openxmlformats.org/officeDocument/2006/customXml" ds:itemID="{6C695485-26C2-4287-99C4-620F927462C0}">
+<file path=customXml/itemProps3.xml><?xml version="1.0" encoding="utf-8"?>
+<ds:datastoreItem xmlns:ds="http://schemas.openxmlformats.org/officeDocument/2006/customXml" ds:itemID="{896D1005-F42E-9346-802B-F1283CB24E3F}">
   <ds:schemaRefs>
-    <ds:schemaRef ds:uri="http://schemas.microsoft.com/sharepoint/v3/contenttype/forms"/>
+    <ds:schemaRef ds:uri="http://schemas.openxmlformats.org/officeDocument/2006/bibliography"/>
   </ds:schemaRefs>
 </ds:datastoreItem>
 </file>
 
-<file path=customXml/itemProps3.xml><?xml version="1.0" encoding="utf-8"?>
+<file path=customXml/itemProps4.xml><?xml version="1.0" encoding="utf-8"?>
 <ds:datastoreItem xmlns:ds="http://schemas.openxmlformats.org/officeDocument/2006/customXml" ds:itemID="{A96B8D91-DB37-4A6B-BB98-F47F5C30BC7F}">
   <ds:schemaRefs>
     <ds:schemaRef ds:uri="http://schemas.microsoft.com/office/2006/metadata/contentType"/>
@@ -8081,12 +6561,4 @@
     <ds:schemaRef ds:uri="http://schemas.microsoft.com/office/infopath/2007/PartnerControls"/>
   </ds:schemaRefs>
 </ds:datastoreItem>
-</file>
-
-<file path=customXml/itemProps4.xml><?xml version="1.0" encoding="utf-8"?>
-<ds:datastoreItem xmlns:ds="http://schemas.openxmlformats.org/officeDocument/2006/customXml" ds:itemID="{896D1005-F42E-9346-802B-F1283CB24E3F}">
-  <ds:schemaRefs>
-    <ds:schemaRef ds:uri="http://schemas.openxmlformats.org/officeDocument/2006/bibliography"/>
-  </ds:schemaRefs>
-</ds:datastoreItem>
 </file>
</xml_diff>